<commit_message>
uploaded SRS via GIT
</commit_message>
<xml_diff>
--- a/SRS Blackjack.docx
+++ b/SRS Blackjack.docx
@@ -8,54 +8,22 @@
         <w:pStyle w:val="Heading"/>
         <w:spacing w:before="2640"/>
         <w:rPr>
-          <w:rFonts w:ascii="Arial" w:hAnsi="Arial" w:eastAsia="Times New Roman" w:cs="Arial"/>
-          <w:b w:val="1"/>
-          <w:bCs w:val="1"/>
-          <w:noProof w:val="0"/>
-          <w:sz w:val="36"/>
+          <w:bCs/>
           <w:szCs w:val="36"/>
-          <w:lang w:val="en-US"/>
-        </w:rPr>
-      </w:pPr>
-      <w:r>
-        <w:rPr>
-          <w:color w:val="000000" w:themeColor="text1" w:themeTint="FF" w:themeShade="FF"/>
+        </w:rPr>
+      </w:pPr>
+      <w:r>
+        <w:rPr>
+          <w:color w:val="000000" w:themeColor="text1"/>
         </w:rPr>
         <w:t>Group 2: Multi-Player</w:t>
       </w:r>
       <w:r>
         <w:rPr>
-          <w:rFonts w:ascii="Arial" w:hAnsi="Arial" w:eastAsia="Times New Roman" w:cs="Arial"/>
-          <w:b w:val="1"/>
-          <w:bCs w:val="1"/>
-          <w:i w:val="0"/>
-          <w:iCs w:val="0"/>
-          <w:strike w:val="0"/>
-          <w:dstrike w:val="0"/>
-          <w:noProof w:val="0"/>
-          <w:sz w:val="36"/>
+          <w:bCs/>
           <w:szCs w:val="36"/>
-          <w:u w:val="none"/>
-          <w:lang w:val="en-US"/>
-        </w:rPr>
-        <w:t xml:space="preserve"> </w:t>
-      </w:r>
-      <w:r>
-        <w:rPr>
-          <w:rFonts w:ascii="Arial" w:hAnsi="Arial" w:eastAsia="Times New Roman" w:cs="Arial"/>
-          <w:b w:val="1"/>
-          <w:bCs w:val="1"/>
-          <w:i w:val="0"/>
-          <w:iCs w:val="0"/>
-          <w:strike w:val="0"/>
-          <w:dstrike w:val="0"/>
-          <w:noProof w:val="0"/>
-          <w:sz w:val="36"/>
-          <w:szCs w:val="36"/>
-          <w:u w:val="none"/>
-          <w:lang w:val="en-US"/>
-        </w:rPr>
-        <w:t>Blackjack</w:t>
+        </w:rPr>
+        <w:t xml:space="preserve"> Blackjack</w:t>
       </w:r>
     </w:p>
     <w:p>
@@ -71,7 +39,7 @@
         <w:sectPr>
           <w:headerReference w:type="default" r:id="rId7"/>
           <w:footerReference w:type="default" r:id="rId8"/>
-          <w:pgSz w:w="12240" w:h="15840" w:orient="portrait"/>
+          <w:pgSz w:w="12240" w:h="15840"/>
           <w:pgMar w:top="1440" w:right="1800" w:bottom="1800" w:left="1800" w:header="720" w:footer="1080" w:gutter="0"/>
           <w:pgNumType w:fmt="lowerRoman" w:start="1"/>
           <w:cols w:space="720"/>
@@ -85,11 +53,6 @@
           <w:color w:val="000000"/>
         </w:rPr>
         <w:br/>
-      </w:r>
-      <w:r>
-        <w:rPr>
-          <w:color w:val="000000"/>
-        </w:rPr>
         <w:t>Software Requirements Specification</w:t>
       </w:r>
       <w:r>
@@ -108,12 +71,13 @@
           <w:color w:val="000000"/>
         </w:rPr>
       </w:pPr>
-      <w:bookmarkStart w:name="CompanyName1" w:id="0"/>
+      <w:bookmarkStart w:id="0" w:name="CompanyName1"/>
       <w:bookmarkEnd w:id="0"/>
       <w:r>
         <w:rPr>
           <w:color w:val="000000"/>
         </w:rPr>
+        <w:lastRenderedPageBreak/>
         <w:t>Revision History</w:t>
       </w:r>
     </w:p>
@@ -146,12 +110,11 @@
           <w:tcPr>
             <w:tcW w:w="1275" w:type="dxa"/>
             <w:tcBorders>
-              <w:top w:val="single" w:color="000000" w:themeColor="text1" w:sz="6" w:space="0"/>
-              <w:left w:val="single" w:color="000000" w:themeColor="text1" w:sz="6" w:space="0"/>
-              <w:bottom w:val="single" w:color="000000" w:themeColor="text1" w:sz="6" w:space="0"/>
+              <w:top w:val="single" w:sz="6" w:space="0" w:color="000000" w:themeColor="text1"/>
+              <w:left w:val="single" w:sz="6" w:space="0" w:color="000000" w:themeColor="text1"/>
+              <w:bottom w:val="single" w:sz="6" w:space="0" w:color="000000" w:themeColor="text1"/>
             </w:tcBorders>
             <w:shd w:val="clear" w:color="auto" w:fill="E5E5E5"/>
-            <w:tcMar/>
           </w:tcPr>
           <w:p>
             <w:pPr>
@@ -175,12 +138,11 @@
           <w:tcPr>
             <w:tcW w:w="1083" w:type="dxa"/>
             <w:tcBorders>
-              <w:top w:val="single" w:color="000000" w:themeColor="text1" w:sz="6" w:space="0"/>
-              <w:left w:val="single" w:color="000000" w:themeColor="text1" w:sz="6" w:space="0"/>
-              <w:bottom w:val="single" w:color="000000" w:themeColor="text1" w:sz="6" w:space="0"/>
+              <w:top w:val="single" w:sz="6" w:space="0" w:color="000000" w:themeColor="text1"/>
+              <w:left w:val="single" w:sz="6" w:space="0" w:color="000000" w:themeColor="text1"/>
+              <w:bottom w:val="single" w:sz="6" w:space="0" w:color="000000" w:themeColor="text1"/>
             </w:tcBorders>
             <w:shd w:val="clear" w:color="auto" w:fill="E5E5E5"/>
-            <w:tcMar/>
           </w:tcPr>
           <w:p>
             <w:pPr>
@@ -204,12 +166,11 @@
           <w:tcPr>
             <w:tcW w:w="3813" w:type="dxa"/>
             <w:tcBorders>
-              <w:top w:val="single" w:color="000000" w:themeColor="text1" w:sz="6" w:space="0"/>
-              <w:left w:val="single" w:color="000000" w:themeColor="text1" w:sz="6" w:space="0"/>
-              <w:bottom w:val="single" w:color="000000" w:themeColor="text1" w:sz="6" w:space="0"/>
+              <w:top w:val="single" w:sz="6" w:space="0" w:color="000000" w:themeColor="text1"/>
+              <w:left w:val="single" w:sz="6" w:space="0" w:color="000000" w:themeColor="text1"/>
+              <w:bottom w:val="single" w:sz="6" w:space="0" w:color="000000" w:themeColor="text1"/>
             </w:tcBorders>
             <w:shd w:val="clear" w:color="auto" w:fill="E5E5E5"/>
-            <w:tcMar/>
           </w:tcPr>
           <w:p>
             <w:pPr>
@@ -233,13 +194,12 @@
           <w:tcPr>
             <w:tcW w:w="2591" w:type="dxa"/>
             <w:tcBorders>
-              <w:top w:val="single" w:color="000000" w:themeColor="text1" w:sz="6" w:space="0"/>
-              <w:left w:val="single" w:color="000000" w:themeColor="text1" w:sz="6" w:space="0"/>
-              <w:bottom w:val="single" w:color="000000" w:themeColor="text1" w:sz="6" w:space="0"/>
-              <w:right w:val="single" w:color="000000" w:themeColor="text1" w:sz="6" w:space="0"/>
+              <w:top w:val="single" w:sz="6" w:space="0" w:color="000000" w:themeColor="text1"/>
+              <w:left w:val="single" w:sz="6" w:space="0" w:color="000000" w:themeColor="text1"/>
+              <w:bottom w:val="single" w:sz="6" w:space="0" w:color="000000" w:themeColor="text1"/>
+              <w:right w:val="single" w:sz="6" w:space="0" w:color="000000" w:themeColor="text1"/>
             </w:tcBorders>
             <w:shd w:val="clear" w:color="auto" w:fill="E5E5E5"/>
-            <w:tcMar/>
           </w:tcPr>
           <w:p>
             <w:pPr>
@@ -265,12 +225,11 @@
           <w:tcPr>
             <w:tcW w:w="1275" w:type="dxa"/>
             <w:tcBorders>
-              <w:top w:val="single" w:color="000000" w:themeColor="text1" w:sz="6" w:space="0"/>
-              <w:left w:val="single" w:color="000000" w:themeColor="text1" w:sz="6" w:space="0"/>
-              <w:bottom w:val="single" w:color="000000" w:themeColor="text1" w:sz="6" w:space="0"/>
+              <w:top w:val="single" w:sz="6" w:space="0" w:color="000000" w:themeColor="text1"/>
+              <w:left w:val="single" w:sz="6" w:space="0" w:color="000000" w:themeColor="text1"/>
+              <w:bottom w:val="single" w:sz="6" w:space="0" w:color="000000" w:themeColor="text1"/>
             </w:tcBorders>
             <w:shd w:val="clear" w:color="auto" w:fill="E5E5E5"/>
-            <w:tcMar/>
           </w:tcPr>
           <w:p>
             <w:pPr>
@@ -301,12 +260,11 @@
           <w:tcPr>
             <w:tcW w:w="1083" w:type="dxa"/>
             <w:tcBorders>
-              <w:top w:val="single" w:color="000000" w:themeColor="text1" w:sz="6" w:space="0"/>
-              <w:left w:val="single" w:color="000000" w:themeColor="text1" w:sz="6" w:space="0"/>
-              <w:bottom w:val="single" w:color="000000" w:themeColor="text1" w:sz="6" w:space="0"/>
+              <w:top w:val="single" w:sz="6" w:space="0" w:color="000000" w:themeColor="text1"/>
+              <w:left w:val="single" w:sz="6" w:space="0" w:color="000000" w:themeColor="text1"/>
+              <w:bottom w:val="single" w:sz="6" w:space="0" w:color="000000" w:themeColor="text1"/>
             </w:tcBorders>
             <w:shd w:val="clear" w:color="auto" w:fill="E5E5E5"/>
-            <w:tcMar/>
           </w:tcPr>
           <w:p>
             <w:pPr>
@@ -328,12 +286,11 @@
           <w:tcPr>
             <w:tcW w:w="3813" w:type="dxa"/>
             <w:tcBorders>
-              <w:top w:val="single" w:color="000000" w:themeColor="text1" w:sz="6" w:space="0"/>
-              <w:left w:val="single" w:color="000000" w:themeColor="text1" w:sz="6" w:space="0"/>
-              <w:bottom w:val="single" w:color="000000" w:themeColor="text1" w:sz="6" w:space="0"/>
+              <w:top w:val="single" w:sz="6" w:space="0" w:color="000000" w:themeColor="text1"/>
+              <w:left w:val="single" w:sz="6" w:space="0" w:color="000000" w:themeColor="text1"/>
+              <w:bottom w:val="single" w:sz="6" w:space="0" w:color="000000" w:themeColor="text1"/>
             </w:tcBorders>
             <w:shd w:val="clear" w:color="auto" w:fill="E5E5E5"/>
-            <w:tcMar/>
           </w:tcPr>
           <w:p>
             <w:pPr>
@@ -355,13 +312,12 @@
           <w:tcPr>
             <w:tcW w:w="2591" w:type="dxa"/>
             <w:tcBorders>
-              <w:top w:val="single" w:color="000000" w:themeColor="text1" w:sz="6" w:space="0"/>
-              <w:left w:val="single" w:color="000000" w:themeColor="text1" w:sz="6" w:space="0"/>
-              <w:bottom w:val="single" w:color="000000" w:themeColor="text1" w:sz="6" w:space="0"/>
-              <w:right w:val="single" w:color="000000" w:themeColor="text1" w:sz="6" w:space="0"/>
+              <w:top w:val="single" w:sz="6" w:space="0" w:color="000000" w:themeColor="text1"/>
+              <w:left w:val="single" w:sz="6" w:space="0" w:color="000000" w:themeColor="text1"/>
+              <w:bottom w:val="single" w:sz="6" w:space="0" w:color="000000" w:themeColor="text1"/>
+              <w:right w:val="single" w:sz="6" w:space="0" w:color="000000" w:themeColor="text1"/>
             </w:tcBorders>
             <w:shd w:val="clear" w:color="auto" w:fill="E5E5E5"/>
-            <w:tcMar/>
           </w:tcPr>
           <w:p>
             <w:pPr>
@@ -385,12 +341,11 @@
           <w:tcPr>
             <w:tcW w:w="1275" w:type="dxa"/>
             <w:tcBorders>
-              <w:top w:val="single" w:color="000000" w:themeColor="text1" w:sz="6" w:space="0"/>
-              <w:left w:val="single" w:color="000000" w:themeColor="text1" w:sz="6" w:space="0"/>
-              <w:bottom w:val="single" w:color="000000" w:themeColor="text1" w:sz="6" w:space="0"/>
+              <w:top w:val="single" w:sz="6" w:space="0" w:color="000000" w:themeColor="text1"/>
+              <w:left w:val="single" w:sz="6" w:space="0" w:color="000000" w:themeColor="text1"/>
+              <w:bottom w:val="single" w:sz="6" w:space="0" w:color="000000" w:themeColor="text1"/>
             </w:tcBorders>
             <w:shd w:val="clear" w:color="auto" w:fill="E5E5E5"/>
-            <w:tcMar/>
           </w:tcPr>
           <w:p>
             <w:pPr>
@@ -414,12 +369,11 @@
           <w:tcPr>
             <w:tcW w:w="1083" w:type="dxa"/>
             <w:tcBorders>
-              <w:top w:val="single" w:color="000000" w:themeColor="text1" w:sz="6" w:space="0"/>
-              <w:left w:val="single" w:color="000000" w:themeColor="text1" w:sz="6" w:space="0"/>
-              <w:bottom w:val="single" w:color="000000" w:themeColor="text1" w:sz="6" w:space="0"/>
+              <w:top w:val="single" w:sz="6" w:space="0" w:color="000000" w:themeColor="text1"/>
+              <w:left w:val="single" w:sz="6" w:space="0" w:color="000000" w:themeColor="text1"/>
+              <w:bottom w:val="single" w:sz="6" w:space="0" w:color="000000" w:themeColor="text1"/>
             </w:tcBorders>
             <w:shd w:val="clear" w:color="auto" w:fill="E5E5E5"/>
-            <w:tcMar/>
           </w:tcPr>
           <w:p>
             <w:pPr>
@@ -441,12 +395,11 @@
           <w:tcPr>
             <w:tcW w:w="3813" w:type="dxa"/>
             <w:tcBorders>
-              <w:top w:val="single" w:color="000000" w:themeColor="text1" w:sz="6" w:space="0"/>
-              <w:left w:val="single" w:color="000000" w:themeColor="text1" w:sz="6" w:space="0"/>
-              <w:bottom w:val="single" w:color="000000" w:themeColor="text1" w:sz="6" w:space="0"/>
+              <w:top w:val="single" w:sz="6" w:space="0" w:color="000000" w:themeColor="text1"/>
+              <w:left w:val="single" w:sz="6" w:space="0" w:color="000000" w:themeColor="text1"/>
+              <w:bottom w:val="single" w:sz="6" w:space="0" w:color="000000" w:themeColor="text1"/>
             </w:tcBorders>
             <w:shd w:val="clear" w:color="auto" w:fill="E5E5E5"/>
-            <w:tcMar/>
           </w:tcPr>
           <w:p>
             <w:pPr>
@@ -468,13 +421,12 @@
           <w:tcPr>
             <w:tcW w:w="2591" w:type="dxa"/>
             <w:tcBorders>
-              <w:top w:val="single" w:color="000000" w:themeColor="text1" w:sz="6" w:space="0"/>
-              <w:left w:val="single" w:color="000000" w:themeColor="text1" w:sz="6" w:space="0"/>
-              <w:bottom w:val="single" w:color="000000" w:themeColor="text1" w:sz="6" w:space="0"/>
-              <w:right w:val="single" w:color="000000" w:themeColor="text1" w:sz="6" w:space="0"/>
+              <w:top w:val="single" w:sz="6" w:space="0" w:color="000000" w:themeColor="text1"/>
+              <w:left w:val="single" w:sz="6" w:space="0" w:color="000000" w:themeColor="text1"/>
+              <w:bottom w:val="single" w:sz="6" w:space="0" w:color="000000" w:themeColor="text1"/>
+              <w:right w:val="single" w:sz="6" w:space="0" w:color="000000" w:themeColor="text1"/>
             </w:tcBorders>
             <w:shd w:val="clear" w:color="auto" w:fill="E5E5E5"/>
-            <w:tcMar/>
           </w:tcPr>
           <w:p>
             <w:pPr>
@@ -498,12 +450,11 @@
           <w:tcPr>
             <w:tcW w:w="1275" w:type="dxa"/>
             <w:tcBorders>
-              <w:top w:val="single" w:color="000000" w:themeColor="text1" w:sz="6" w:space="0"/>
-              <w:left w:val="single" w:color="000000" w:themeColor="text1" w:sz="6" w:space="0"/>
-              <w:bottom w:val="single" w:color="000000" w:themeColor="text1" w:sz="6" w:space="0"/>
+              <w:top w:val="single" w:sz="6" w:space="0" w:color="000000" w:themeColor="text1"/>
+              <w:left w:val="single" w:sz="6" w:space="0" w:color="000000" w:themeColor="text1"/>
+              <w:bottom w:val="single" w:sz="6" w:space="0" w:color="000000" w:themeColor="text1"/>
             </w:tcBorders>
             <w:shd w:val="clear" w:color="auto" w:fill="E5E5E5"/>
-            <w:tcMar/>
           </w:tcPr>
           <w:p>
             <w:pPr>
@@ -527,12 +478,11 @@
           <w:tcPr>
             <w:tcW w:w="1083" w:type="dxa"/>
             <w:tcBorders>
-              <w:top w:val="single" w:color="000000" w:themeColor="text1" w:sz="6" w:space="0"/>
-              <w:left w:val="single" w:color="000000" w:themeColor="text1" w:sz="6" w:space="0"/>
-              <w:bottom w:val="single" w:color="000000" w:themeColor="text1" w:sz="6" w:space="0"/>
+              <w:top w:val="single" w:sz="6" w:space="0" w:color="000000" w:themeColor="text1"/>
+              <w:left w:val="single" w:sz="6" w:space="0" w:color="000000" w:themeColor="text1"/>
+              <w:bottom w:val="single" w:sz="6" w:space="0" w:color="000000" w:themeColor="text1"/>
             </w:tcBorders>
             <w:shd w:val="clear" w:color="auto" w:fill="E5E5E5"/>
-            <w:tcMar/>
           </w:tcPr>
           <w:p>
             <w:pPr>
@@ -554,12 +504,11 @@
           <w:tcPr>
             <w:tcW w:w="3813" w:type="dxa"/>
             <w:tcBorders>
-              <w:top w:val="single" w:color="000000" w:themeColor="text1" w:sz="6" w:space="0"/>
-              <w:left w:val="single" w:color="000000" w:themeColor="text1" w:sz="6" w:space="0"/>
-              <w:bottom w:val="single" w:color="000000" w:themeColor="text1" w:sz="6" w:space="0"/>
+              <w:top w:val="single" w:sz="6" w:space="0" w:color="000000" w:themeColor="text1"/>
+              <w:left w:val="single" w:sz="6" w:space="0" w:color="000000" w:themeColor="text1"/>
+              <w:bottom w:val="single" w:sz="6" w:space="0" w:color="000000" w:themeColor="text1"/>
             </w:tcBorders>
             <w:shd w:val="clear" w:color="auto" w:fill="E5E5E5"/>
-            <w:tcMar/>
           </w:tcPr>
           <w:p>
             <w:pPr>
@@ -581,13 +530,12 @@
           <w:tcPr>
             <w:tcW w:w="2591" w:type="dxa"/>
             <w:tcBorders>
-              <w:top w:val="single" w:color="000000" w:themeColor="text1" w:sz="6" w:space="0"/>
-              <w:left w:val="single" w:color="000000" w:themeColor="text1" w:sz="6" w:space="0"/>
-              <w:bottom w:val="single" w:color="000000" w:themeColor="text1" w:sz="6" w:space="0"/>
-              <w:right w:val="single" w:color="000000" w:themeColor="text1" w:sz="6" w:space="0"/>
+              <w:top w:val="single" w:sz="6" w:space="0" w:color="000000" w:themeColor="text1"/>
+              <w:left w:val="single" w:sz="6" w:space="0" w:color="000000" w:themeColor="text1"/>
+              <w:bottom w:val="single" w:sz="6" w:space="0" w:color="000000" w:themeColor="text1"/>
+              <w:right w:val="single" w:sz="6" w:space="0" w:color="000000" w:themeColor="text1"/>
             </w:tcBorders>
             <w:shd w:val="clear" w:color="auto" w:fill="E5E5E5"/>
-            <w:tcMar/>
           </w:tcPr>
           <w:p>
             <w:pPr>
@@ -611,12 +559,11 @@
           <w:tcPr>
             <w:tcW w:w="1275" w:type="dxa"/>
             <w:tcBorders>
-              <w:top w:val="single" w:color="000000" w:themeColor="text1" w:sz="6" w:space="0"/>
-              <w:left w:val="single" w:color="000000" w:themeColor="text1" w:sz="6" w:space="0"/>
-              <w:bottom w:val="single" w:color="000000" w:themeColor="text1" w:sz="6" w:space="0"/>
+              <w:top w:val="single" w:sz="6" w:space="0" w:color="000000" w:themeColor="text1"/>
+              <w:left w:val="single" w:sz="6" w:space="0" w:color="000000" w:themeColor="text1"/>
+              <w:bottom w:val="single" w:sz="6" w:space="0" w:color="000000" w:themeColor="text1"/>
             </w:tcBorders>
             <w:shd w:val="clear" w:color="auto" w:fill="E5E5E5"/>
-            <w:tcMar/>
           </w:tcPr>
           <w:p>
             <w:pPr>
@@ -635,12 +582,11 @@
           <w:tcPr>
             <w:tcW w:w="1083" w:type="dxa"/>
             <w:tcBorders>
-              <w:top w:val="single" w:color="000000" w:themeColor="text1" w:sz="6" w:space="0"/>
-              <w:left w:val="single" w:color="000000" w:themeColor="text1" w:sz="6" w:space="0"/>
-              <w:bottom w:val="single" w:color="000000" w:themeColor="text1" w:sz="6" w:space="0"/>
+              <w:top w:val="single" w:sz="6" w:space="0" w:color="000000" w:themeColor="text1"/>
+              <w:left w:val="single" w:sz="6" w:space="0" w:color="000000" w:themeColor="text1"/>
+              <w:bottom w:val="single" w:sz="6" w:space="0" w:color="000000" w:themeColor="text1"/>
             </w:tcBorders>
             <w:shd w:val="clear" w:color="auto" w:fill="E5E5E5"/>
-            <w:tcMar/>
           </w:tcPr>
           <w:p>
             <w:pPr>
@@ -661,12 +607,11 @@
           <w:tcPr>
             <w:tcW w:w="3813" w:type="dxa"/>
             <w:tcBorders>
-              <w:top w:val="single" w:color="000000" w:themeColor="text1" w:sz="6" w:space="0"/>
-              <w:left w:val="single" w:color="000000" w:themeColor="text1" w:sz="6" w:space="0"/>
-              <w:bottom w:val="single" w:color="000000" w:themeColor="text1" w:sz="6" w:space="0"/>
+              <w:top w:val="single" w:sz="6" w:space="0" w:color="000000" w:themeColor="text1"/>
+              <w:left w:val="single" w:sz="6" w:space="0" w:color="000000" w:themeColor="text1"/>
+              <w:bottom w:val="single" w:sz="6" w:space="0" w:color="000000" w:themeColor="text1"/>
             </w:tcBorders>
             <w:shd w:val="clear" w:color="auto" w:fill="E5E5E5"/>
-            <w:tcMar/>
           </w:tcPr>
           <w:p>
             <w:pPr>
@@ -684,13 +629,12 @@
           <w:tcPr>
             <w:tcW w:w="2591" w:type="dxa"/>
             <w:tcBorders>
-              <w:top w:val="single" w:color="000000" w:themeColor="text1" w:sz="6" w:space="0"/>
-              <w:left w:val="single" w:color="000000" w:themeColor="text1" w:sz="6" w:space="0"/>
-              <w:bottom w:val="single" w:color="000000" w:themeColor="text1" w:sz="6" w:space="0"/>
-              <w:right w:val="single" w:color="000000" w:themeColor="text1" w:sz="6" w:space="0"/>
+              <w:top w:val="single" w:sz="6" w:space="0" w:color="000000" w:themeColor="text1"/>
+              <w:left w:val="single" w:sz="6" w:space="0" w:color="000000" w:themeColor="text1"/>
+              <w:bottom w:val="single" w:sz="6" w:space="0" w:color="000000" w:themeColor="text1"/>
+              <w:right w:val="single" w:sz="6" w:space="0" w:color="000000" w:themeColor="text1"/>
             </w:tcBorders>
             <w:shd w:val="clear" w:color="auto" w:fill="E5E5E5"/>
-            <w:tcMar/>
           </w:tcPr>
           <w:p>
             <w:pPr>
@@ -710,12 +654,11 @@
           <w:tcPr>
             <w:tcW w:w="1275" w:type="dxa"/>
             <w:tcBorders>
-              <w:top w:val="single" w:color="000000" w:themeColor="text1" w:sz="6" w:space="0"/>
-              <w:left w:val="single" w:color="000000" w:themeColor="text1" w:sz="6" w:space="0"/>
-              <w:bottom w:val="single" w:color="000000" w:themeColor="text1" w:sz="6" w:space="0"/>
+              <w:top w:val="single" w:sz="6" w:space="0" w:color="000000" w:themeColor="text1"/>
+              <w:left w:val="single" w:sz="6" w:space="0" w:color="000000" w:themeColor="text1"/>
+              <w:bottom w:val="single" w:sz="6" w:space="0" w:color="000000" w:themeColor="text1"/>
             </w:tcBorders>
             <w:shd w:val="clear" w:color="auto" w:fill="E5E5E5"/>
-            <w:tcMar/>
           </w:tcPr>
           <w:p>
             <w:pPr>
@@ -739,12 +682,11 @@
           <w:tcPr>
             <w:tcW w:w="1083" w:type="dxa"/>
             <w:tcBorders>
-              <w:top w:val="single" w:color="000000" w:themeColor="text1" w:sz="6" w:space="0"/>
-              <w:left w:val="single" w:color="000000" w:themeColor="text1" w:sz="6" w:space="0"/>
-              <w:bottom w:val="single" w:color="000000" w:themeColor="text1" w:sz="6" w:space="0"/>
+              <w:top w:val="single" w:sz="6" w:space="0" w:color="000000" w:themeColor="text1"/>
+              <w:left w:val="single" w:sz="6" w:space="0" w:color="000000" w:themeColor="text1"/>
+              <w:bottom w:val="single" w:sz="6" w:space="0" w:color="000000" w:themeColor="text1"/>
             </w:tcBorders>
             <w:shd w:val="clear" w:color="auto" w:fill="E5E5E5"/>
-            <w:tcMar/>
           </w:tcPr>
           <w:p>
             <w:pPr>
@@ -766,12 +708,11 @@
           <w:tcPr>
             <w:tcW w:w="3813" w:type="dxa"/>
             <w:tcBorders>
-              <w:top w:val="single" w:color="000000" w:themeColor="text1" w:sz="6" w:space="0"/>
-              <w:left w:val="single" w:color="000000" w:themeColor="text1" w:sz="6" w:space="0"/>
-              <w:bottom w:val="single" w:color="000000" w:themeColor="text1" w:sz="6" w:space="0"/>
+              <w:top w:val="single" w:sz="6" w:space="0" w:color="000000" w:themeColor="text1"/>
+              <w:left w:val="single" w:sz="6" w:space="0" w:color="000000" w:themeColor="text1"/>
+              <w:bottom w:val="single" w:sz="6" w:space="0" w:color="000000" w:themeColor="text1"/>
             </w:tcBorders>
             <w:shd w:val="clear" w:color="auto" w:fill="E5E5E5"/>
-            <w:tcMar/>
           </w:tcPr>
           <w:p>
             <w:pPr>
@@ -793,13 +734,12 @@
           <w:tcPr>
             <w:tcW w:w="2591" w:type="dxa"/>
             <w:tcBorders>
-              <w:top w:val="single" w:color="000000" w:themeColor="text1" w:sz="6" w:space="0"/>
-              <w:left w:val="single" w:color="000000" w:themeColor="text1" w:sz="6" w:space="0"/>
-              <w:bottom w:val="single" w:color="000000" w:themeColor="text1" w:sz="6" w:space="0"/>
-              <w:right w:val="single" w:color="000000" w:themeColor="text1" w:sz="6" w:space="0"/>
+              <w:top w:val="single" w:sz="6" w:space="0" w:color="000000" w:themeColor="text1"/>
+              <w:left w:val="single" w:sz="6" w:space="0" w:color="000000" w:themeColor="text1"/>
+              <w:bottom w:val="single" w:sz="6" w:space="0" w:color="000000" w:themeColor="text1"/>
+              <w:right w:val="single" w:sz="6" w:space="0" w:color="000000" w:themeColor="text1"/>
             </w:tcBorders>
             <w:shd w:val="clear" w:color="auto" w:fill="E5E5E5"/>
-            <w:tcMar/>
           </w:tcPr>
           <w:p>
             <w:pPr>
@@ -823,12 +763,11 @@
           <w:tcPr>
             <w:tcW w:w="1275" w:type="dxa"/>
             <w:tcBorders>
-              <w:top w:val="single" w:color="000000" w:themeColor="text1" w:sz="6" w:space="0"/>
-              <w:left w:val="single" w:color="000000" w:themeColor="text1" w:sz="6" w:space="0"/>
-              <w:bottom w:val="single" w:color="000000" w:themeColor="text1" w:sz="6" w:space="0"/>
+              <w:top w:val="single" w:sz="6" w:space="0" w:color="000000" w:themeColor="text1"/>
+              <w:left w:val="single" w:sz="6" w:space="0" w:color="000000" w:themeColor="text1"/>
+              <w:bottom w:val="single" w:sz="6" w:space="0" w:color="000000" w:themeColor="text1"/>
             </w:tcBorders>
             <w:shd w:val="clear" w:color="auto" w:fill="E5E5E5"/>
-            <w:tcMar/>
           </w:tcPr>
           <w:p>
             <w:pPr>
@@ -852,12 +791,11 @@
           <w:tcPr>
             <w:tcW w:w="1083" w:type="dxa"/>
             <w:tcBorders>
-              <w:top w:val="single" w:color="000000" w:themeColor="text1" w:sz="6" w:space="0"/>
-              <w:left w:val="single" w:color="000000" w:themeColor="text1" w:sz="6" w:space="0"/>
-              <w:bottom w:val="single" w:color="000000" w:themeColor="text1" w:sz="6" w:space="0"/>
+              <w:top w:val="single" w:sz="6" w:space="0" w:color="000000" w:themeColor="text1"/>
+              <w:left w:val="single" w:sz="6" w:space="0" w:color="000000" w:themeColor="text1"/>
+              <w:bottom w:val="single" w:sz="6" w:space="0" w:color="000000" w:themeColor="text1"/>
             </w:tcBorders>
             <w:shd w:val="clear" w:color="auto" w:fill="E5E5E5"/>
-            <w:tcMar/>
           </w:tcPr>
           <w:p>
             <w:pPr>
@@ -879,12 +817,11 @@
           <w:tcPr>
             <w:tcW w:w="3813" w:type="dxa"/>
             <w:tcBorders>
-              <w:top w:val="single" w:color="000000" w:themeColor="text1" w:sz="6" w:space="0"/>
-              <w:left w:val="single" w:color="000000" w:themeColor="text1" w:sz="6" w:space="0"/>
-              <w:bottom w:val="single" w:color="000000" w:themeColor="text1" w:sz="6" w:space="0"/>
+              <w:top w:val="single" w:sz="6" w:space="0" w:color="000000" w:themeColor="text1"/>
+              <w:left w:val="single" w:sz="6" w:space="0" w:color="000000" w:themeColor="text1"/>
+              <w:bottom w:val="single" w:sz="6" w:space="0" w:color="000000" w:themeColor="text1"/>
             </w:tcBorders>
             <w:shd w:val="clear" w:color="auto" w:fill="E5E5E5"/>
-            <w:tcMar/>
           </w:tcPr>
           <w:p>
             <w:pPr>
@@ -906,13 +843,12 @@
           <w:tcPr>
             <w:tcW w:w="2591" w:type="dxa"/>
             <w:tcBorders>
-              <w:top w:val="single" w:color="000000" w:themeColor="text1" w:sz="6" w:space="0"/>
-              <w:left w:val="single" w:color="000000" w:themeColor="text1" w:sz="6" w:space="0"/>
-              <w:bottom w:val="single" w:color="000000" w:themeColor="text1" w:sz="6" w:space="0"/>
-              <w:right w:val="single" w:color="000000" w:themeColor="text1" w:sz="6" w:space="0"/>
+              <w:top w:val="single" w:sz="6" w:space="0" w:color="000000" w:themeColor="text1"/>
+              <w:left w:val="single" w:sz="6" w:space="0" w:color="000000" w:themeColor="text1"/>
+              <w:bottom w:val="single" w:sz="6" w:space="0" w:color="000000" w:themeColor="text1"/>
+              <w:right w:val="single" w:sz="6" w:space="0" w:color="000000" w:themeColor="text1"/>
             </w:tcBorders>
             <w:shd w:val="clear" w:color="auto" w:fill="E5E5E5"/>
-            <w:tcMar/>
           </w:tcPr>
           <w:p>
             <w:pPr>
@@ -936,12 +872,11 @@
           <w:tcPr>
             <w:tcW w:w="1275" w:type="dxa"/>
             <w:tcBorders>
-              <w:top w:val="single" w:color="000000" w:themeColor="text1" w:sz="6" w:space="0"/>
-              <w:left w:val="single" w:color="000000" w:themeColor="text1" w:sz="6" w:space="0"/>
-              <w:bottom w:val="single" w:color="000000" w:themeColor="text1" w:sz="6" w:space="0"/>
+              <w:top w:val="single" w:sz="6" w:space="0" w:color="000000" w:themeColor="text1"/>
+              <w:left w:val="single" w:sz="6" w:space="0" w:color="000000" w:themeColor="text1"/>
+              <w:bottom w:val="single" w:sz="6" w:space="0" w:color="000000" w:themeColor="text1"/>
             </w:tcBorders>
             <w:shd w:val="clear" w:color="auto" w:fill="E5E5E5"/>
-            <w:tcMar/>
           </w:tcPr>
           <w:p>
             <w:pPr>
@@ -965,12 +900,11 @@
           <w:tcPr>
             <w:tcW w:w="1083" w:type="dxa"/>
             <w:tcBorders>
-              <w:top w:val="single" w:color="000000" w:themeColor="text1" w:sz="6" w:space="0"/>
-              <w:left w:val="single" w:color="000000" w:themeColor="text1" w:sz="6" w:space="0"/>
-              <w:bottom w:val="single" w:color="000000" w:themeColor="text1" w:sz="6" w:space="0"/>
+              <w:top w:val="single" w:sz="6" w:space="0" w:color="000000" w:themeColor="text1"/>
+              <w:left w:val="single" w:sz="6" w:space="0" w:color="000000" w:themeColor="text1"/>
+              <w:bottom w:val="single" w:sz="6" w:space="0" w:color="000000" w:themeColor="text1"/>
             </w:tcBorders>
             <w:shd w:val="clear" w:color="auto" w:fill="E5E5E5"/>
-            <w:tcMar/>
           </w:tcPr>
           <w:p>
             <w:pPr>
@@ -992,12 +926,11 @@
           <w:tcPr>
             <w:tcW w:w="3813" w:type="dxa"/>
             <w:tcBorders>
-              <w:top w:val="single" w:color="000000" w:themeColor="text1" w:sz="6" w:space="0"/>
-              <w:left w:val="single" w:color="000000" w:themeColor="text1" w:sz="6" w:space="0"/>
-              <w:bottom w:val="single" w:color="000000" w:themeColor="text1" w:sz="6" w:space="0"/>
+              <w:top w:val="single" w:sz="6" w:space="0" w:color="000000" w:themeColor="text1"/>
+              <w:left w:val="single" w:sz="6" w:space="0" w:color="000000" w:themeColor="text1"/>
+              <w:bottom w:val="single" w:sz="6" w:space="0" w:color="000000" w:themeColor="text1"/>
             </w:tcBorders>
             <w:shd w:val="clear" w:color="auto" w:fill="E5E5E5"/>
-            <w:tcMar/>
           </w:tcPr>
           <w:p>
             <w:pPr>
@@ -1019,13 +952,12 @@
           <w:tcPr>
             <w:tcW w:w="2591" w:type="dxa"/>
             <w:tcBorders>
-              <w:top w:val="single" w:color="000000" w:themeColor="text1" w:sz="6" w:space="0"/>
-              <w:left w:val="single" w:color="000000" w:themeColor="text1" w:sz="6" w:space="0"/>
-              <w:bottom w:val="single" w:color="000000" w:themeColor="text1" w:sz="6" w:space="0"/>
-              <w:right w:val="single" w:color="000000" w:themeColor="text1" w:sz="6" w:space="0"/>
+              <w:top w:val="single" w:sz="6" w:space="0" w:color="000000" w:themeColor="text1"/>
+              <w:left w:val="single" w:sz="6" w:space="0" w:color="000000" w:themeColor="text1"/>
+              <w:bottom w:val="single" w:sz="6" w:space="0" w:color="000000" w:themeColor="text1"/>
+              <w:right w:val="single" w:sz="6" w:space="0" w:color="000000" w:themeColor="text1"/>
             </w:tcBorders>
             <w:shd w:val="clear" w:color="auto" w:fill="E5E5E5"/>
-            <w:tcMar/>
           </w:tcPr>
           <w:p>
             <w:pPr>
@@ -1049,12 +981,11 @@
           <w:tcPr>
             <w:tcW w:w="1275" w:type="dxa"/>
             <w:tcBorders>
-              <w:top w:val="single" w:color="000000" w:themeColor="text1" w:sz="6" w:space="0"/>
-              <w:left w:val="single" w:color="000000" w:themeColor="text1" w:sz="6" w:space="0"/>
-              <w:bottom w:val="single" w:color="000000" w:themeColor="text1" w:sz="6" w:space="0"/>
+              <w:top w:val="single" w:sz="6" w:space="0" w:color="000000" w:themeColor="text1"/>
+              <w:left w:val="single" w:sz="6" w:space="0" w:color="000000" w:themeColor="text1"/>
+              <w:bottom w:val="single" w:sz="6" w:space="0" w:color="000000" w:themeColor="text1"/>
             </w:tcBorders>
             <w:shd w:val="clear" w:color="auto" w:fill="E5E5E5"/>
-            <w:tcMar/>
           </w:tcPr>
           <w:p>
             <w:pPr>
@@ -1078,12 +1009,11 @@
           <w:tcPr>
             <w:tcW w:w="1083" w:type="dxa"/>
             <w:tcBorders>
-              <w:top w:val="single" w:color="000000" w:themeColor="text1" w:sz="6" w:space="0"/>
-              <w:left w:val="single" w:color="000000" w:themeColor="text1" w:sz="6" w:space="0"/>
-              <w:bottom w:val="single" w:color="000000" w:themeColor="text1" w:sz="6" w:space="0"/>
+              <w:top w:val="single" w:sz="6" w:space="0" w:color="000000" w:themeColor="text1"/>
+              <w:left w:val="single" w:sz="6" w:space="0" w:color="000000" w:themeColor="text1"/>
+              <w:bottom w:val="single" w:sz="6" w:space="0" w:color="000000" w:themeColor="text1"/>
             </w:tcBorders>
             <w:shd w:val="clear" w:color="auto" w:fill="E5E5E5"/>
-            <w:tcMar/>
           </w:tcPr>
           <w:p>
             <w:pPr>
@@ -1105,12 +1035,11 @@
           <w:tcPr>
             <w:tcW w:w="3813" w:type="dxa"/>
             <w:tcBorders>
-              <w:top w:val="single" w:color="000000" w:themeColor="text1" w:sz="6" w:space="0"/>
-              <w:left w:val="single" w:color="000000" w:themeColor="text1" w:sz="6" w:space="0"/>
-              <w:bottom w:val="single" w:color="000000" w:themeColor="text1" w:sz="6" w:space="0"/>
+              <w:top w:val="single" w:sz="6" w:space="0" w:color="000000" w:themeColor="text1"/>
+              <w:left w:val="single" w:sz="6" w:space="0" w:color="000000" w:themeColor="text1"/>
+              <w:bottom w:val="single" w:sz="6" w:space="0" w:color="000000" w:themeColor="text1"/>
             </w:tcBorders>
             <w:shd w:val="clear" w:color="auto" w:fill="E5E5E5"/>
-            <w:tcMar/>
           </w:tcPr>
           <w:p>
             <w:pPr>
@@ -1132,13 +1061,12 @@
           <w:tcPr>
             <w:tcW w:w="2591" w:type="dxa"/>
             <w:tcBorders>
-              <w:top w:val="single" w:color="000000" w:themeColor="text1" w:sz="6" w:space="0"/>
-              <w:left w:val="single" w:color="000000" w:themeColor="text1" w:sz="6" w:space="0"/>
-              <w:bottom w:val="single" w:color="000000" w:themeColor="text1" w:sz="6" w:space="0"/>
-              <w:right w:val="single" w:color="000000" w:themeColor="text1" w:sz="6" w:space="0"/>
+              <w:top w:val="single" w:sz="6" w:space="0" w:color="000000" w:themeColor="text1"/>
+              <w:left w:val="single" w:sz="6" w:space="0" w:color="000000" w:themeColor="text1"/>
+              <w:bottom w:val="single" w:sz="6" w:space="0" w:color="000000" w:themeColor="text1"/>
+              <w:right w:val="single" w:sz="6" w:space="0" w:color="000000" w:themeColor="text1"/>
             </w:tcBorders>
             <w:shd w:val="clear" w:color="auto" w:fill="E5E5E5"/>
-            <w:tcMar/>
           </w:tcPr>
           <w:p>
             <w:pPr>
@@ -1162,12 +1090,11 @@
           <w:tcPr>
             <w:tcW w:w="1275" w:type="dxa"/>
             <w:tcBorders>
-              <w:top w:val="single" w:color="000000" w:themeColor="text1" w:sz="6" w:space="0"/>
-              <w:left w:val="single" w:color="000000" w:themeColor="text1" w:sz="6" w:space="0"/>
-              <w:bottom w:val="single" w:color="000000" w:themeColor="text1" w:sz="6" w:space="0"/>
+              <w:top w:val="single" w:sz="6" w:space="0" w:color="000000" w:themeColor="text1"/>
+              <w:left w:val="single" w:sz="6" w:space="0" w:color="000000" w:themeColor="text1"/>
+              <w:bottom w:val="single" w:sz="6" w:space="0" w:color="000000" w:themeColor="text1"/>
             </w:tcBorders>
             <w:shd w:val="clear" w:color="auto" w:fill="E5E5E5"/>
-            <w:tcMar/>
           </w:tcPr>
           <w:p>
             <w:pPr>
@@ -1191,12 +1118,11 @@
           <w:tcPr>
             <w:tcW w:w="1083" w:type="dxa"/>
             <w:tcBorders>
-              <w:top w:val="single" w:color="000000" w:themeColor="text1" w:sz="6" w:space="0"/>
-              <w:left w:val="single" w:color="000000" w:themeColor="text1" w:sz="6" w:space="0"/>
-              <w:bottom w:val="single" w:color="000000" w:themeColor="text1" w:sz="6" w:space="0"/>
+              <w:top w:val="single" w:sz="6" w:space="0" w:color="000000" w:themeColor="text1"/>
+              <w:left w:val="single" w:sz="6" w:space="0" w:color="000000" w:themeColor="text1"/>
+              <w:bottom w:val="single" w:sz="6" w:space="0" w:color="000000" w:themeColor="text1"/>
             </w:tcBorders>
             <w:shd w:val="clear" w:color="auto" w:fill="E5E5E5"/>
-            <w:tcMar/>
           </w:tcPr>
           <w:p>
             <w:pPr>
@@ -1218,12 +1144,11 @@
           <w:tcPr>
             <w:tcW w:w="3813" w:type="dxa"/>
             <w:tcBorders>
-              <w:top w:val="single" w:color="000000" w:themeColor="text1" w:sz="6" w:space="0"/>
-              <w:left w:val="single" w:color="000000" w:themeColor="text1" w:sz="6" w:space="0"/>
-              <w:bottom w:val="single" w:color="000000" w:themeColor="text1" w:sz="6" w:space="0"/>
+              <w:top w:val="single" w:sz="6" w:space="0" w:color="000000" w:themeColor="text1"/>
+              <w:left w:val="single" w:sz="6" w:space="0" w:color="000000" w:themeColor="text1"/>
+              <w:bottom w:val="single" w:sz="6" w:space="0" w:color="000000" w:themeColor="text1"/>
             </w:tcBorders>
             <w:shd w:val="clear" w:color="auto" w:fill="E5E5E5"/>
-            <w:tcMar/>
           </w:tcPr>
           <w:p>
             <w:pPr>
@@ -1235,7 +1160,7 @@
             </w:pPr>
             <w:r>
               <w:rPr>
-                <w:color w:val="000000" w:themeColor="text1" w:themeTint="FF" w:themeShade="FF"/>
+                <w:color w:val="000000" w:themeColor="text1"/>
               </w:rPr>
               <w:t>Worked on document formatting and edited module requirements</w:t>
             </w:r>
@@ -1245,13 +1170,12 @@
           <w:tcPr>
             <w:tcW w:w="2591" w:type="dxa"/>
             <w:tcBorders>
-              <w:top w:val="single" w:color="000000" w:themeColor="text1" w:sz="6" w:space="0"/>
-              <w:left w:val="single" w:color="000000" w:themeColor="text1" w:sz="6" w:space="0"/>
-              <w:bottom w:val="single" w:color="000000" w:themeColor="text1" w:sz="6" w:space="0"/>
-              <w:right w:val="single" w:color="000000" w:themeColor="text1" w:sz="6" w:space="0"/>
+              <w:top w:val="single" w:sz="6" w:space="0" w:color="000000" w:themeColor="text1"/>
+              <w:left w:val="single" w:sz="6" w:space="0" w:color="000000" w:themeColor="text1"/>
+              <w:bottom w:val="single" w:sz="6" w:space="0" w:color="000000" w:themeColor="text1"/>
+              <w:right w:val="single" w:sz="6" w:space="0" w:color="000000" w:themeColor="text1"/>
             </w:tcBorders>
             <w:shd w:val="clear" w:color="auto" w:fill="E5E5E5"/>
-            <w:tcMar/>
           </w:tcPr>
           <w:p>
             <w:pPr>
@@ -1275,12 +1199,11 @@
           <w:tcPr>
             <w:tcW w:w="1275" w:type="dxa"/>
             <w:tcBorders>
-              <w:top w:val="single" w:color="000000" w:themeColor="text1" w:sz="6" w:space="0"/>
-              <w:left w:val="single" w:color="000000" w:themeColor="text1" w:sz="6" w:space="0"/>
-              <w:bottom w:val="single" w:color="000000" w:themeColor="text1" w:sz="6" w:space="0"/>
+              <w:top w:val="single" w:sz="6" w:space="0" w:color="000000" w:themeColor="text1"/>
+              <w:left w:val="single" w:sz="6" w:space="0" w:color="000000" w:themeColor="text1"/>
+              <w:bottom w:val="single" w:sz="6" w:space="0" w:color="000000" w:themeColor="text1"/>
             </w:tcBorders>
             <w:shd w:val="clear" w:color="auto" w:fill="E5E5E5"/>
-            <w:tcMar/>
           </w:tcPr>
           <w:p>
             <w:pPr>
@@ -1293,7 +1216,7 @@
             </w:pPr>
             <w:r>
               <w:rPr>
-                <w:color w:val="000000" w:themeColor="text1" w:themeTint="FF" w:themeShade="FF"/>
+                <w:color w:val="000000" w:themeColor="text1"/>
                 <w:u w:val="single"/>
               </w:rPr>
               <w:t>03/04/2025</w:t>
@@ -1304,12 +1227,11 @@
           <w:tcPr>
             <w:tcW w:w="1083" w:type="dxa"/>
             <w:tcBorders>
-              <w:top w:val="single" w:color="000000" w:themeColor="text1" w:sz="6" w:space="0"/>
-              <w:left w:val="single" w:color="000000" w:themeColor="text1" w:sz="6" w:space="0"/>
-              <w:bottom w:val="single" w:color="000000" w:themeColor="text1" w:sz="6" w:space="0"/>
+              <w:top w:val="single" w:sz="6" w:space="0" w:color="000000" w:themeColor="text1"/>
+              <w:left w:val="single" w:sz="6" w:space="0" w:color="000000" w:themeColor="text1"/>
+              <w:bottom w:val="single" w:sz="6" w:space="0" w:color="000000" w:themeColor="text1"/>
             </w:tcBorders>
             <w:shd w:val="clear" w:color="auto" w:fill="E5E5E5"/>
-            <w:tcMar/>
           </w:tcPr>
           <w:p>
             <w:pPr>
@@ -1321,7 +1243,7 @@
             </w:pPr>
             <w:r>
               <w:rPr>
-                <w:color w:val="000000" w:themeColor="text1" w:themeTint="FF" w:themeShade="FF"/>
+                <w:color w:val="000000" w:themeColor="text1"/>
               </w:rPr>
               <w:t>1.9</w:t>
             </w:r>
@@ -1331,12 +1253,11 @@
           <w:tcPr>
             <w:tcW w:w="3813" w:type="dxa"/>
             <w:tcBorders>
-              <w:top w:val="single" w:color="000000" w:themeColor="text1" w:sz="6" w:space="0"/>
-              <w:left w:val="single" w:color="000000" w:themeColor="text1" w:sz="6" w:space="0"/>
-              <w:bottom w:val="single" w:color="000000" w:themeColor="text1" w:sz="6" w:space="0"/>
+              <w:top w:val="single" w:sz="6" w:space="0" w:color="000000" w:themeColor="text1"/>
+              <w:left w:val="single" w:sz="6" w:space="0" w:color="000000" w:themeColor="text1"/>
+              <w:bottom w:val="single" w:sz="6" w:space="0" w:color="000000" w:themeColor="text1"/>
             </w:tcBorders>
             <w:shd w:val="clear" w:color="auto" w:fill="E5E5E5"/>
-            <w:tcMar/>
           </w:tcPr>
           <w:p>
             <w:pPr>
@@ -1348,7 +1269,7 @@
             </w:pPr>
             <w:r>
               <w:rPr>
-                <w:color w:val="000000" w:themeColor="text1" w:themeTint="FF" w:themeShade="FF"/>
+                <w:color w:val="000000" w:themeColor="text1"/>
               </w:rPr>
               <w:t>Worked on requirements and formatting</w:t>
             </w:r>
@@ -1358,13 +1279,12 @@
           <w:tcPr>
             <w:tcW w:w="2591" w:type="dxa"/>
             <w:tcBorders>
-              <w:top w:val="single" w:color="000000" w:themeColor="text1" w:sz="6" w:space="0"/>
-              <w:left w:val="single" w:color="000000" w:themeColor="text1" w:sz="6" w:space="0"/>
-              <w:bottom w:val="single" w:color="000000" w:themeColor="text1" w:sz="6" w:space="0"/>
-              <w:right w:val="single" w:color="000000" w:themeColor="text1" w:sz="6" w:space="0"/>
+              <w:top w:val="single" w:sz="6" w:space="0" w:color="000000" w:themeColor="text1"/>
+              <w:left w:val="single" w:sz="6" w:space="0" w:color="000000" w:themeColor="text1"/>
+              <w:bottom w:val="single" w:sz="6" w:space="0" w:color="000000" w:themeColor="text1"/>
+              <w:right w:val="single" w:sz="6" w:space="0" w:color="000000" w:themeColor="text1"/>
             </w:tcBorders>
             <w:shd w:val="clear" w:color="auto" w:fill="E5E5E5"/>
-            <w:tcMar/>
           </w:tcPr>
           <w:p>
             <w:pPr>
@@ -1376,7 +1296,7 @@
             </w:pPr>
             <w:r>
               <w:rPr>
-                <w:color w:val="000000" w:themeColor="text1" w:themeTint="FF" w:themeShade="FF"/>
+                <w:color w:val="000000" w:themeColor="text1"/>
               </w:rPr>
               <w:t>Kenny Yu</w:t>
             </w:r>
@@ -1388,12 +1308,11 @@
           <w:tcPr>
             <w:tcW w:w="1275" w:type="dxa"/>
             <w:tcBorders>
-              <w:top w:val="single" w:color="000000" w:themeColor="text1" w:sz="6" w:space="0"/>
-              <w:left w:val="single" w:color="000000" w:themeColor="text1" w:sz="6" w:space="0"/>
-              <w:bottom w:val="single" w:color="000000" w:themeColor="text1" w:sz="6" w:space="0"/>
+              <w:top w:val="single" w:sz="6" w:space="0" w:color="000000" w:themeColor="text1"/>
+              <w:left w:val="single" w:sz="6" w:space="0" w:color="000000" w:themeColor="text1"/>
+              <w:bottom w:val="single" w:sz="6" w:space="0" w:color="000000" w:themeColor="text1"/>
             </w:tcBorders>
             <w:shd w:val="clear" w:color="auto" w:fill="E5E5E5"/>
-            <w:tcMar/>
           </w:tcPr>
           <w:p>
             <w:pPr>
@@ -1406,7 +1325,7 @@
             </w:pPr>
             <w:r>
               <w:rPr>
-                <w:color w:val="000000" w:themeColor="text1" w:themeTint="FF" w:themeShade="FF"/>
+                <w:color w:val="000000" w:themeColor="text1"/>
                 <w:u w:val="single"/>
               </w:rPr>
               <w:t>03/04/2025</w:t>
@@ -1417,12 +1336,11 @@
           <w:tcPr>
             <w:tcW w:w="1083" w:type="dxa"/>
             <w:tcBorders>
-              <w:top w:val="single" w:color="000000" w:themeColor="text1" w:sz="6" w:space="0"/>
-              <w:left w:val="single" w:color="000000" w:themeColor="text1" w:sz="6" w:space="0"/>
-              <w:bottom w:val="single" w:color="000000" w:themeColor="text1" w:sz="6" w:space="0"/>
+              <w:top w:val="single" w:sz="6" w:space="0" w:color="000000" w:themeColor="text1"/>
+              <w:left w:val="single" w:sz="6" w:space="0" w:color="000000" w:themeColor="text1"/>
+              <w:bottom w:val="single" w:sz="6" w:space="0" w:color="000000" w:themeColor="text1"/>
             </w:tcBorders>
             <w:shd w:val="clear" w:color="auto" w:fill="E5E5E5"/>
-            <w:tcMar/>
           </w:tcPr>
           <w:p>
             <w:pPr>
@@ -1434,7 +1352,7 @@
             </w:pPr>
             <w:r>
               <w:rPr>
-                <w:color w:val="000000" w:themeColor="text1" w:themeTint="FF" w:themeShade="FF"/>
+                <w:color w:val="000000" w:themeColor="text1"/>
               </w:rPr>
               <w:t>1.10</w:t>
             </w:r>
@@ -1444,24 +1362,23 @@
           <w:tcPr>
             <w:tcW w:w="3813" w:type="dxa"/>
             <w:tcBorders>
-              <w:top w:val="single" w:color="000000" w:themeColor="text1" w:sz="6" w:space="0"/>
-              <w:left w:val="single" w:color="000000" w:themeColor="text1" w:sz="6" w:space="0"/>
-              <w:bottom w:val="single" w:color="000000" w:themeColor="text1" w:sz="6" w:space="0"/>
+              <w:top w:val="single" w:sz="6" w:space="0" w:color="000000" w:themeColor="text1"/>
+              <w:left w:val="single" w:sz="6" w:space="0" w:color="000000" w:themeColor="text1"/>
+              <w:bottom w:val="single" w:sz="6" w:space="0" w:color="000000" w:themeColor="text1"/>
             </w:tcBorders>
             <w:shd w:val="clear" w:color="auto" w:fill="E5E5E5"/>
-            <w:tcMar/>
           </w:tcPr>
           <w:p>
             <w:pPr>
               <w:pStyle w:val="TableText"/>
               <w:snapToGrid w:val="0"/>
               <w:rPr>
-                <w:color w:val="000000" w:themeColor="text1" w:themeTint="FF" w:themeShade="FF"/>
+                <w:color w:val="000000" w:themeColor="text1"/>
               </w:rPr>
             </w:pPr>
             <w:r>
               <w:rPr>
-                <w:color w:val="000000" w:themeColor="text1" w:themeTint="FF" w:themeShade="FF"/>
+                <w:color w:val="000000" w:themeColor="text1"/>
               </w:rPr>
               <w:t>Worked on requirements and formatting</w:t>
             </w:r>
@@ -1476,7 +1393,7 @@
             </w:pPr>
             <w:r>
               <w:rPr>
-                <w:color w:val="000000" w:themeColor="text1" w:themeTint="FF" w:themeShade="FF"/>
+                <w:color w:val="000000" w:themeColor="text1"/>
               </w:rPr>
               <w:t>And class diagrams</w:t>
             </w:r>
@@ -1486,13 +1403,12 @@
           <w:tcPr>
             <w:tcW w:w="2591" w:type="dxa"/>
             <w:tcBorders>
-              <w:top w:val="single" w:color="000000" w:themeColor="text1" w:sz="6" w:space="0"/>
-              <w:left w:val="single" w:color="000000" w:themeColor="text1" w:sz="6" w:space="0"/>
-              <w:bottom w:val="single" w:color="000000" w:themeColor="text1" w:sz="6" w:space="0"/>
-              <w:right w:val="single" w:color="000000" w:themeColor="text1" w:sz="6" w:space="0"/>
+              <w:top w:val="single" w:sz="6" w:space="0" w:color="000000" w:themeColor="text1"/>
+              <w:left w:val="single" w:sz="6" w:space="0" w:color="000000" w:themeColor="text1"/>
+              <w:bottom w:val="single" w:sz="6" w:space="0" w:color="000000" w:themeColor="text1"/>
+              <w:right w:val="single" w:sz="6" w:space="0" w:color="000000" w:themeColor="text1"/>
             </w:tcBorders>
             <w:shd w:val="clear" w:color="auto" w:fill="E5E5E5"/>
-            <w:tcMar/>
           </w:tcPr>
           <w:p>
             <w:pPr>
@@ -1504,7 +1420,7 @@
             </w:pPr>
             <w:r>
               <w:rPr>
-                <w:color w:val="000000" w:themeColor="text1" w:themeTint="FF" w:themeShade="FF"/>
+                <w:color w:val="000000" w:themeColor="text1"/>
               </w:rPr>
               <w:t>Cristian Gonzales</w:t>
             </w:r>
@@ -1516,12 +1432,11 @@
           <w:tcPr>
             <w:tcW w:w="1275" w:type="dxa"/>
             <w:tcBorders>
-              <w:top w:val="single" w:color="000000" w:themeColor="text1" w:sz="6" w:space="0"/>
-              <w:left w:val="single" w:color="000000" w:themeColor="text1" w:sz="6" w:space="0"/>
-              <w:bottom w:val="single" w:color="000000" w:themeColor="text1" w:sz="6" w:space="0"/>
+              <w:top w:val="single" w:sz="6" w:space="0" w:color="000000" w:themeColor="text1"/>
+              <w:left w:val="single" w:sz="6" w:space="0" w:color="000000" w:themeColor="text1"/>
+              <w:bottom w:val="single" w:sz="6" w:space="0" w:color="000000" w:themeColor="text1"/>
             </w:tcBorders>
             <w:shd w:val="clear" w:color="auto" w:fill="E5E5E5"/>
-            <w:tcMar/>
           </w:tcPr>
           <w:p>
             <w:pPr>
@@ -1534,7 +1449,7 @@
             </w:pPr>
             <w:r>
               <w:rPr>
-                <w:color w:val="000000" w:themeColor="text1" w:themeTint="FF" w:themeShade="FF"/>
+                <w:color w:val="000000" w:themeColor="text1"/>
                 <w:u w:val="single"/>
               </w:rPr>
               <w:t>03/04/2025</w:t>
@@ -1545,12 +1460,11 @@
           <w:tcPr>
             <w:tcW w:w="1083" w:type="dxa"/>
             <w:tcBorders>
-              <w:top w:val="single" w:color="000000" w:themeColor="text1" w:sz="6" w:space="0"/>
-              <w:left w:val="single" w:color="000000" w:themeColor="text1" w:sz="6" w:space="0"/>
-              <w:bottom w:val="single" w:color="000000" w:themeColor="text1" w:sz="6" w:space="0"/>
+              <w:top w:val="single" w:sz="6" w:space="0" w:color="000000" w:themeColor="text1"/>
+              <w:left w:val="single" w:sz="6" w:space="0" w:color="000000" w:themeColor="text1"/>
+              <w:bottom w:val="single" w:sz="6" w:space="0" w:color="000000" w:themeColor="text1"/>
             </w:tcBorders>
             <w:shd w:val="clear" w:color="auto" w:fill="E5E5E5"/>
-            <w:tcMar/>
           </w:tcPr>
           <w:p>
             <w:pPr>
@@ -1562,7 +1476,7 @@
             </w:pPr>
             <w:r>
               <w:rPr>
-                <w:color w:val="000000" w:themeColor="text1" w:themeTint="FF" w:themeShade="FF"/>
+                <w:color w:val="000000" w:themeColor="text1"/>
               </w:rPr>
               <w:t>1.11</w:t>
             </w:r>
@@ -1572,12 +1486,11 @@
           <w:tcPr>
             <w:tcW w:w="3813" w:type="dxa"/>
             <w:tcBorders>
-              <w:top w:val="single" w:color="000000" w:themeColor="text1" w:sz="6" w:space="0"/>
-              <w:left w:val="single" w:color="000000" w:themeColor="text1" w:sz="6" w:space="0"/>
-              <w:bottom w:val="single" w:color="000000" w:themeColor="text1" w:sz="6" w:space="0"/>
+              <w:top w:val="single" w:sz="6" w:space="0" w:color="000000" w:themeColor="text1"/>
+              <w:left w:val="single" w:sz="6" w:space="0" w:color="000000" w:themeColor="text1"/>
+              <w:bottom w:val="single" w:sz="6" w:space="0" w:color="000000" w:themeColor="text1"/>
             </w:tcBorders>
             <w:shd w:val="clear" w:color="auto" w:fill="E5E5E5"/>
-            <w:tcMar/>
           </w:tcPr>
           <w:p>
             <w:pPr>
@@ -1589,7 +1502,7 @@
             </w:pPr>
             <w:r>
               <w:rPr>
-                <w:color w:val="000000" w:themeColor="text1" w:themeTint="FF" w:themeShade="FF"/>
+                <w:color w:val="000000" w:themeColor="text1"/>
               </w:rPr>
               <w:t>Worked on requirements and formatting</w:t>
             </w:r>
@@ -1599,13 +1512,12 @@
           <w:tcPr>
             <w:tcW w:w="2591" w:type="dxa"/>
             <w:tcBorders>
-              <w:top w:val="single" w:color="000000" w:themeColor="text1" w:sz="6" w:space="0"/>
-              <w:left w:val="single" w:color="000000" w:themeColor="text1" w:sz="6" w:space="0"/>
-              <w:bottom w:val="single" w:color="000000" w:themeColor="text1" w:sz="6" w:space="0"/>
-              <w:right w:val="single" w:color="000000" w:themeColor="text1" w:sz="6" w:space="0"/>
+              <w:top w:val="single" w:sz="6" w:space="0" w:color="000000" w:themeColor="text1"/>
+              <w:left w:val="single" w:sz="6" w:space="0" w:color="000000" w:themeColor="text1"/>
+              <w:bottom w:val="single" w:sz="6" w:space="0" w:color="000000" w:themeColor="text1"/>
+              <w:right w:val="single" w:sz="6" w:space="0" w:color="000000" w:themeColor="text1"/>
             </w:tcBorders>
             <w:shd w:val="clear" w:color="auto" w:fill="E5E5E5"/>
-            <w:tcMar/>
           </w:tcPr>
           <w:p>
             <w:pPr>
@@ -1617,7 +1529,7 @@
             </w:pPr>
             <w:r>
               <w:rPr>
-                <w:color w:val="000000" w:themeColor="text1" w:themeTint="FF" w:themeShade="FF"/>
+                <w:color w:val="000000" w:themeColor="text1"/>
               </w:rPr>
               <w:t>Brandon Wall</w:t>
             </w:r>
@@ -1629,12 +1541,11 @@
           <w:tcPr>
             <w:tcW w:w="1275" w:type="dxa"/>
             <w:tcBorders>
-              <w:top w:val="single" w:color="000000" w:themeColor="text1" w:sz="6" w:space="0"/>
-              <w:left w:val="single" w:color="000000" w:themeColor="text1" w:sz="6" w:space="0"/>
-              <w:bottom w:val="single" w:color="000000" w:themeColor="text1" w:sz="6" w:space="0"/>
+              <w:top w:val="single" w:sz="6" w:space="0" w:color="000000" w:themeColor="text1"/>
+              <w:left w:val="single" w:sz="6" w:space="0" w:color="000000" w:themeColor="text1"/>
+              <w:bottom w:val="single" w:sz="6" w:space="0" w:color="000000" w:themeColor="text1"/>
             </w:tcBorders>
             <w:shd w:val="clear" w:color="auto" w:fill="E5E5E5"/>
-            <w:tcMar/>
           </w:tcPr>
           <w:p>
             <w:pPr>
@@ -1647,7 +1558,7 @@
             </w:pPr>
             <w:r>
               <w:rPr>
-                <w:color w:val="000000" w:themeColor="text1" w:themeTint="FF" w:themeShade="FF"/>
+                <w:color w:val="000000" w:themeColor="text1"/>
                 <w:u w:val="single"/>
               </w:rPr>
               <w:t>03/04/2025</w:t>
@@ -1658,12 +1569,11 @@
           <w:tcPr>
             <w:tcW w:w="1083" w:type="dxa"/>
             <w:tcBorders>
-              <w:top w:val="single" w:color="000000" w:themeColor="text1" w:sz="6" w:space="0"/>
-              <w:left w:val="single" w:color="000000" w:themeColor="text1" w:sz="6" w:space="0"/>
-              <w:bottom w:val="single" w:color="000000" w:themeColor="text1" w:sz="6" w:space="0"/>
+              <w:top w:val="single" w:sz="6" w:space="0" w:color="000000" w:themeColor="text1"/>
+              <w:left w:val="single" w:sz="6" w:space="0" w:color="000000" w:themeColor="text1"/>
+              <w:bottom w:val="single" w:sz="6" w:space="0" w:color="000000" w:themeColor="text1"/>
             </w:tcBorders>
             <w:shd w:val="clear" w:color="auto" w:fill="E5E5E5"/>
-            <w:tcMar/>
           </w:tcPr>
           <w:p>
             <w:pPr>
@@ -1675,7 +1585,7 @@
             </w:pPr>
             <w:r>
               <w:rPr>
-                <w:color w:val="000000" w:themeColor="text1" w:themeTint="FF" w:themeShade="FF"/>
+                <w:color w:val="000000" w:themeColor="text1"/>
               </w:rPr>
               <w:t>1.12</w:t>
             </w:r>
@@ -1685,12 +1595,11 @@
           <w:tcPr>
             <w:tcW w:w="3813" w:type="dxa"/>
             <w:tcBorders>
-              <w:top w:val="single" w:color="000000" w:themeColor="text1" w:sz="6" w:space="0"/>
-              <w:left w:val="single" w:color="000000" w:themeColor="text1" w:sz="6" w:space="0"/>
-              <w:bottom w:val="single" w:color="000000" w:themeColor="text1" w:sz="6" w:space="0"/>
+              <w:top w:val="single" w:sz="6" w:space="0" w:color="000000" w:themeColor="text1"/>
+              <w:left w:val="single" w:sz="6" w:space="0" w:color="000000" w:themeColor="text1"/>
+              <w:bottom w:val="single" w:sz="6" w:space="0" w:color="000000" w:themeColor="text1"/>
             </w:tcBorders>
             <w:shd w:val="clear" w:color="auto" w:fill="E5E5E5"/>
-            <w:tcMar/>
           </w:tcPr>
           <w:p>
             <w:pPr>
@@ -1702,7 +1611,7 @@
             </w:pPr>
             <w:r>
               <w:rPr>
-                <w:color w:val="000000" w:themeColor="text1" w:themeTint="FF" w:themeShade="FF"/>
+                <w:color w:val="000000" w:themeColor="text1"/>
               </w:rPr>
               <w:t>Worked on requirements and formatting</w:t>
             </w:r>
@@ -1712,13 +1621,12 @@
           <w:tcPr>
             <w:tcW w:w="2591" w:type="dxa"/>
             <w:tcBorders>
-              <w:top w:val="single" w:color="000000" w:themeColor="text1" w:sz="6" w:space="0"/>
-              <w:left w:val="single" w:color="000000" w:themeColor="text1" w:sz="6" w:space="0"/>
-              <w:bottom w:val="single" w:color="000000" w:themeColor="text1" w:sz="6" w:space="0"/>
-              <w:right w:val="single" w:color="000000" w:themeColor="text1" w:sz="6" w:space="0"/>
+              <w:top w:val="single" w:sz="6" w:space="0" w:color="000000" w:themeColor="text1"/>
+              <w:left w:val="single" w:sz="6" w:space="0" w:color="000000" w:themeColor="text1"/>
+              <w:bottom w:val="single" w:sz="6" w:space="0" w:color="000000" w:themeColor="text1"/>
+              <w:right w:val="single" w:sz="6" w:space="0" w:color="000000" w:themeColor="text1"/>
             </w:tcBorders>
             <w:shd w:val="clear" w:color="auto" w:fill="E5E5E5"/>
-            <w:tcMar/>
           </w:tcPr>
           <w:p>
             <w:pPr>
@@ -1730,7 +1638,7 @@
             </w:pPr>
             <w:r>
               <w:rPr>
-                <w:color w:val="000000" w:themeColor="text1" w:themeTint="FF" w:themeShade="FF"/>
+                <w:color w:val="000000" w:themeColor="text1"/>
               </w:rPr>
               <w:t>Mahlet Bekele</w:t>
             </w:r>
@@ -1742,12 +1650,11 @@
           <w:tcPr>
             <w:tcW w:w="1275" w:type="dxa"/>
             <w:tcBorders>
-              <w:top w:val="single" w:color="000000" w:themeColor="text1" w:sz="6" w:space="0"/>
-              <w:left w:val="single" w:color="000000" w:themeColor="text1" w:sz="6" w:space="0"/>
-              <w:bottom w:val="single" w:color="000000" w:themeColor="text1" w:sz="6" w:space="0"/>
+              <w:top w:val="single" w:sz="6" w:space="0" w:color="000000" w:themeColor="text1"/>
+              <w:left w:val="single" w:sz="6" w:space="0" w:color="000000" w:themeColor="text1"/>
+              <w:bottom w:val="single" w:sz="6" w:space="0" w:color="000000" w:themeColor="text1"/>
             </w:tcBorders>
             <w:shd w:val="clear" w:color="auto" w:fill="E5E5E5"/>
-            <w:tcMar/>
           </w:tcPr>
           <w:p>
             <w:pPr>
@@ -1760,7 +1667,7 @@
             </w:pPr>
             <w:r>
               <w:rPr>
-                <w:color w:val="000000" w:themeColor="text1" w:themeTint="FF" w:themeShade="FF"/>
+                <w:color w:val="000000" w:themeColor="text1"/>
                 <w:u w:val="single"/>
               </w:rPr>
               <w:t>03/04/2025</w:t>
@@ -1771,12 +1678,11 @@
           <w:tcPr>
             <w:tcW w:w="1083" w:type="dxa"/>
             <w:tcBorders>
-              <w:top w:val="single" w:color="000000" w:themeColor="text1" w:sz="6" w:space="0"/>
-              <w:left w:val="single" w:color="000000" w:themeColor="text1" w:sz="6" w:space="0"/>
-              <w:bottom w:val="single" w:color="000000" w:themeColor="text1" w:sz="6" w:space="0"/>
+              <w:top w:val="single" w:sz="6" w:space="0" w:color="000000" w:themeColor="text1"/>
+              <w:left w:val="single" w:sz="6" w:space="0" w:color="000000" w:themeColor="text1"/>
+              <w:bottom w:val="single" w:sz="6" w:space="0" w:color="000000" w:themeColor="text1"/>
             </w:tcBorders>
             <w:shd w:val="clear" w:color="auto" w:fill="E5E5E5"/>
-            <w:tcMar/>
           </w:tcPr>
           <w:p>
             <w:pPr>
@@ -1788,7 +1694,7 @@
             </w:pPr>
             <w:r>
               <w:rPr>
-                <w:color w:val="000000" w:themeColor="text1" w:themeTint="FF" w:themeShade="FF"/>
+                <w:color w:val="000000" w:themeColor="text1"/>
               </w:rPr>
               <w:t>1.13</w:t>
             </w:r>
@@ -1798,12 +1704,11 @@
           <w:tcPr>
             <w:tcW w:w="3813" w:type="dxa"/>
             <w:tcBorders>
-              <w:top w:val="single" w:color="000000" w:themeColor="text1" w:sz="6" w:space="0"/>
-              <w:left w:val="single" w:color="000000" w:themeColor="text1" w:sz="6" w:space="0"/>
-              <w:bottom w:val="single" w:color="000000" w:themeColor="text1" w:sz="6" w:space="0"/>
+              <w:top w:val="single" w:sz="6" w:space="0" w:color="000000" w:themeColor="text1"/>
+              <w:left w:val="single" w:sz="6" w:space="0" w:color="000000" w:themeColor="text1"/>
+              <w:bottom w:val="single" w:sz="6" w:space="0" w:color="000000" w:themeColor="text1"/>
             </w:tcBorders>
             <w:shd w:val="clear" w:color="auto" w:fill="E5E5E5"/>
-            <w:tcMar/>
           </w:tcPr>
           <w:p>
             <w:pPr>
@@ -1815,7 +1720,7 @@
             </w:pPr>
             <w:r>
               <w:rPr>
-                <w:color w:val="000000" w:themeColor="text1" w:themeTint="FF" w:themeShade="FF"/>
+                <w:color w:val="000000" w:themeColor="text1"/>
               </w:rPr>
               <w:t>Worked on requirements and formatting</w:t>
             </w:r>
@@ -1825,13 +1730,12 @@
           <w:tcPr>
             <w:tcW w:w="2591" w:type="dxa"/>
             <w:tcBorders>
-              <w:top w:val="single" w:color="000000" w:themeColor="text1" w:sz="6" w:space="0"/>
-              <w:left w:val="single" w:color="000000" w:themeColor="text1" w:sz="6" w:space="0"/>
-              <w:bottom w:val="single" w:color="000000" w:themeColor="text1" w:sz="6" w:space="0"/>
-              <w:right w:val="single" w:color="000000" w:themeColor="text1" w:sz="6" w:space="0"/>
+              <w:top w:val="single" w:sz="6" w:space="0" w:color="000000" w:themeColor="text1"/>
+              <w:left w:val="single" w:sz="6" w:space="0" w:color="000000" w:themeColor="text1"/>
+              <w:bottom w:val="single" w:sz="6" w:space="0" w:color="000000" w:themeColor="text1"/>
+              <w:right w:val="single" w:sz="6" w:space="0" w:color="000000" w:themeColor="text1"/>
             </w:tcBorders>
             <w:shd w:val="clear" w:color="auto" w:fill="E5E5E5"/>
-            <w:tcMar/>
           </w:tcPr>
           <w:p>
             <w:pPr>
@@ -1843,7 +1747,7 @@
             </w:pPr>
             <w:r>
               <w:rPr>
-                <w:color w:val="000000" w:themeColor="text1" w:themeTint="FF" w:themeShade="FF"/>
+                <w:color w:val="000000" w:themeColor="text1"/>
               </w:rPr>
               <w:t>Armand Tirado</w:t>
             </w:r>
@@ -1855,12 +1759,11 @@
           <w:tcPr>
             <w:tcW w:w="1275" w:type="dxa"/>
             <w:tcBorders>
-              <w:top w:val="single" w:color="000000" w:themeColor="text1" w:sz="6" w:space="0"/>
-              <w:left w:val="single" w:color="000000" w:themeColor="text1" w:sz="6" w:space="0"/>
-              <w:bottom w:val="single" w:color="000000" w:themeColor="text1" w:sz="6" w:space="0"/>
+              <w:top w:val="single" w:sz="6" w:space="0" w:color="000000" w:themeColor="text1"/>
+              <w:left w:val="single" w:sz="6" w:space="0" w:color="000000" w:themeColor="text1"/>
+              <w:bottom w:val="single" w:sz="6" w:space="0" w:color="000000" w:themeColor="text1"/>
             </w:tcBorders>
             <w:shd w:val="clear" w:color="auto" w:fill="E5E5E5"/>
-            <w:tcMar/>
           </w:tcPr>
           <w:p>
             <w:pPr>
@@ -1873,7 +1776,7 @@
             </w:pPr>
             <w:r>
               <w:rPr>
-                <w:color w:val="000000" w:themeColor="text1" w:themeTint="FF" w:themeShade="FF"/>
+                <w:color w:val="000000" w:themeColor="text1"/>
                 <w:u w:val="single"/>
               </w:rPr>
               <w:t>03/05/2025</w:t>
@@ -1884,12 +1787,11 @@
           <w:tcPr>
             <w:tcW w:w="1083" w:type="dxa"/>
             <w:tcBorders>
-              <w:top w:val="single" w:color="000000" w:themeColor="text1" w:sz="6" w:space="0"/>
-              <w:left w:val="single" w:color="000000" w:themeColor="text1" w:sz="6" w:space="0"/>
-              <w:bottom w:val="single" w:color="000000" w:themeColor="text1" w:sz="6" w:space="0"/>
+              <w:top w:val="single" w:sz="6" w:space="0" w:color="000000" w:themeColor="text1"/>
+              <w:left w:val="single" w:sz="6" w:space="0" w:color="000000" w:themeColor="text1"/>
+              <w:bottom w:val="single" w:sz="6" w:space="0" w:color="000000" w:themeColor="text1"/>
             </w:tcBorders>
             <w:shd w:val="clear" w:color="auto" w:fill="E5E5E5"/>
-            <w:tcMar/>
           </w:tcPr>
           <w:p>
             <w:pPr>
@@ -1901,7 +1803,7 @@
             </w:pPr>
             <w:r>
               <w:rPr>
-                <w:color w:val="000000" w:themeColor="text1" w:themeTint="FF" w:themeShade="FF"/>
+                <w:color w:val="000000" w:themeColor="text1"/>
               </w:rPr>
               <w:t>1.14</w:t>
             </w:r>
@@ -1911,12 +1813,11 @@
           <w:tcPr>
             <w:tcW w:w="3813" w:type="dxa"/>
             <w:tcBorders>
-              <w:top w:val="single" w:color="000000" w:themeColor="text1" w:sz="6" w:space="0"/>
-              <w:left w:val="single" w:color="000000" w:themeColor="text1" w:sz="6" w:space="0"/>
-              <w:bottom w:val="single" w:color="000000" w:themeColor="text1" w:sz="6" w:space="0"/>
+              <w:top w:val="single" w:sz="6" w:space="0" w:color="000000" w:themeColor="text1"/>
+              <w:left w:val="single" w:sz="6" w:space="0" w:color="000000" w:themeColor="text1"/>
+              <w:bottom w:val="single" w:sz="6" w:space="0" w:color="000000" w:themeColor="text1"/>
             </w:tcBorders>
             <w:shd w:val="clear" w:color="auto" w:fill="E5E5E5"/>
-            <w:tcMar/>
           </w:tcPr>
           <w:p>
             <w:pPr>
@@ -1928,7 +1829,7 @@
             </w:pPr>
             <w:r>
               <w:rPr>
-                <w:color w:val="000000" w:themeColor="text1" w:themeTint="FF" w:themeShade="FF"/>
+                <w:color w:val="000000" w:themeColor="text1"/>
               </w:rPr>
               <w:t>Worked on the use case and sequence diagram</w:t>
             </w:r>
@@ -1938,25 +1839,24 @@
           <w:tcPr>
             <w:tcW w:w="2591" w:type="dxa"/>
             <w:tcBorders>
-              <w:top w:val="single" w:color="000000" w:themeColor="text1" w:sz="6" w:space="0"/>
-              <w:left w:val="single" w:color="000000" w:themeColor="text1" w:sz="6" w:space="0"/>
-              <w:bottom w:val="single" w:color="000000" w:themeColor="text1" w:sz="6" w:space="0"/>
-              <w:right w:val="single" w:color="000000" w:themeColor="text1" w:sz="6" w:space="0"/>
+              <w:top w:val="single" w:sz="6" w:space="0" w:color="000000" w:themeColor="text1"/>
+              <w:left w:val="single" w:sz="6" w:space="0" w:color="000000" w:themeColor="text1"/>
+              <w:bottom w:val="single" w:sz="6" w:space="0" w:color="000000" w:themeColor="text1"/>
+              <w:right w:val="single" w:sz="6" w:space="0" w:color="000000" w:themeColor="text1"/>
             </w:tcBorders>
             <w:shd w:val="clear" w:color="auto" w:fill="E5E5E5"/>
-            <w:tcMar/>
           </w:tcPr>
           <w:p>
             <w:pPr>
               <w:pStyle w:val="TableText"/>
               <w:snapToGrid w:val="0"/>
               <w:rPr>
-                <w:color w:val="000000" w:themeColor="text1" w:themeTint="FF" w:themeShade="FF"/>
+                <w:color w:val="000000" w:themeColor="text1"/>
               </w:rPr>
             </w:pPr>
             <w:r>
               <w:rPr>
-                <w:color w:val="000000" w:themeColor="text1" w:themeTint="FF" w:themeShade="FF"/>
+                <w:color w:val="000000" w:themeColor="text1"/>
               </w:rPr>
               <w:t>Kenny Yu</w:t>
             </w:r>
@@ -1977,12 +1877,11 @@
           <w:tcPr>
             <w:tcW w:w="1275" w:type="dxa"/>
             <w:tcBorders>
-              <w:top w:val="single" w:color="000000" w:themeColor="text1" w:sz="6" w:space="0"/>
-              <w:left w:val="single" w:color="000000" w:themeColor="text1" w:sz="6" w:space="0"/>
-              <w:bottom w:val="single" w:color="000000" w:themeColor="text1" w:sz="6" w:space="0"/>
+              <w:top w:val="single" w:sz="6" w:space="0" w:color="000000" w:themeColor="text1"/>
+              <w:left w:val="single" w:sz="6" w:space="0" w:color="000000" w:themeColor="text1"/>
+              <w:bottom w:val="single" w:sz="6" w:space="0" w:color="000000" w:themeColor="text1"/>
             </w:tcBorders>
             <w:shd w:val="clear" w:color="auto" w:fill="E5E5E5"/>
-            <w:tcMar/>
           </w:tcPr>
           <w:p>
             <w:pPr>
@@ -1995,7 +1894,7 @@
             </w:pPr>
             <w:r>
               <w:rPr>
-                <w:color w:val="000000" w:themeColor="text1" w:themeTint="FF" w:themeShade="FF"/>
+                <w:color w:val="000000" w:themeColor="text1"/>
                 <w:u w:val="single"/>
               </w:rPr>
               <w:t>03/05/2025</w:t>
@@ -2006,12 +1905,11 @@
           <w:tcPr>
             <w:tcW w:w="1083" w:type="dxa"/>
             <w:tcBorders>
-              <w:top w:val="single" w:color="000000" w:themeColor="text1" w:sz="6" w:space="0"/>
-              <w:left w:val="single" w:color="000000" w:themeColor="text1" w:sz="6" w:space="0"/>
-              <w:bottom w:val="single" w:color="000000" w:themeColor="text1" w:sz="6" w:space="0"/>
+              <w:top w:val="single" w:sz="6" w:space="0" w:color="000000" w:themeColor="text1"/>
+              <w:left w:val="single" w:sz="6" w:space="0" w:color="000000" w:themeColor="text1"/>
+              <w:bottom w:val="single" w:sz="6" w:space="0" w:color="000000" w:themeColor="text1"/>
             </w:tcBorders>
             <w:shd w:val="clear" w:color="auto" w:fill="E5E5E5"/>
-            <w:tcMar/>
           </w:tcPr>
           <w:p>
             <w:pPr>
@@ -2023,7 +1921,7 @@
             </w:pPr>
             <w:r>
               <w:rPr>
-                <w:color w:val="000000" w:themeColor="text1" w:themeTint="FF" w:themeShade="FF"/>
+                <w:color w:val="000000" w:themeColor="text1"/>
               </w:rPr>
               <w:t>1.15</w:t>
             </w:r>
@@ -2033,12 +1931,11 @@
           <w:tcPr>
             <w:tcW w:w="3813" w:type="dxa"/>
             <w:tcBorders>
-              <w:top w:val="single" w:color="000000" w:themeColor="text1" w:sz="6" w:space="0"/>
-              <w:left w:val="single" w:color="000000" w:themeColor="text1" w:sz="6" w:space="0"/>
-              <w:bottom w:val="single" w:color="000000" w:themeColor="text1" w:sz="6" w:space="0"/>
+              <w:top w:val="single" w:sz="6" w:space="0" w:color="000000" w:themeColor="text1"/>
+              <w:left w:val="single" w:sz="6" w:space="0" w:color="000000" w:themeColor="text1"/>
+              <w:bottom w:val="single" w:sz="6" w:space="0" w:color="000000" w:themeColor="text1"/>
             </w:tcBorders>
             <w:shd w:val="clear" w:color="auto" w:fill="E5E5E5"/>
-            <w:tcMar/>
           </w:tcPr>
           <w:p>
             <w:pPr>
@@ -2050,7 +1947,7 @@
             </w:pPr>
             <w:r>
               <w:rPr>
-                <w:color w:val="000000" w:themeColor="text1" w:themeTint="FF" w:themeShade="FF"/>
+                <w:color w:val="000000" w:themeColor="text1"/>
               </w:rPr>
               <w:t>Worked on the use case and sequence diagram</w:t>
             </w:r>
@@ -2060,25 +1957,24 @@
           <w:tcPr>
             <w:tcW w:w="2591" w:type="dxa"/>
             <w:tcBorders>
-              <w:top w:val="single" w:color="000000" w:themeColor="text1" w:sz="6" w:space="0"/>
-              <w:left w:val="single" w:color="000000" w:themeColor="text1" w:sz="6" w:space="0"/>
-              <w:bottom w:val="single" w:color="000000" w:themeColor="text1" w:sz="6" w:space="0"/>
-              <w:right w:val="single" w:color="000000" w:themeColor="text1" w:sz="6" w:space="0"/>
+              <w:top w:val="single" w:sz="6" w:space="0" w:color="000000" w:themeColor="text1"/>
+              <w:left w:val="single" w:sz="6" w:space="0" w:color="000000" w:themeColor="text1"/>
+              <w:bottom w:val="single" w:sz="6" w:space="0" w:color="000000" w:themeColor="text1"/>
+              <w:right w:val="single" w:sz="6" w:space="0" w:color="000000" w:themeColor="text1"/>
             </w:tcBorders>
             <w:shd w:val="clear" w:color="auto" w:fill="E5E5E5"/>
-            <w:tcMar/>
           </w:tcPr>
           <w:p>
             <w:pPr>
               <w:pStyle w:val="TableText"/>
               <w:snapToGrid w:val="0"/>
               <w:rPr>
-                <w:color w:val="000000" w:themeColor="text1" w:themeTint="FF" w:themeShade="FF"/>
+                <w:color w:val="000000" w:themeColor="text1"/>
               </w:rPr>
             </w:pPr>
             <w:r>
               <w:rPr>
-                <w:color w:val="000000" w:themeColor="text1" w:themeTint="FF" w:themeShade="FF"/>
+                <w:color w:val="000000" w:themeColor="text1"/>
               </w:rPr>
               <w:t>Mahlet Bekele</w:t>
             </w:r>
@@ -2099,12 +1995,11 @@
           <w:tcPr>
             <w:tcW w:w="1275" w:type="dxa"/>
             <w:tcBorders>
-              <w:top w:val="single" w:color="000000" w:themeColor="text1" w:sz="6" w:space="0"/>
-              <w:left w:val="single" w:color="000000" w:themeColor="text1" w:sz="6" w:space="0"/>
-              <w:bottom w:val="single" w:color="000000" w:themeColor="text1" w:sz="6" w:space="0"/>
+              <w:top w:val="single" w:sz="6" w:space="0" w:color="000000" w:themeColor="text1"/>
+              <w:left w:val="single" w:sz="6" w:space="0" w:color="000000" w:themeColor="text1"/>
+              <w:bottom w:val="single" w:sz="6" w:space="0" w:color="000000" w:themeColor="text1"/>
             </w:tcBorders>
             <w:shd w:val="clear" w:color="auto" w:fill="E5E5E5"/>
-            <w:tcMar/>
           </w:tcPr>
           <w:p>
             <w:pPr>
@@ -2117,7 +2012,7 @@
             </w:pPr>
             <w:r>
               <w:rPr>
-                <w:color w:val="000000" w:themeColor="text1" w:themeTint="FF" w:themeShade="FF"/>
+                <w:color w:val="000000" w:themeColor="text1"/>
                 <w:u w:val="single"/>
               </w:rPr>
               <w:t>03/05/2025</w:t>
@@ -2128,12 +2023,11 @@
           <w:tcPr>
             <w:tcW w:w="1083" w:type="dxa"/>
             <w:tcBorders>
-              <w:top w:val="single" w:color="000000" w:themeColor="text1" w:sz="6" w:space="0"/>
-              <w:left w:val="single" w:color="000000" w:themeColor="text1" w:sz="6" w:space="0"/>
-              <w:bottom w:val="single" w:color="000000" w:themeColor="text1" w:sz="6" w:space="0"/>
+              <w:top w:val="single" w:sz="6" w:space="0" w:color="000000" w:themeColor="text1"/>
+              <w:left w:val="single" w:sz="6" w:space="0" w:color="000000" w:themeColor="text1"/>
+              <w:bottom w:val="single" w:sz="6" w:space="0" w:color="000000" w:themeColor="text1"/>
             </w:tcBorders>
             <w:shd w:val="clear" w:color="auto" w:fill="E5E5E5"/>
-            <w:tcMar/>
           </w:tcPr>
           <w:p>
             <w:pPr>
@@ -2145,7 +2039,7 @@
             </w:pPr>
             <w:r>
               <w:rPr>
-                <w:color w:val="000000" w:themeColor="text1" w:themeTint="FF" w:themeShade="FF"/>
+                <w:color w:val="000000" w:themeColor="text1"/>
               </w:rPr>
               <w:t>1.16</w:t>
             </w:r>
@@ -2155,12 +2049,11 @@
           <w:tcPr>
             <w:tcW w:w="3813" w:type="dxa"/>
             <w:tcBorders>
-              <w:top w:val="single" w:color="000000" w:themeColor="text1" w:sz="6" w:space="0"/>
-              <w:left w:val="single" w:color="000000" w:themeColor="text1" w:sz="6" w:space="0"/>
-              <w:bottom w:val="single" w:color="000000" w:themeColor="text1" w:sz="6" w:space="0"/>
+              <w:top w:val="single" w:sz="6" w:space="0" w:color="000000" w:themeColor="text1"/>
+              <w:left w:val="single" w:sz="6" w:space="0" w:color="000000" w:themeColor="text1"/>
+              <w:bottom w:val="single" w:sz="6" w:space="0" w:color="000000" w:themeColor="text1"/>
             </w:tcBorders>
             <w:shd w:val="clear" w:color="auto" w:fill="E5E5E5"/>
-            <w:tcMar/>
           </w:tcPr>
           <w:p>
             <w:pPr>
@@ -2172,7 +2065,7 @@
             </w:pPr>
             <w:r>
               <w:rPr>
-                <w:color w:val="000000" w:themeColor="text1" w:themeTint="FF" w:themeShade="FF"/>
+                <w:color w:val="000000" w:themeColor="text1"/>
               </w:rPr>
               <w:t>Worked on the use case and sequence diagram</w:t>
             </w:r>
@@ -2182,25 +2075,24 @@
           <w:tcPr>
             <w:tcW w:w="2591" w:type="dxa"/>
             <w:tcBorders>
-              <w:top w:val="single" w:color="000000" w:themeColor="text1" w:sz="6" w:space="0"/>
-              <w:left w:val="single" w:color="000000" w:themeColor="text1" w:sz="6" w:space="0"/>
-              <w:bottom w:val="single" w:color="000000" w:themeColor="text1" w:sz="6" w:space="0"/>
-              <w:right w:val="single" w:color="000000" w:themeColor="text1" w:sz="6" w:space="0"/>
+              <w:top w:val="single" w:sz="6" w:space="0" w:color="000000" w:themeColor="text1"/>
+              <w:left w:val="single" w:sz="6" w:space="0" w:color="000000" w:themeColor="text1"/>
+              <w:bottom w:val="single" w:sz="6" w:space="0" w:color="000000" w:themeColor="text1"/>
+              <w:right w:val="single" w:sz="6" w:space="0" w:color="000000" w:themeColor="text1"/>
             </w:tcBorders>
             <w:shd w:val="clear" w:color="auto" w:fill="E5E5E5"/>
-            <w:tcMar/>
           </w:tcPr>
           <w:p>
             <w:pPr>
               <w:pStyle w:val="TableText"/>
               <w:snapToGrid w:val="0"/>
               <w:rPr>
-                <w:color w:val="000000" w:themeColor="text1" w:themeTint="FF" w:themeShade="FF"/>
+                <w:color w:val="000000" w:themeColor="text1"/>
               </w:rPr>
             </w:pPr>
             <w:r>
               <w:rPr>
-                <w:color w:val="000000" w:themeColor="text1" w:themeTint="FF" w:themeShade="FF"/>
+                <w:color w:val="000000" w:themeColor="text1"/>
               </w:rPr>
               <w:t>Brandon Wall</w:t>
             </w:r>
@@ -2224,24 +2116,23 @@
           <w:tcPr>
             <w:tcW w:w="1276" w:type="dxa"/>
             <w:tcBorders>
-              <w:top w:val="single" w:color="000000" w:themeColor="text1" w:sz="6" w:space="0"/>
-              <w:left w:val="single" w:color="000000" w:themeColor="text1" w:sz="6" w:space="0"/>
-              <w:bottom w:val="single" w:color="000000" w:themeColor="text1" w:sz="6" w:space="0"/>
+              <w:top w:val="single" w:sz="6" w:space="0" w:color="000000" w:themeColor="text1"/>
+              <w:left w:val="single" w:sz="6" w:space="0" w:color="000000" w:themeColor="text1"/>
+              <w:bottom w:val="single" w:sz="6" w:space="0" w:color="000000" w:themeColor="text1"/>
             </w:tcBorders>
             <w:shd w:val="clear" w:color="auto" w:fill="E5E5E5"/>
-            <w:tcMar/>
           </w:tcPr>
           <w:p>
             <w:pPr>
               <w:pStyle w:val="TableText"/>
               <w:rPr>
-                <w:color w:val="000000" w:themeColor="text1" w:themeTint="FF" w:themeShade="FF"/>
+                <w:color w:val="000000" w:themeColor="text1"/>
                 <w:u w:val="single"/>
               </w:rPr>
             </w:pPr>
             <w:r>
               <w:rPr>
-                <w:color w:val="000000" w:themeColor="text1" w:themeTint="FF" w:themeShade="FF"/>
+                <w:color w:val="000000" w:themeColor="text1"/>
                 <w:u w:val="single"/>
               </w:rPr>
               <w:t>03/05/2025</w:t>
@@ -2252,23 +2143,22 @@
           <w:tcPr>
             <w:tcW w:w="1083" w:type="dxa"/>
             <w:tcBorders>
-              <w:top w:val="single" w:color="000000" w:themeColor="text1" w:sz="6" w:space="0"/>
-              <w:left w:val="single" w:color="000000" w:themeColor="text1" w:sz="6" w:space="0"/>
-              <w:bottom w:val="single" w:color="000000" w:themeColor="text1" w:sz="6" w:space="0"/>
+              <w:top w:val="single" w:sz="6" w:space="0" w:color="000000" w:themeColor="text1"/>
+              <w:left w:val="single" w:sz="6" w:space="0" w:color="000000" w:themeColor="text1"/>
+              <w:bottom w:val="single" w:sz="6" w:space="0" w:color="000000" w:themeColor="text1"/>
             </w:tcBorders>
             <w:shd w:val="clear" w:color="auto" w:fill="E5E5E5"/>
-            <w:tcMar/>
           </w:tcPr>
           <w:p>
             <w:pPr>
               <w:pStyle w:val="TableText"/>
               <w:rPr>
-                <w:color w:val="000000" w:themeColor="text1" w:themeTint="FF" w:themeShade="FF"/>
+                <w:color w:val="000000" w:themeColor="text1"/>
               </w:rPr>
             </w:pPr>
             <w:r>
               <w:rPr>
-                <w:color w:val="000000" w:themeColor="text1" w:themeTint="FF" w:themeShade="FF"/>
+                <w:color w:val="000000" w:themeColor="text1"/>
               </w:rPr>
               <w:t>1.17</w:t>
             </w:r>
@@ -2278,23 +2168,22 @@
           <w:tcPr>
             <w:tcW w:w="3813" w:type="dxa"/>
             <w:tcBorders>
-              <w:top w:val="single" w:color="000000" w:themeColor="text1" w:sz="6" w:space="0"/>
-              <w:left w:val="single" w:color="000000" w:themeColor="text1" w:sz="6" w:space="0"/>
-              <w:bottom w:val="single" w:color="000000" w:themeColor="text1" w:sz="6" w:space="0"/>
+              <w:top w:val="single" w:sz="6" w:space="0" w:color="000000" w:themeColor="text1"/>
+              <w:left w:val="single" w:sz="6" w:space="0" w:color="000000" w:themeColor="text1"/>
+              <w:bottom w:val="single" w:sz="6" w:space="0" w:color="000000" w:themeColor="text1"/>
             </w:tcBorders>
             <w:shd w:val="clear" w:color="auto" w:fill="E5E5E5"/>
-            <w:tcMar/>
           </w:tcPr>
           <w:p>
             <w:pPr>
               <w:pStyle w:val="TableText"/>
               <w:rPr>
-                <w:color w:val="000000" w:themeColor="text1" w:themeTint="FF" w:themeShade="FF"/>
+                <w:color w:val="000000" w:themeColor="text1"/>
               </w:rPr>
             </w:pPr>
             <w:r>
               <w:rPr>
-                <w:color w:val="000000" w:themeColor="text1" w:themeTint="FF" w:themeShade="FF"/>
+                <w:color w:val="000000" w:themeColor="text1"/>
               </w:rPr>
               <w:t>Worked on the use case and sequence diagram</w:t>
             </w:r>
@@ -2304,24 +2193,23 @@
           <w:tcPr>
             <w:tcW w:w="2591" w:type="dxa"/>
             <w:tcBorders>
-              <w:top w:val="single" w:color="000000" w:themeColor="text1" w:sz="6" w:space="0"/>
-              <w:left w:val="single" w:color="000000" w:themeColor="text1" w:sz="6" w:space="0"/>
-              <w:bottom w:val="single" w:color="000000" w:themeColor="text1" w:sz="6" w:space="0"/>
-              <w:right w:val="single" w:color="000000" w:themeColor="text1" w:sz="6" w:space="0"/>
+              <w:top w:val="single" w:sz="6" w:space="0" w:color="000000" w:themeColor="text1"/>
+              <w:left w:val="single" w:sz="6" w:space="0" w:color="000000" w:themeColor="text1"/>
+              <w:bottom w:val="single" w:sz="6" w:space="0" w:color="000000" w:themeColor="text1"/>
+              <w:right w:val="single" w:sz="6" w:space="0" w:color="000000" w:themeColor="text1"/>
             </w:tcBorders>
             <w:shd w:val="clear" w:color="auto" w:fill="E5E5E5"/>
-            <w:tcMar/>
           </w:tcPr>
           <w:p>
             <w:pPr>
               <w:pStyle w:val="TableText"/>
               <w:rPr>
-                <w:color w:val="000000" w:themeColor="text1" w:themeTint="FF" w:themeShade="FF"/>
+                <w:color w:val="000000" w:themeColor="text1"/>
               </w:rPr>
             </w:pPr>
             <w:r>
               <w:rPr>
-                <w:color w:val="000000" w:themeColor="text1" w:themeTint="FF" w:themeShade="FF"/>
+                <w:color w:val="000000" w:themeColor="text1"/>
               </w:rPr>
               <w:t>Cristian Gonzales</w:t>
             </w:r>
@@ -2336,24 +2224,23 @@
           <w:tcPr>
             <w:tcW w:w="1276" w:type="dxa"/>
             <w:tcBorders>
-              <w:top w:val="single" w:color="000000" w:themeColor="text1" w:sz="6" w:space="0"/>
-              <w:left w:val="single" w:color="000000" w:themeColor="text1" w:sz="6" w:space="0"/>
-              <w:bottom w:val="single" w:color="000000" w:themeColor="text1" w:sz="6" w:space="0"/>
+              <w:top w:val="single" w:sz="6" w:space="0" w:color="000000" w:themeColor="text1"/>
+              <w:left w:val="single" w:sz="6" w:space="0" w:color="000000" w:themeColor="text1"/>
+              <w:bottom w:val="single" w:sz="6" w:space="0" w:color="000000" w:themeColor="text1"/>
             </w:tcBorders>
             <w:shd w:val="clear" w:color="auto" w:fill="E5E5E5"/>
-            <w:tcMar/>
           </w:tcPr>
           <w:p>
             <w:pPr>
               <w:pStyle w:val="TableText"/>
               <w:rPr>
-                <w:color w:val="000000" w:themeColor="text1" w:themeTint="FF" w:themeShade="FF"/>
+                <w:color w:val="000000" w:themeColor="text1"/>
                 <w:u w:val="single"/>
               </w:rPr>
             </w:pPr>
             <w:r>
               <w:rPr>
-                <w:color w:val="000000" w:themeColor="text1" w:themeTint="FF" w:themeShade="FF"/>
+                <w:color w:val="000000" w:themeColor="text1"/>
                 <w:u w:val="single"/>
               </w:rPr>
               <w:t>03/05/2025</w:t>
@@ -2364,23 +2251,22 @@
           <w:tcPr>
             <w:tcW w:w="1083" w:type="dxa"/>
             <w:tcBorders>
-              <w:top w:val="single" w:color="000000" w:themeColor="text1" w:sz="6" w:space="0"/>
-              <w:left w:val="single" w:color="000000" w:themeColor="text1" w:sz="6" w:space="0"/>
-              <w:bottom w:val="single" w:color="000000" w:themeColor="text1" w:sz="6" w:space="0"/>
+              <w:top w:val="single" w:sz="6" w:space="0" w:color="000000" w:themeColor="text1"/>
+              <w:left w:val="single" w:sz="6" w:space="0" w:color="000000" w:themeColor="text1"/>
+              <w:bottom w:val="single" w:sz="6" w:space="0" w:color="000000" w:themeColor="text1"/>
             </w:tcBorders>
             <w:shd w:val="clear" w:color="auto" w:fill="E5E5E5"/>
-            <w:tcMar/>
           </w:tcPr>
           <w:p>
             <w:pPr>
               <w:pStyle w:val="TableText"/>
               <w:rPr>
-                <w:color w:val="000000" w:themeColor="text1" w:themeTint="FF" w:themeShade="FF"/>
+                <w:color w:val="000000" w:themeColor="text1"/>
               </w:rPr>
             </w:pPr>
             <w:r>
               <w:rPr>
-                <w:color w:val="000000" w:themeColor="text1" w:themeTint="FF" w:themeShade="FF"/>
+                <w:color w:val="000000" w:themeColor="text1"/>
               </w:rPr>
               <w:t>1.18</w:t>
             </w:r>
@@ -2390,23 +2276,22 @@
           <w:tcPr>
             <w:tcW w:w="3813" w:type="dxa"/>
             <w:tcBorders>
-              <w:top w:val="single" w:color="000000" w:themeColor="text1" w:sz="6" w:space="0"/>
-              <w:left w:val="single" w:color="000000" w:themeColor="text1" w:sz="6" w:space="0"/>
-              <w:bottom w:val="single" w:color="000000" w:themeColor="text1" w:sz="6" w:space="0"/>
+              <w:top w:val="single" w:sz="6" w:space="0" w:color="000000" w:themeColor="text1"/>
+              <w:left w:val="single" w:sz="6" w:space="0" w:color="000000" w:themeColor="text1"/>
+              <w:bottom w:val="single" w:sz="6" w:space="0" w:color="000000" w:themeColor="text1"/>
             </w:tcBorders>
             <w:shd w:val="clear" w:color="auto" w:fill="E5E5E5"/>
-            <w:tcMar/>
           </w:tcPr>
           <w:p>
             <w:pPr>
               <w:pStyle w:val="TableText"/>
               <w:rPr>
-                <w:color w:val="000000" w:themeColor="text1" w:themeTint="FF" w:themeShade="FF"/>
+                <w:color w:val="000000" w:themeColor="text1"/>
               </w:rPr>
             </w:pPr>
             <w:r>
               <w:rPr>
-                <w:color w:val="000000" w:themeColor="text1" w:themeTint="FF" w:themeShade="FF"/>
+                <w:color w:val="000000" w:themeColor="text1"/>
               </w:rPr>
               <w:t>Worked on the use case and sequence diagram</w:t>
             </w:r>
@@ -2416,24 +2301,23 @@
           <w:tcPr>
             <w:tcW w:w="2591" w:type="dxa"/>
             <w:tcBorders>
-              <w:top w:val="single" w:color="000000" w:themeColor="text1" w:sz="6" w:space="0"/>
-              <w:left w:val="single" w:color="000000" w:themeColor="text1" w:sz="6" w:space="0"/>
-              <w:bottom w:val="single" w:color="000000" w:themeColor="text1" w:sz="6" w:space="0"/>
-              <w:right w:val="single" w:color="000000" w:themeColor="text1" w:sz="6" w:space="0"/>
+              <w:top w:val="single" w:sz="6" w:space="0" w:color="000000" w:themeColor="text1"/>
+              <w:left w:val="single" w:sz="6" w:space="0" w:color="000000" w:themeColor="text1"/>
+              <w:bottom w:val="single" w:sz="6" w:space="0" w:color="000000" w:themeColor="text1"/>
+              <w:right w:val="single" w:sz="6" w:space="0" w:color="000000" w:themeColor="text1"/>
             </w:tcBorders>
             <w:shd w:val="clear" w:color="auto" w:fill="E5E5E5"/>
-            <w:tcMar/>
           </w:tcPr>
           <w:p>
             <w:pPr>
               <w:pStyle w:val="TableText"/>
               <w:rPr>
-                <w:color w:val="000000" w:themeColor="text1" w:themeTint="FF" w:themeShade="FF"/>
+                <w:color w:val="000000" w:themeColor="text1"/>
               </w:rPr>
             </w:pPr>
             <w:r>
               <w:rPr>
-                <w:color w:val="000000" w:themeColor="text1" w:themeTint="FF" w:themeShade="FF"/>
+                <w:color w:val="000000" w:themeColor="text1"/>
               </w:rPr>
               <w:t>Armand Tirado</w:t>
             </w:r>
@@ -2448,24 +2332,23 @@
           <w:tcPr>
             <w:tcW w:w="1276" w:type="dxa"/>
             <w:tcBorders>
-              <w:top w:val="single" w:color="000000" w:themeColor="text1" w:sz="6" w:space="0"/>
-              <w:left w:val="single" w:color="000000" w:themeColor="text1" w:sz="6" w:space="0"/>
-              <w:bottom w:val="single" w:color="000000" w:themeColor="text1" w:sz="6" w:space="0"/>
+              <w:top w:val="single" w:sz="6" w:space="0" w:color="000000" w:themeColor="text1"/>
+              <w:left w:val="single" w:sz="6" w:space="0" w:color="000000" w:themeColor="text1"/>
+              <w:bottom w:val="single" w:sz="6" w:space="0" w:color="000000" w:themeColor="text1"/>
             </w:tcBorders>
             <w:shd w:val="clear" w:color="auto" w:fill="E5E5E5"/>
-            <w:tcMar/>
           </w:tcPr>
           <w:p>
             <w:pPr>
               <w:pStyle w:val="TableText"/>
               <w:rPr>
-                <w:color w:val="000000" w:themeColor="text1" w:themeTint="FF" w:themeShade="FF"/>
+                <w:color w:val="000000" w:themeColor="text1"/>
                 <w:u w:val="single"/>
               </w:rPr>
             </w:pPr>
             <w:r>
               <w:rPr>
-                <w:color w:val="000000" w:themeColor="text1" w:themeTint="FF" w:themeShade="FF"/>
+                <w:color w:val="000000" w:themeColor="text1"/>
                 <w:u w:val="single"/>
               </w:rPr>
               <w:t>03/05/2025</w:t>
@@ -2476,23 +2359,22 @@
           <w:tcPr>
             <w:tcW w:w="1083" w:type="dxa"/>
             <w:tcBorders>
-              <w:top w:val="single" w:color="000000" w:themeColor="text1" w:sz="6" w:space="0"/>
-              <w:left w:val="single" w:color="000000" w:themeColor="text1" w:sz="6" w:space="0"/>
-              <w:bottom w:val="single" w:color="000000" w:themeColor="text1" w:sz="6" w:space="0"/>
+              <w:top w:val="single" w:sz="6" w:space="0" w:color="000000" w:themeColor="text1"/>
+              <w:left w:val="single" w:sz="6" w:space="0" w:color="000000" w:themeColor="text1"/>
+              <w:bottom w:val="single" w:sz="6" w:space="0" w:color="000000" w:themeColor="text1"/>
             </w:tcBorders>
             <w:shd w:val="clear" w:color="auto" w:fill="E5E5E5"/>
-            <w:tcMar/>
           </w:tcPr>
           <w:p>
             <w:pPr>
               <w:pStyle w:val="TableText"/>
               <w:rPr>
-                <w:color w:val="000000" w:themeColor="text1" w:themeTint="FF" w:themeShade="FF"/>
+                <w:color w:val="000000" w:themeColor="text1"/>
               </w:rPr>
             </w:pPr>
             <w:r>
               <w:rPr>
-                <w:color w:val="000000" w:themeColor="text1" w:themeTint="FF" w:themeShade="FF"/>
+                <w:color w:val="000000" w:themeColor="text1"/>
               </w:rPr>
               <w:t>1.19</w:t>
             </w:r>
@@ -2502,23 +2384,22 @@
           <w:tcPr>
             <w:tcW w:w="3813" w:type="dxa"/>
             <w:tcBorders>
-              <w:top w:val="single" w:color="000000" w:themeColor="text1" w:sz="6" w:space="0"/>
-              <w:left w:val="single" w:color="000000" w:themeColor="text1" w:sz="6" w:space="0"/>
-              <w:bottom w:val="single" w:color="000000" w:themeColor="text1" w:sz="6" w:space="0"/>
+              <w:top w:val="single" w:sz="6" w:space="0" w:color="000000" w:themeColor="text1"/>
+              <w:left w:val="single" w:sz="6" w:space="0" w:color="000000" w:themeColor="text1"/>
+              <w:bottom w:val="single" w:sz="6" w:space="0" w:color="000000" w:themeColor="text1"/>
             </w:tcBorders>
             <w:shd w:val="clear" w:color="auto" w:fill="E5E5E5"/>
-            <w:tcMar/>
           </w:tcPr>
           <w:p>
             <w:pPr>
               <w:pStyle w:val="TableText"/>
               <w:rPr>
-                <w:color w:val="000000" w:themeColor="text1" w:themeTint="FF" w:themeShade="FF"/>
+                <w:color w:val="000000" w:themeColor="text1"/>
               </w:rPr>
             </w:pPr>
             <w:r>
               <w:rPr>
-                <w:color w:val="000000" w:themeColor="text1" w:themeTint="FF" w:themeShade="FF"/>
+                <w:color w:val="000000" w:themeColor="text1"/>
               </w:rPr>
               <w:t>Worked on use case specifications page formatting</w:t>
             </w:r>
@@ -2528,24 +2409,23 @@
           <w:tcPr>
             <w:tcW w:w="2591" w:type="dxa"/>
             <w:tcBorders>
-              <w:top w:val="single" w:color="000000" w:themeColor="text1" w:sz="6" w:space="0"/>
-              <w:left w:val="single" w:color="000000" w:themeColor="text1" w:sz="6" w:space="0"/>
-              <w:bottom w:val="single" w:color="000000" w:themeColor="text1" w:sz="6" w:space="0"/>
-              <w:right w:val="single" w:color="000000" w:themeColor="text1" w:sz="6" w:space="0"/>
+              <w:top w:val="single" w:sz="6" w:space="0" w:color="000000" w:themeColor="text1"/>
+              <w:left w:val="single" w:sz="6" w:space="0" w:color="000000" w:themeColor="text1"/>
+              <w:bottom w:val="single" w:sz="6" w:space="0" w:color="000000" w:themeColor="text1"/>
+              <w:right w:val="single" w:sz="6" w:space="0" w:color="000000" w:themeColor="text1"/>
             </w:tcBorders>
             <w:shd w:val="clear" w:color="auto" w:fill="E5E5E5"/>
-            <w:tcMar/>
           </w:tcPr>
           <w:p>
             <w:pPr>
               <w:pStyle w:val="TableText"/>
               <w:rPr>
-                <w:color w:val="000000" w:themeColor="text1" w:themeTint="FF" w:themeShade="FF"/>
+                <w:color w:val="000000" w:themeColor="text1"/>
               </w:rPr>
             </w:pPr>
             <w:r>
               <w:rPr>
-                <w:color w:val="000000" w:themeColor="text1" w:themeTint="FF" w:themeShade="FF"/>
+                <w:color w:val="000000" w:themeColor="text1"/>
               </w:rPr>
               <w:t>Brandon Wall</w:t>
             </w:r>
@@ -2562,7 +2442,7 @@
         <w:sectPr>
           <w:headerReference w:type="default" r:id="rId9"/>
           <w:footerReference w:type="default" r:id="rId10"/>
-          <w:pgSz w:w="12240" w:h="15840" w:orient="portrait"/>
+          <w:pgSz w:w="12240" w:h="15840"/>
           <w:pgMar w:top="1440" w:right="1800" w:bottom="1800" w:left="1800" w:header="720" w:footer="1080" w:gutter="0"/>
           <w:pgNumType w:fmt="lowerRoman"/>
           <w:cols w:space="720"/>
@@ -2581,9 +2461,8 @@
         </w:rPr>
       </w:pPr>
       <w:r>
+        <w:lastRenderedPageBreak/>
         <w:tab/>
-      </w:r>
-      <w:r>
         <w:t>Table of Contents</w:t>
       </w:r>
     </w:p>
@@ -2600,6 +2479,7 @@
           <w:docPartUnique/>
         </w:docPartObj>
       </w:sdtPr>
+      <w:sdtEndPr/>
       <w:sdtContent>
         <w:p>
           <w:pPr>
@@ -3621,13 +3501,6 @@
           </w:r>
         </w:p>
       </w:sdtContent>
-      <w:sdtEndPr>
-        <w:rPr>
-          <w:b w:val="0"/>
-          <w:bCs w:val="0"/>
-          <w:smallCaps w:val="1"/>
-        </w:rPr>
-      </w:sdtEndPr>
     </w:sdt>
     <w:p>
       <w:pPr>
@@ -3649,9 +3522,10 @@
           <w:numId w:val="18"/>
         </w:numPr>
       </w:pPr>
-      <w:bookmarkStart w:name="__RefHeading___Toc19440719" w:id="1"/>
+      <w:bookmarkStart w:id="1" w:name="__RefHeading___Toc19440719"/>
       <w:bookmarkEnd w:id="1"/>
       <w:r>
+        <w:lastRenderedPageBreak/>
         <w:t>Purpose</w:t>
       </w:r>
     </w:p>
@@ -3673,16 +3547,13 @@
       <w:pPr>
         <w:pStyle w:val="Heading2"/>
         <w:rPr>
-          <w:b w:val="1"/>
-          <w:bCs w:val="1"/>
-          <w:sz w:val="24"/>
+          <w:bCs/>
           <w:szCs w:val="24"/>
         </w:rPr>
       </w:pPr>
-      <w:bookmarkStart w:name="__RefHeading___Toc19440720" w:id="2"/>
+      <w:bookmarkStart w:id="2" w:name="__RefHeading___Toc19440720"/>
       <w:bookmarkEnd w:id="2"/>
       <w:r>
-        <w:rPr/>
         <w:t>Scope</w:t>
       </w:r>
     </w:p>
@@ -3691,43 +3562,26 @@
         <w:pStyle w:val="Paragraph2"/>
       </w:pPr>
       <w:r>
-        <w:rPr/>
         <w:t>This document will catalog the user, system, and hardware requirements for the Multiplayer Blackjack Gaming System. It will define what the system must accomplish but will not detail how these requirements will be implemented.</w:t>
       </w:r>
     </w:p>
     <w:p>
       <w:pPr>
         <w:pStyle w:val="Heading2"/>
-        <w:spacing w:before="240" w:beforeAutospacing="off" w:after="60" w:afterAutospacing="off"/>
-        <w:ind w:left="1440" w:right="0" w:hanging="720"/>
-        <w:rPr>
-          <w:rFonts w:ascii="Times New Roman" w:hAnsi="Times New Roman" w:eastAsia="Times New Roman" w:cs="Times New Roman"/>
-          <w:b w:val="1"/>
-          <w:bCs w:val="1"/>
-          <w:noProof w:val="0"/>
-          <w:sz w:val="24"/>
+        <w:rPr>
+          <w:bCs/>
           <w:szCs w:val="24"/>
-          <w:lang w:val="en-US"/>
-        </w:rPr>
-      </w:pPr>
-      <w:r>
-        <w:rPr>
-          <w:rFonts w:ascii="Times New Roman" w:hAnsi="Times New Roman" w:eastAsia="Times New Roman" w:cs="Times New Roman"/>
-          <w:b w:val="1"/>
-          <w:bCs w:val="1"/>
-          <w:noProof w:val="0"/>
-          <w:sz w:val="24"/>
+        </w:rPr>
+      </w:pPr>
+      <w:r>
+        <w:rPr>
+          <w:bCs/>
           <w:szCs w:val="24"/>
-          <w:lang w:val="en-US"/>
         </w:rPr>
         <w:t>Definitions, Acronyms, Abbreviations</w:t>
       </w:r>
     </w:p>
-    <w:p>
-      <w:pPr>
-        <w:pStyle w:val="Normal"/>
-      </w:pPr>
-    </w:p>
+    <w:p/>
     <w:p>
       <w:pPr>
         <w:pStyle w:val="Paragraph3"/>
@@ -3795,7 +3649,7 @@
       </w:pPr>
       <w:r>
         <w:rPr>
-          <w:color w:val="000000" w:themeColor="text1" w:themeTint="FF" w:themeShade="FF"/>
+          <w:color w:val="000000" w:themeColor="text1"/>
         </w:rPr>
         <w:t xml:space="preserve">Blackjack: A hand consisting of two cards whose sum equals 21. </w:t>
       </w:r>
@@ -3811,11 +3665,19 @@
           <w:color w:val="000000" w:themeColor="text1"/>
         </w:rPr>
       </w:pPr>
-      <w:r>
-        <w:rPr>
-          <w:color w:val="000000" w:themeColor="text1" w:themeTint="FF" w:themeShade="FF"/>
-        </w:rPr>
-        <w:t>Bet: The amount of money the player wishes to wager that they’ll win against the dealer</w:t>
+      <w:proofErr w:type="gramStart"/>
+      <w:r>
+        <w:rPr>
+          <w:color w:val="000000" w:themeColor="text1"/>
+        </w:rPr>
+        <w:t>Bet</w:t>
+      </w:r>
+      <w:proofErr w:type="gramEnd"/>
+      <w:r>
+        <w:rPr>
+          <w:color w:val="000000" w:themeColor="text1"/>
+        </w:rPr>
+        <w:t>: The amount of money the player wishes to wager that they’ll win against the dealer</w:t>
       </w:r>
     </w:p>
     <w:p>
@@ -3831,7 +3693,7 @@
       </w:pPr>
       <w:r>
         <w:rPr>
-          <w:color w:val="000000" w:themeColor="text1" w:themeTint="FF" w:themeShade="FF"/>
+          <w:color w:val="000000" w:themeColor="text1"/>
         </w:rPr>
         <w:t xml:space="preserve">Table Limit: The minimum and maximum amount players can bet at a table. </w:t>
       </w:r>
@@ -3849,9 +3711,23 @@
       </w:pPr>
       <w:r>
         <w:rPr>
-          <w:color w:val="000000" w:themeColor="text1" w:themeTint="FF" w:themeShade="FF"/>
-        </w:rPr>
-        <w:t>Hit: An action made by a player that will adds the top card of the deck into the player’s hand.</w:t>
+          <w:color w:val="000000" w:themeColor="text1"/>
+        </w:rPr>
+        <w:t xml:space="preserve">Hit: An action made by a player that will </w:t>
+      </w:r>
+      <w:proofErr w:type="gramStart"/>
+      <w:r>
+        <w:rPr>
+          <w:color w:val="000000" w:themeColor="text1"/>
+        </w:rPr>
+        <w:t>adds</w:t>
+      </w:r>
+      <w:proofErr w:type="gramEnd"/>
+      <w:r>
+        <w:rPr>
+          <w:color w:val="000000" w:themeColor="text1"/>
+        </w:rPr>
+        <w:t xml:space="preserve"> the top card of the deck into the player’s hand.</w:t>
       </w:r>
     </w:p>
     <w:p>
@@ -3867,9 +3743,23 @@
       </w:pPr>
       <w:r>
         <w:rPr>
-          <w:color w:val="000000" w:themeColor="text1" w:themeTint="FF" w:themeShade="FF"/>
-        </w:rPr>
-        <w:t>Stand: An action made by the player when the player wishes to ends their turn.</w:t>
+          <w:color w:val="000000" w:themeColor="text1"/>
+        </w:rPr>
+        <w:t xml:space="preserve">Stand: An action made by the player when the player wishes to </w:t>
+      </w:r>
+      <w:proofErr w:type="gramStart"/>
+      <w:r>
+        <w:rPr>
+          <w:color w:val="000000" w:themeColor="text1"/>
+        </w:rPr>
+        <w:t>ends</w:t>
+      </w:r>
+      <w:proofErr w:type="gramEnd"/>
+      <w:r>
+        <w:rPr>
+          <w:color w:val="000000" w:themeColor="text1"/>
+        </w:rPr>
+        <w:t xml:space="preserve"> their turn.</w:t>
       </w:r>
     </w:p>
     <w:p>
@@ -3885,7 +3775,7 @@
       </w:pPr>
       <w:r>
         <w:rPr>
-          <w:color w:val="000000" w:themeColor="text1" w:themeTint="FF" w:themeShade="FF"/>
+          <w:color w:val="000000" w:themeColor="text1"/>
         </w:rPr>
         <w:t>Fold: When a player decides to forfeit the game, losing all money they’ve bet for that game.</w:t>
       </w:r>
@@ -3903,7 +3793,7 @@
       </w:pPr>
       <w:r>
         <w:rPr>
-          <w:color w:val="000000" w:themeColor="text1" w:themeTint="FF" w:themeShade="FF"/>
+          <w:color w:val="000000" w:themeColor="text1"/>
         </w:rPr>
         <w:t>Bust: When a player hand total is over 21 resulting in a loss.</w:t>
       </w:r>
@@ -3921,7 +3811,7 @@
       </w:pPr>
       <w:r>
         <w:rPr>
-          <w:color w:val="000000" w:themeColor="text1" w:themeTint="FF" w:themeShade="FF"/>
+          <w:color w:val="000000" w:themeColor="text1"/>
         </w:rPr>
         <w:t>Card: An object that has a numerical value and a card symbol that is either a spade, diamond, heart, or club. Numerical values range from 1-11.</w:t>
       </w:r>
@@ -3939,7 +3829,7 @@
       </w:pPr>
       <w:r>
         <w:rPr>
-          <w:color w:val="000000" w:themeColor="text1" w:themeTint="FF" w:themeShade="FF"/>
+          <w:color w:val="000000" w:themeColor="text1"/>
         </w:rPr>
         <w:t>Card Symbol: Each card has a card symbol, which is either a spade, diamond, heart, or club.</w:t>
       </w:r>
@@ -3957,7 +3847,7 @@
       </w:pPr>
       <w:r>
         <w:rPr>
-          <w:color w:val="000000" w:themeColor="text1" w:themeTint="FF" w:themeShade="FF"/>
+          <w:color w:val="000000" w:themeColor="text1"/>
         </w:rPr>
         <w:t>Ace Card: A variant of a normal card that has a numerical value of either 1 or 11 by the player's choice and has a card symbol.</w:t>
       </w:r>
@@ -3975,9 +3865,23 @@
       </w:pPr>
       <w:r>
         <w:rPr>
-          <w:color w:val="000000" w:themeColor="text1" w:themeTint="FF" w:themeShade="FF"/>
-        </w:rPr>
-        <w:t xml:space="preserve">Face Card: A variant of a normal card, but has a numerical value of 10 and is called either a Jack Queen or King. Face cards also have one of the four card symbols. </w:t>
+          <w:color w:val="000000" w:themeColor="text1"/>
+        </w:rPr>
+        <w:t xml:space="preserve">Face Card: A variant of a normal </w:t>
+      </w:r>
+      <w:proofErr w:type="gramStart"/>
+      <w:r>
+        <w:rPr>
+          <w:color w:val="000000" w:themeColor="text1"/>
+        </w:rPr>
+        <w:t>card, but</w:t>
+      </w:r>
+      <w:proofErr w:type="gramEnd"/>
+      <w:r>
+        <w:rPr>
+          <w:color w:val="000000" w:themeColor="text1"/>
+        </w:rPr>
+        <w:t xml:space="preserve"> has a numerical value of 10 and is called either a Jack Queen or King. Face cards also have one of the four card symbols. </w:t>
       </w:r>
     </w:p>
     <w:p>
@@ -3993,7 +3897,7 @@
       </w:pPr>
       <w:r>
         <w:rPr>
-          <w:color w:val="000000" w:themeColor="text1" w:themeTint="FF" w:themeShade="FF"/>
+          <w:color w:val="000000" w:themeColor="text1"/>
         </w:rPr>
         <w:t>Deck: A collection of 52 unique cards, where there are four versions of each card in the deck, each with one of the four card symbols.</w:t>
       </w:r>
@@ -4011,7 +3915,7 @@
       </w:pPr>
       <w:r>
         <w:rPr>
-          <w:color w:val="000000" w:themeColor="text1" w:themeTint="FF" w:themeShade="FF"/>
+          <w:color w:val="000000" w:themeColor="text1"/>
         </w:rPr>
         <w:t>Shoe: A collection of multiple decks.</w:t>
       </w:r>
@@ -4029,7 +3933,7 @@
       </w:pPr>
       <w:r>
         <w:rPr>
-          <w:color w:val="000000" w:themeColor="text1" w:themeTint="FF" w:themeShade="FF"/>
+          <w:color w:val="000000" w:themeColor="text1"/>
         </w:rPr>
         <w:t xml:space="preserve">Split: An action made by the player when a player's initial hand consists of 2 identical cards and wants to create two separate hands, each consisting of one of the identical cards from the initial hand and the next top card from the shoe. </w:t>
       </w:r>
@@ -4047,7 +3951,7 @@
       </w:pPr>
       <w:r>
         <w:rPr>
-          <w:color w:val="000000" w:themeColor="text1" w:themeTint="FF" w:themeShade="FF"/>
+          <w:color w:val="000000" w:themeColor="text1"/>
         </w:rPr>
         <w:t>Double down is a move in blackjack where a player doubles their bet and receives only one more card.</w:t>
       </w:r>
@@ -4065,7 +3969,7 @@
       </w:pPr>
       <w:r>
         <w:rPr>
-          <w:color w:val="000000" w:themeColor="text1" w:themeTint="FF" w:themeShade="FF"/>
+          <w:color w:val="000000" w:themeColor="text1"/>
         </w:rPr>
         <w:t xml:space="preserve">Push: When the sum of the player’s hand is equal to the sum of the dealer’s hand. </w:t>
       </w:r>
@@ -4083,17 +3987,16 @@
       </w:pPr>
       <w:r>
         <w:rPr>
-          <w:color w:val="000000" w:themeColor="text1" w:themeTint="FF" w:themeShade="FF"/>
+          <w:color w:val="000000" w:themeColor="text1"/>
         </w:rPr>
         <w:t>TCP/IP (Transmission Control Protocol/Internet Protocol): a</w:t>
       </w:r>
       <w:r>
-        <w:rPr/>
         <w:t xml:space="preserve"> group</w:t>
       </w:r>
       <w:r>
         <w:rPr>
-          <w:color w:val="000000" w:themeColor="text1" w:themeTint="FF" w:themeShade="FF"/>
+          <w:color w:val="000000" w:themeColor="text1"/>
         </w:rPr>
         <w:t xml:space="preserve"> of network protocols that let the client and the server communicate.</w:t>
       </w:r>
@@ -4111,8 +4014,9 @@
       </w:pPr>
       <w:r>
         <w:rPr>
-          <w:color w:val="000000" w:themeColor="text1" w:themeTint="FF" w:themeShade="FF"/>
-        </w:rPr>
+          <w:color w:val="000000" w:themeColor="text1"/>
+        </w:rPr>
+        <w:lastRenderedPageBreak/>
         <w:t>GUI (Graphical User Interface): the game’s visual interface that allows players to interact with it.</w:t>
       </w:r>
     </w:p>
@@ -4129,13 +4033,11 @@
         <w:pStyle w:val="Paragraph2"/>
         <w:rPr>
           <w:rFonts w:ascii="Calibri" w:hAnsi="Calibri" w:cs="Calibri"/>
-          <w:color w:val="auto"/>
         </w:rPr>
       </w:pPr>
       <w:r>
         <w:rPr>
           <w:rFonts w:ascii="Calibri" w:hAnsi="Calibri" w:cs="Calibri"/>
-          <w:color w:val="auto"/>
         </w:rPr>
         <w:t>Use Case Specification Document: Refer to Use Case Specification.docx</w:t>
       </w:r>
@@ -4145,13 +4047,11 @@
         <w:pStyle w:val="Paragraph2"/>
         <w:rPr>
           <w:rFonts w:ascii="Calibri" w:hAnsi="Calibri" w:cs="Calibri"/>
-          <w:color w:val="auto"/>
         </w:rPr>
       </w:pPr>
       <w:r>
         <w:rPr>
           <w:rFonts w:ascii="Calibri" w:hAnsi="Calibri" w:cs="Calibri"/>
-          <w:color w:val="auto"/>
         </w:rPr>
         <w:t>UML Use Case Diagrams Document: Refer to Use Case Diagram Blackjack.docx</w:t>
       </w:r>
@@ -4161,13 +4061,11 @@
         <w:pStyle w:val="Paragraph2"/>
         <w:rPr>
           <w:rFonts w:ascii="Calibri" w:hAnsi="Calibri" w:cs="Calibri"/>
-          <w:color w:val="auto"/>
         </w:rPr>
       </w:pPr>
       <w:r>
         <w:rPr>
           <w:rFonts w:ascii="Calibri" w:hAnsi="Calibri" w:cs="Calibri"/>
-          <w:color w:val="auto"/>
         </w:rPr>
         <w:t>Class Diagrams: Refer to UML Class Diagram Blackjack.docx</w:t>
       </w:r>
@@ -4177,13 +4075,11 @@
         <w:pStyle w:val="Paragraph2"/>
         <w:rPr>
           <w:rFonts w:ascii="Calibri" w:hAnsi="Calibri" w:cs="Calibri"/>
-          <w:color w:val="auto"/>
         </w:rPr>
       </w:pPr>
       <w:r>
         <w:rPr>
           <w:rFonts w:ascii="Calibri" w:hAnsi="Calibri" w:cs="Calibri"/>
-          <w:color w:val="auto"/>
         </w:rPr>
         <w:t>Sequence Diagrams: Refer to UML Sequence Diagrams Blackjack.docx</w:t>
       </w:r>
@@ -4193,17 +4089,15 @@
         <w:pStyle w:val="Paragraph2"/>
         <w:rPr>
           <w:rFonts w:ascii="Calibri" w:hAnsi="Calibri" w:cs="Calibri"/>
-          <w:color w:val="auto"/>
         </w:rPr>
       </w:pPr>
       <w:r>
         <w:rPr>
           <w:rFonts w:ascii="Calibri" w:hAnsi="Calibri" w:cs="Calibri"/>
-          <w:color w:val="auto"/>
         </w:rPr>
         <w:t xml:space="preserve">GitHub Repository: Refer to: </w:t>
       </w:r>
-      <w:hyperlink r:id="R10907cdb9dc94535">
+      <w:hyperlink r:id="rId11">
         <w:r>
           <w:rPr>
             <w:rStyle w:val="Hyperlink"/>
@@ -4230,41 +4124,23 @@
     <w:p>
       <w:pPr>
         <w:pStyle w:val="Heading2"/>
-        <w:spacing w:before="240" w:beforeAutospacing="off" w:after="60" w:afterAutospacing="off"/>
-        <w:ind w:left="1440" w:right="0" w:hanging="720"/>
-        <w:rPr>
-          <w:rFonts w:ascii="Times New Roman" w:hAnsi="Times New Roman" w:eastAsia="Times New Roman" w:cs="Times New Roman"/>
-          <w:b w:val="1"/>
-          <w:bCs w:val="1"/>
-          <w:noProof w:val="0"/>
-          <w:sz w:val="24"/>
+        <w:rPr>
+          <w:bCs/>
           <w:szCs w:val="24"/>
-          <w:lang w:val="en-US"/>
-        </w:rPr>
-      </w:pPr>
-      <w:r>
-        <w:rPr>
-          <w:rFonts w:ascii="Times New Roman" w:hAnsi="Times New Roman" w:eastAsia="Times New Roman" w:cs="Times New Roman"/>
+        </w:rPr>
+      </w:pPr>
+      <w:r>
+        <w:rPr>
           <w:b w:val="0"/>
-          <w:bCs w:val="0"/>
-          <w:i w:val="0"/>
-          <w:iCs w:val="0"/>
-          <w:noProof w:val="0"/>
           <w:sz w:val="14"/>
           <w:szCs w:val="14"/>
-          <w:lang w:val="en-US"/>
         </w:rPr>
         <w:t xml:space="preserve">   </w:t>
       </w:r>
       <w:r>
         <w:rPr>
-          <w:rFonts w:ascii="Times New Roman" w:hAnsi="Times New Roman" w:eastAsia="Times New Roman" w:cs="Times New Roman"/>
-          <w:b w:val="1"/>
-          <w:bCs w:val="1"/>
-          <w:noProof w:val="0"/>
-          <w:sz w:val="24"/>
+          <w:bCs/>
           <w:szCs w:val="24"/>
-          <w:lang w:val="en-US"/>
         </w:rPr>
         <w:t>Overview</w:t>
       </w:r>
@@ -4283,22 +4159,19 @@
     <w:p>
       <w:pPr>
         <w:pStyle w:val="Heading1"/>
-        <w:rPr/>
-      </w:pPr>
-      <w:bookmarkStart w:name="__RefHeading___Toc19440724" w:id="5"/>
-      <w:bookmarkEnd w:id="5"/>
-      <w:r>
-        <w:rPr/>
+      </w:pPr>
+      <w:bookmarkStart w:id="3" w:name="__RefHeading___Toc19440724"/>
+      <w:bookmarkEnd w:id="3"/>
+      <w:r>
+        <w:lastRenderedPageBreak/>
         <w:t>Overall Description</w:t>
       </w:r>
     </w:p>
     <w:p>
       <w:pPr>
         <w:pStyle w:val="Heading2"/>
-        <w:rPr/>
-      </w:pPr>
-      <w:r>
-        <w:rPr/>
+      </w:pPr>
+      <w:r>
         <w:t>Product Perspective</w:t>
       </w:r>
     </w:p>
@@ -4307,52 +4180,41 @@
         <w:ind w:left="1440"/>
       </w:pPr>
       <w:r>
-        <w:rPr/>
         <w:t>The Online Multiplayer Blackjack Gaming System is a Java-based cross-platform program designed to provide a real-life blackjack gaming experience online. It uses a graphical user interface (GUI) for immersive player interactions with the system and a TCP/IP network for interactions between the players themselves.</w:t>
       </w:r>
     </w:p>
     <w:p>
       <w:pPr>
         <w:pStyle w:val="Heading2"/>
-        <w:rPr/>
-      </w:pPr>
-      <w:r>
-        <w:rPr/>
-        <w:t xml:space="preserve">Project </w:t>
-      </w:r>
-      <w:r>
-        <w:rPr/>
-        <w:t>Architecture</w:t>
+      </w:pPr>
+      <w:r>
+        <w:t>Project Architecture</w:t>
       </w:r>
     </w:p>
     <w:p>
       <w:pPr>
         <w:pStyle w:val="Paragraph2"/>
+      </w:pPr>
+      <w:r>
+        <w:rPr>
+          <w:color w:val="000000" w:themeColor="text1"/>
+        </w:rPr>
+        <w:t>The Blackjack game system will be organized into six major modules: the payouts and betting module, network module, game manager module, player module, dealer module, and table module.</w:t>
+      </w:r>
+    </w:p>
+    <w:p>
+      <w:pPr>
+        <w:pStyle w:val="Heading2"/>
+      </w:pPr>
+      <w:r>
+        <w:t>Project Functionality/Features</w:t>
+      </w:r>
+    </w:p>
+    <w:p>
+      <w:pPr>
         <w:ind w:left="1440"/>
       </w:pPr>
       <w:r>
-        <w:rPr>
-          <w:color w:val="000000" w:themeColor="text1" w:themeTint="FF" w:themeShade="FF"/>
-        </w:rPr>
-        <w:t>The Blackjack game system will be organized into six major modules: the payouts and betting module, network module, game manager module, player module, dealer module, and table module.</w:t>
-      </w:r>
-    </w:p>
-    <w:p>
-      <w:pPr>
-        <w:pStyle w:val="Heading2"/>
-        <w:rPr/>
-      </w:pPr>
-      <w:r>
-        <w:rPr/>
-        <w:t>Project Functionality/Features</w:t>
-      </w:r>
-    </w:p>
-    <w:p>
-      <w:pPr>
-        <w:ind w:left="1440"/>
-      </w:pPr>
-      <w:r>
-        <w:rPr/>
         <w:t>The high-level features of the system are as follows (see section 3 of this document for more detailed requirements that address these features):</w:t>
       </w:r>
     </w:p>
@@ -4360,10 +4222,8 @@
       <w:pPr>
         <w:pStyle w:val="Heading2"/>
         <w:spacing w:line="259" w:lineRule="auto"/>
-        <w:rPr/>
-      </w:pPr>
-      <w:r>
-        <w:rPr/>
+      </w:pPr>
+      <w:r>
         <w:t>Constraints</w:t>
       </w:r>
     </w:p>
@@ -4374,11 +4234,10 @@
           <w:ilvl w:val="2"/>
           <w:numId w:val="18"/>
         </w:numPr>
-        <w:rPr/>
-      </w:pPr>
-      <w:r>
-        <w:rPr>
-          <w:color w:val="000000" w:themeColor="text1" w:themeTint="FF" w:themeShade="FF"/>
+      </w:pPr>
+      <w:r>
+        <w:rPr>
+          <w:color w:val="000000" w:themeColor="text1"/>
         </w:rPr>
         <w:t>Verified users: The system must authenticate users by username and password; thus, if a user doesn’t have these valid credentials, the user is unable to play in the system.</w:t>
       </w:r>
@@ -4456,7 +4315,21 @@
         <w:rPr>
           <w:color w:val="000000" w:themeColor="text1"/>
         </w:rPr>
-        <w:t>Player Leaves: If the player leaves the game, then the bet previously placed is to be forfeited.</w:t>
+        <w:t xml:space="preserve">Player Leaves: If the player leaves the game, then the </w:t>
+      </w:r>
+      <w:proofErr w:type="gramStart"/>
+      <w:r>
+        <w:rPr>
+          <w:color w:val="000000" w:themeColor="text1"/>
+        </w:rPr>
+        <w:t>bet</w:t>
+      </w:r>
+      <w:proofErr w:type="gramEnd"/>
+      <w:r>
+        <w:rPr>
+          <w:color w:val="000000" w:themeColor="text1"/>
+        </w:rPr>
+        <w:t xml:space="preserve"> previously placed is to be forfeited.</w:t>
       </w:r>
     </w:p>
     <w:p>
@@ -4547,11 +4420,19 @@
           <w:color w:val="000000" w:themeColor="text1"/>
         </w:rPr>
       </w:pPr>
-      <w:r>
-        <w:rPr>
-          <w:color w:val="000000" w:themeColor="text1"/>
-        </w:rPr>
-        <w:t>Game must follow the standard rules of blackjack.</w:t>
+      <w:proofErr w:type="gramStart"/>
+      <w:r>
+        <w:rPr>
+          <w:color w:val="000000" w:themeColor="text1"/>
+        </w:rPr>
+        <w:t>Game</w:t>
+      </w:r>
+      <w:proofErr w:type="gramEnd"/>
+      <w:r>
+        <w:rPr>
+          <w:color w:val="000000" w:themeColor="text1"/>
+        </w:rPr>
+        <w:t xml:space="preserve"> must follow the standard rules of blackjack.</w:t>
       </w:r>
     </w:p>
     <w:p>
@@ -4606,30 +4487,26 @@
       </w:pPr>
       <w:r>
         <w:rPr>
-          <w:color w:val="000000" w:themeColor="text1" w:themeTint="FF" w:themeShade="FF"/>
+          <w:color w:val="000000" w:themeColor="text1"/>
         </w:rPr>
         <w:t>Players may only deposit money in their bank up to the amount of money in their account</w:t>
       </w:r>
     </w:p>
     <w:p>
       <w:pPr>
-        <w:pStyle w:val="Normal"/>
         <w:ind w:left="2880"/>
       </w:pPr>
     </w:p>
     <w:p>
       <w:pPr>
-        <w:pStyle w:val="Normal"/>
         <w:ind w:left="2880"/>
       </w:pPr>
     </w:p>
     <w:p>
       <w:pPr>
         <w:pStyle w:val="Heading2"/>
-        <w:rPr/>
-      </w:pPr>
-      <w:r>
-        <w:rPr/>
+      </w:pPr>
+      <w:r>
         <w:t>Assumptions and Dependencies</w:t>
       </w:r>
     </w:p>
@@ -4684,7 +4561,22 @@
         <w:rPr>
           <w:color w:val="000000" w:themeColor="text1"/>
         </w:rPr>
-        <w:t>It’s assumed that each player has a unique account, such as unique username and password.</w:t>
+        <w:lastRenderedPageBreak/>
+        <w:t xml:space="preserve">It’s assumed that each player has a unique account, such as </w:t>
+      </w:r>
+      <w:proofErr w:type="gramStart"/>
+      <w:r>
+        <w:rPr>
+          <w:color w:val="000000" w:themeColor="text1"/>
+        </w:rPr>
+        <w:t>unique</w:t>
+      </w:r>
+      <w:proofErr w:type="gramEnd"/>
+      <w:r>
+        <w:rPr>
+          <w:color w:val="000000" w:themeColor="text1"/>
+        </w:rPr>
+        <w:t xml:space="preserve"> username and password.</w:t>
       </w:r>
     </w:p>
     <w:p>
@@ -4703,7 +4595,21 @@
         <w:rPr>
           <w:color w:val="000000" w:themeColor="text1"/>
         </w:rPr>
-        <w:t>It’s assumed that each player has enough or can obtain enough funds to play in a table.</w:t>
+        <w:t xml:space="preserve">It’s assumed that each player has enough or can obtain enough funds to play </w:t>
+      </w:r>
+      <w:proofErr w:type="gramStart"/>
+      <w:r>
+        <w:rPr>
+          <w:color w:val="000000" w:themeColor="text1"/>
+        </w:rPr>
+        <w:t>in</w:t>
+      </w:r>
+      <w:proofErr w:type="gramEnd"/>
+      <w:r>
+        <w:rPr>
+          <w:color w:val="000000" w:themeColor="text1"/>
+        </w:rPr>
+        <w:t xml:space="preserve"> a table.</w:t>
       </w:r>
     </w:p>
     <w:p>
@@ -4741,7 +4647,21 @@
         <w:rPr>
           <w:color w:val="000000" w:themeColor="text1"/>
         </w:rPr>
-        <w:t>It’s assumed that each player makes a decision within a certain short amount of time or else be booted from the game to ensure smooth gameplay between all players.</w:t>
+        <w:t xml:space="preserve">It’s assumed that each player </w:t>
+      </w:r>
+      <w:proofErr w:type="gramStart"/>
+      <w:r>
+        <w:rPr>
+          <w:color w:val="000000" w:themeColor="text1"/>
+        </w:rPr>
+        <w:t>makes a decision</w:t>
+      </w:r>
+      <w:proofErr w:type="gramEnd"/>
+      <w:r>
+        <w:rPr>
+          <w:color w:val="000000" w:themeColor="text1"/>
+        </w:rPr>
+        <w:t xml:space="preserve"> within a certain short amount of time or else be booted from the game to ensure smooth gameplay between all players.</w:t>
       </w:r>
     </w:p>
     <w:p>
@@ -4817,7 +4737,21 @@
         <w:rPr>
           <w:color w:val="000000" w:themeColor="text1"/>
         </w:rPr>
-        <w:t>It’s assumed that any bet made is final once confirmed.</w:t>
+        <w:t xml:space="preserve">It’s assumed that any bet made is </w:t>
+      </w:r>
+      <w:proofErr w:type="gramStart"/>
+      <w:r>
+        <w:rPr>
+          <w:color w:val="000000" w:themeColor="text1"/>
+        </w:rPr>
+        <w:t>final once</w:t>
+      </w:r>
+      <w:proofErr w:type="gramEnd"/>
+      <w:r>
+        <w:rPr>
+          <w:color w:val="000000" w:themeColor="text1"/>
+        </w:rPr>
+        <w:t xml:space="preserve"> confirmed.</w:t>
       </w:r>
     </w:p>
     <w:p>
@@ -4890,11 +4824,7 @@
         <w:t>It is assumed that each player will only be logging in with one client at a given time.</w:t>
       </w:r>
     </w:p>
-    <w:p>
-      <w:pPr>
-        <w:ind w:left="0"/>
-      </w:pPr>
-    </w:p>
+    <w:p/>
     <w:p>
       <w:pPr>
         <w:pStyle w:val="Heading1"/>
@@ -4903,241 +4833,22 @@
           <w:numId w:val="18"/>
         </w:numPr>
       </w:pPr>
-      <w:bookmarkStart w:name="__RefHeading___Toc19440730" w:id="11"/>
-      <w:bookmarkEnd w:id="11"/>
-      <w:r>
+      <w:bookmarkStart w:id="4" w:name="__RefHeading___Toc19440730"/>
+      <w:bookmarkEnd w:id="4"/>
+      <w:r>
+        <w:lastRenderedPageBreak/>
         <w:t>Specific Requirements</w:t>
       </w:r>
     </w:p>
     <w:p>
       <w:pPr>
         <w:pStyle w:val="Heading2"/>
-        <w:rPr/>
-      </w:pPr>
-      <w:bookmarkStart w:name="__RefHeading___Toc19440731" w:id="12"/>
-      <w:bookmarkEnd w:id="12"/>
-      <w:r>
-        <w:rPr/>
+      </w:pPr>
+      <w:bookmarkStart w:id="5" w:name="__RefHeading___Toc19440731"/>
+      <w:bookmarkEnd w:id="5"/>
+      <w:r>
         <w:t>Functional Requirements</w:t>
       </w:r>
-    </w:p>
-    <w:p>
-      <w:pPr>
-        <w:pStyle w:val="ListParagraph"/>
-        <w:numPr>
-          <w:ilvl w:val="2"/>
-          <w:numId w:val="18"/>
-        </w:numPr>
-        <w:rPr>
-          <w:b w:val="1"/>
-          <w:bCs w:val="1"/>
-          <w:sz w:val="24"/>
-          <w:szCs w:val="24"/>
-        </w:rPr>
-      </w:pPr>
-      <w:r>
-        <w:rPr>
-          <w:b w:val="1"/>
-          <w:bCs w:val="1"/>
-          <w:sz w:val="24"/>
-          <w:szCs w:val="24"/>
-        </w:rPr>
-        <w:t>Common Requirements:</w:t>
-      </w:r>
-    </w:p>
-    <w:p>
-      <w:pPr>
-        <w:pStyle w:val="Paragraph2"/>
-        <w:numPr>
-          <w:ilvl w:val="3"/>
-          <w:numId w:val="18"/>
-        </w:numPr>
-        <w:spacing w:line="259" w:lineRule="auto"/>
-        <w:rPr/>
-      </w:pPr>
-      <w:r>
-        <w:rPr/>
-        <w:t>Users should be allowed to log in to an account using an existing username and password.</w:t>
-      </w:r>
-    </w:p>
-    <w:p>
-      <w:pPr>
-        <w:pStyle w:val="Paragraph2"/>
-        <w:spacing w:line="259" w:lineRule="auto"/>
-        <w:ind w:left="2880"/>
-      </w:pPr>
-    </w:p>
-    <w:p>
-      <w:pPr>
-        <w:pStyle w:val="ListParagraph"/>
-        <w:numPr>
-          <w:ilvl w:val="2"/>
-          <w:numId w:val="18"/>
-        </w:numPr>
-        <w:rPr>
-          <w:b w:val="1"/>
-          <w:bCs w:val="1"/>
-          <w:sz w:val="24"/>
-          <w:szCs w:val="24"/>
-        </w:rPr>
-      </w:pPr>
-      <w:r>
-        <w:rPr>
-          <w:b w:val="1"/>
-          <w:bCs w:val="1"/>
-          <w:sz w:val="24"/>
-          <w:szCs w:val="24"/>
-        </w:rPr>
-        <w:t>Payouts and Betting Module Requirements:</w:t>
-      </w:r>
-    </w:p>
-    <w:p>
-      <w:pPr>
-        <w:pStyle w:val="ListParagraph"/>
-        <w:numPr>
-          <w:ilvl w:val="3"/>
-          <w:numId w:val="18"/>
-        </w:numPr>
-      </w:pPr>
-      <w:r>
-        <w:t>The system must allow players to wager money from their account funds when they are in an active game.</w:t>
-      </w:r>
-    </w:p>
-    <w:p>
-      <w:pPr>
-        <w:pStyle w:val="ListParagraph"/>
-        <w:numPr>
-          <w:ilvl w:val="3"/>
-          <w:numId w:val="18"/>
-        </w:numPr>
-      </w:pPr>
-      <w:r>
-        <w:t>The system must add game winnings from each game to each winning players funds</w:t>
-      </w:r>
-    </w:p>
-    <w:p>
-      <w:pPr>
-        <w:pStyle w:val="ListParagraph"/>
-        <w:numPr>
-          <w:ilvl w:val="3"/>
-          <w:numId w:val="18"/>
-        </w:numPr>
-      </w:pPr>
-      <w:r>
-        <w:t>The system must be able to remove funds from players accounts when placing a bet if they have funds available.</w:t>
-      </w:r>
-    </w:p>
-    <w:p>
-      <w:pPr>
-        <w:pStyle w:val="ListParagraph"/>
-        <w:numPr>
-          <w:ilvl w:val="3"/>
-          <w:numId w:val="18"/>
-        </w:numPr>
-      </w:pPr>
-      <w:r>
-        <w:t>Players must place a minimum bet of $1 per hand.</w:t>
-      </w:r>
-    </w:p>
-    <w:p>
-      <w:pPr>
-        <w:pStyle w:val="ListParagraph"/>
-        <w:numPr>
-          <w:ilvl w:val="3"/>
-          <w:numId w:val="18"/>
-        </w:numPr>
-        <w:rPr/>
-      </w:pPr>
-      <w:r>
-        <w:rPr/>
-        <w:t>Players must place bets using integer values only, decimal values are not allowed.</w:t>
-      </w:r>
-    </w:p>
-    <w:p>
-      <w:pPr>
-        <w:pStyle w:val="Normal"/>
-        <w:ind w:left="2880"/>
-      </w:pPr>
-    </w:p>
-    <w:p>
-      <w:pPr>
-        <w:pStyle w:val="ListParagraph"/>
-        <w:numPr>
-          <w:ilvl w:val="2"/>
-          <w:numId w:val="18"/>
-        </w:numPr>
-        <w:rPr>
-          <w:b w:val="1"/>
-          <w:bCs w:val="1"/>
-          <w:sz w:val="24"/>
-          <w:szCs w:val="24"/>
-        </w:rPr>
-      </w:pPr>
-      <w:r>
-        <w:rPr>
-          <w:b w:val="1"/>
-          <w:bCs w:val="1"/>
-          <w:sz w:val="24"/>
-          <w:szCs w:val="24"/>
-        </w:rPr>
-        <w:t>Network Module Requirements:</w:t>
-      </w:r>
-    </w:p>
-    <w:p>
-      <w:pPr>
-        <w:pStyle w:val="ListParagraph"/>
-        <w:numPr>
-          <w:ilvl w:val="3"/>
-          <w:numId w:val="18"/>
-        </w:numPr>
-        <w:rPr/>
-      </w:pPr>
-      <w:r>
-        <w:rPr/>
-        <w:t>The system shall allow users to connect to the game server</w:t>
-      </w:r>
-    </w:p>
-    <w:p>
-      <w:pPr>
-        <w:pStyle w:val="ListParagraph"/>
-        <w:numPr>
-          <w:ilvl w:val="3"/>
-          <w:numId w:val="18"/>
-        </w:numPr>
-      </w:pPr>
-      <w:r>
-        <w:t>The system shall update game data in real-time</w:t>
-      </w:r>
-    </w:p>
-    <w:p>
-      <w:pPr>
-        <w:pStyle w:val="ListParagraph"/>
-        <w:numPr>
-          <w:ilvl w:val="3"/>
-          <w:numId w:val="18"/>
-        </w:numPr>
-      </w:pPr>
-      <w:r>
-        <w:t>The system shall allow players to disconnect at any time. Dealers must wait until the end of the current game before they are able to disconnect.</w:t>
-      </w:r>
-    </w:p>
-    <w:p>
-      <w:pPr>
-        <w:pStyle w:val="ListParagraph"/>
-        <w:numPr>
-          <w:ilvl w:val="3"/>
-          <w:numId w:val="18"/>
-        </w:numPr>
-      </w:pPr>
-      <w:r>
-        <w:t>If a player loses connection, they will be dropped from the game and all their current bets will be forfeited</w:t>
-      </w:r>
-    </w:p>
-    <w:p>
-      <w:pPr>
-        <w:pStyle w:val="ListParagraph"/>
-        <w:ind w:left="2880"/>
-      </w:pPr>
     </w:p>
     <w:p>
       <w:pPr>
@@ -5160,12 +4871,12 @@
           <w:sz w:val="24"/>
           <w:szCs w:val="24"/>
         </w:rPr>
-        <w:t>Game Manager Module Requirements:</w:t>
-      </w:r>
-    </w:p>
-    <w:p>
-      <w:pPr>
-        <w:pStyle w:val="ListParagraph"/>
+        <w:t>Common Requirements:</w:t>
+      </w:r>
+    </w:p>
+    <w:p>
+      <w:pPr>
+        <w:pStyle w:val="Paragraph2"/>
         <w:numPr>
           <w:ilvl w:val="3"/>
           <w:numId w:val="18"/>
@@ -5173,80 +4884,13 @@
         <w:spacing w:line="259" w:lineRule="auto"/>
       </w:pPr>
       <w:r>
-        <w:t>The system must track and update the game’s current state in between transitions of betting phase, card dealing, turns, and round end.</w:t>
-      </w:r>
-    </w:p>
-    <w:p>
-      <w:pPr>
-        <w:pStyle w:val="ListParagraph"/>
-        <w:numPr>
-          <w:ilvl w:val="3"/>
-          <w:numId w:val="18"/>
-        </w:numPr>
+        <w:t>Users should be allowed to log in to an account using an existing username and password.</w:t>
+      </w:r>
+    </w:p>
+    <w:p>
+      <w:pPr>
+        <w:pStyle w:val="Paragraph2"/>
         <w:spacing w:line="259" w:lineRule="auto"/>
-      </w:pPr>
-      <w:r>
-        <w:t>A time limit will be implemented for each player’s turn to ensure smooth gameplay.</w:t>
-      </w:r>
-    </w:p>
-    <w:p>
-      <w:pPr>
-        <w:pStyle w:val="ListParagraph"/>
-        <w:numPr>
-          <w:ilvl w:val="3"/>
-          <w:numId w:val="18"/>
-        </w:numPr>
-        <w:spacing w:line="259" w:lineRule="auto"/>
-        <w:rPr/>
-      </w:pPr>
-      <w:r>
-        <w:rPr/>
-        <w:t>If a player fails to act within the time limit (1 minute) the system will automatically stand for them.</w:t>
-      </w:r>
-    </w:p>
-    <w:p>
-      <w:pPr>
-        <w:pStyle w:val="ListParagraph"/>
-        <w:numPr>
-          <w:ilvl w:val="3"/>
-          <w:numId w:val="18"/>
-        </w:numPr>
-        <w:spacing w:line="259" w:lineRule="auto"/>
-        <w:rPr/>
-      </w:pPr>
-      <w:r>
-        <w:rPr/>
-        <w:t xml:space="preserve">The game system must compare against the final hand of each player's hand and dealer to determine winners. </w:t>
-      </w:r>
-    </w:p>
-    <w:p>
-      <w:pPr>
-        <w:pStyle w:val="ListParagraph"/>
-        <w:numPr>
-          <w:ilvl w:val="3"/>
-          <w:numId w:val="18"/>
-        </w:numPr>
-        <w:spacing w:line="259" w:lineRule="auto"/>
-        <w:rPr>
-          <w:sz w:val="20"/>
-          <w:szCs w:val="20"/>
-        </w:rPr>
-      </w:pPr>
-      <w:r>
-        <w:rPr/>
-        <w:t>The system will remove a table from the list of available tables once there is no dealer present at a table.</w:t>
-      </w:r>
-    </w:p>
-    <w:p>
-      <w:pPr>
-        <w:pStyle w:val="ListParagraph"/>
-        <w:spacing w:line="259" w:lineRule="auto"/>
-        <w:ind w:left="2880"/>
-      </w:pPr>
-    </w:p>
-    <w:p>
-      <w:pPr>
-        <w:pStyle w:val="ListParagraph"/>
         <w:ind w:left="2880"/>
       </w:pPr>
     </w:p>
@@ -5271,7 +4915,7 @@
           <w:sz w:val="24"/>
           <w:szCs w:val="24"/>
         </w:rPr>
-        <w:t>Player Module Requirements:</w:t>
+        <w:t>Payouts and Betting Module Requirements:</w:t>
       </w:r>
     </w:p>
     <w:p>
@@ -5281,12 +4925,9 @@
           <w:ilvl w:val="3"/>
           <w:numId w:val="18"/>
         </w:numPr>
-        <w:spacing w:line="259" w:lineRule="auto"/>
-        <w:rPr/>
-      </w:pPr>
-      <w:r>
-        <w:rPr/>
-        <w:t>Players are allowed to withdraw and deposit money into their account. Winnings are credited, and players can withdraw their funds at any time.</w:t>
+      </w:pPr>
+      <w:r>
+        <w:t>The system must allow players to wager money from their account funds when they are in an active game.</w:t>
       </w:r>
     </w:p>
     <w:p>
@@ -5296,12 +4937,17 @@
           <w:ilvl w:val="3"/>
           <w:numId w:val="18"/>
         </w:numPr>
-        <w:spacing w:line="259" w:lineRule="auto"/>
-        <w:rPr/>
-      </w:pPr>
-      <w:r>
-        <w:rPr/>
-        <w:t>The player user account will include session management and player balance.</w:t>
+      </w:pPr>
+      <w:r>
+        <w:t xml:space="preserve">The system must add game winnings from each game to each winning </w:t>
+      </w:r>
+      <w:proofErr w:type="gramStart"/>
+      <w:r>
+        <w:t>players</w:t>
+      </w:r>
+      <w:proofErr w:type="gramEnd"/>
+      <w:r>
+        <w:t xml:space="preserve"> funds</w:t>
       </w:r>
     </w:p>
     <w:p>
@@ -5311,10 +4957,9 @@
           <w:ilvl w:val="3"/>
           <w:numId w:val="18"/>
         </w:numPr>
-        <w:spacing w:line="259" w:lineRule="auto"/>
-      </w:pPr>
-      <w:r>
-        <w:t>Players can only join a table if it doesn’t exceed the maximum number of players of 6 and must have available funds in their account.</w:t>
+      </w:pPr>
+      <w:r>
+        <w:t>The system must be able to remove funds from players accounts when placing a bet if they have funds available.</w:t>
       </w:r>
     </w:p>
     <w:p>
@@ -5324,15 +4969,25 @@
           <w:ilvl w:val="3"/>
           <w:numId w:val="18"/>
         </w:numPr>
-        <w:spacing w:line="259" w:lineRule="auto"/>
-      </w:pPr>
-      <w:r>
-        <w:t>Player must wait in the lobby until invited to join a table by dealer</w:t>
+      </w:pPr>
+      <w:r>
+        <w:t>Players must place a minimum bet of $1 per hand.</w:t>
       </w:r>
     </w:p>
     <w:p>
       <w:pPr>
         <w:pStyle w:val="ListParagraph"/>
+        <w:numPr>
+          <w:ilvl w:val="3"/>
+          <w:numId w:val="18"/>
+        </w:numPr>
+      </w:pPr>
+      <w:r>
+        <w:t>Players must place bets using integer values only, decimal values are not allowed.</w:t>
+      </w:r>
+    </w:p>
+    <w:p>
+      <w:pPr>
         <w:ind w:left="2880"/>
       </w:pPr>
     </w:p>
@@ -5357,7 +5012,7 @@
           <w:sz w:val="24"/>
           <w:szCs w:val="24"/>
         </w:rPr>
-        <w:t>Dealer Module Requirements:</w:t>
+        <w:t>Network Module Requirements:</w:t>
       </w:r>
     </w:p>
     <w:p>
@@ -5369,10 +5024,15 @@
         </w:numPr>
       </w:pPr>
       <w:r>
-        <w:rPr>
-          <w:color w:val="000000" w:themeColor="text1"/>
-        </w:rPr>
-        <w:t>The dealer must play only after all players have completed their acts first.</w:t>
+        <w:t xml:space="preserve">The system </w:t>
+      </w:r>
+      <w:proofErr w:type="gramStart"/>
+      <w:r>
+        <w:t>shall</w:t>
+      </w:r>
+      <w:proofErr w:type="gramEnd"/>
+      <w:r>
+        <w:t xml:space="preserve"> allow users to connect to the game server</w:t>
       </w:r>
     </w:p>
     <w:p>
@@ -5382,15 +5042,17 @@
           <w:ilvl w:val="3"/>
           <w:numId w:val="18"/>
         </w:numPr>
-        <w:rPr>
-          <w:color w:val="000000" w:themeColor="text1"/>
-        </w:rPr>
-      </w:pPr>
-      <w:r>
-        <w:rPr>
-          <w:color w:val="000000" w:themeColor="text1"/>
-        </w:rPr>
-        <w:t>The dealer must hand out two cards for the players and themselves initially.</w:t>
+      </w:pPr>
+      <w:r>
+        <w:t xml:space="preserve">The system </w:t>
+      </w:r>
+      <w:proofErr w:type="gramStart"/>
+      <w:r>
+        <w:t>shall</w:t>
+      </w:r>
+      <w:proofErr w:type="gramEnd"/>
+      <w:r>
+        <w:t xml:space="preserve"> update game data in real-time</w:t>
       </w:r>
     </w:p>
     <w:p>
@@ -5400,15 +5062,9 @@
           <w:ilvl w:val="3"/>
           <w:numId w:val="18"/>
         </w:numPr>
-        <w:rPr>
-          <w:color w:val="000000" w:themeColor="text1" w:themeTint="FF" w:themeShade="FF"/>
-        </w:rPr>
-      </w:pPr>
-      <w:r>
-        <w:rPr>
-          <w:color w:val="000000" w:themeColor="text1" w:themeTint="FF" w:themeShade="FF"/>
-        </w:rPr>
-        <w:t>For a fair play, the dealer must not make any out-of-game rule decisions.</w:t>
+      </w:pPr>
+      <w:r>
+        <w:t>The system shall allow players to disconnect at any time. Dealers must wait until the end of the current game before they are able to disconnect.</w:t>
       </w:r>
     </w:p>
     <w:p>
@@ -5418,16 +5074,11 @@
           <w:ilvl w:val="3"/>
           <w:numId w:val="18"/>
         </w:numPr>
-        <w:rPr>
-          <w:color w:val="000000" w:themeColor="text1" w:themeTint="FF" w:themeShade="FF"/>
-        </w:rPr>
-      </w:pPr>
-      <w:r>
-        <w:rPr/>
-        <w:t>Dealers will not have the option of leaving a table while there is an active game in session.</w:t>
-      </w:r>
-    </w:p>
-    <w:p/>
+      </w:pPr>
+      <w:r>
+        <w:t>If a player loses connection, they will be dropped from the game and all their current bets will be forfeited</w:t>
+      </w:r>
+    </w:p>
     <w:p>
       <w:pPr>
         <w:pStyle w:val="ListParagraph"/>
@@ -5441,18 +5092,314 @@
           <w:ilvl w:val="2"/>
           <w:numId w:val="18"/>
         </w:numPr>
-        <w:rPr>
-          <w:b/>
-          <w:bCs/>
-        </w:rPr>
-      </w:pPr>
-      <w:r>
         <w:rPr>
           <w:b/>
           <w:bCs/>
           <w:sz w:val="24"/>
           <w:szCs w:val="24"/>
         </w:rPr>
+      </w:pPr>
+      <w:r>
+        <w:rPr>
+          <w:b/>
+          <w:bCs/>
+          <w:sz w:val="24"/>
+          <w:szCs w:val="24"/>
+        </w:rPr>
+        <w:t>Game Manager Module Requirements:</w:t>
+      </w:r>
+    </w:p>
+    <w:p>
+      <w:pPr>
+        <w:pStyle w:val="ListParagraph"/>
+        <w:numPr>
+          <w:ilvl w:val="3"/>
+          <w:numId w:val="18"/>
+        </w:numPr>
+        <w:spacing w:line="259" w:lineRule="auto"/>
+      </w:pPr>
+      <w:r>
+        <w:t>The system must track and update the game’s current state in between transitions of betting phase, card dealing, turns, and round end.</w:t>
+      </w:r>
+    </w:p>
+    <w:p>
+      <w:pPr>
+        <w:pStyle w:val="ListParagraph"/>
+        <w:numPr>
+          <w:ilvl w:val="3"/>
+          <w:numId w:val="18"/>
+        </w:numPr>
+        <w:spacing w:line="259" w:lineRule="auto"/>
+      </w:pPr>
+      <w:r>
+        <w:t>A time limit will be implemented for each player’s turn to ensure smooth gameplay.</w:t>
+      </w:r>
+    </w:p>
+    <w:p>
+      <w:pPr>
+        <w:pStyle w:val="ListParagraph"/>
+        <w:numPr>
+          <w:ilvl w:val="3"/>
+          <w:numId w:val="18"/>
+        </w:numPr>
+        <w:spacing w:line="259" w:lineRule="auto"/>
+      </w:pPr>
+      <w:r>
+        <w:t>If a player fails to act within the time limit (1 minute) the system will automatically stand for them.</w:t>
+      </w:r>
+    </w:p>
+    <w:p>
+      <w:pPr>
+        <w:pStyle w:val="ListParagraph"/>
+        <w:numPr>
+          <w:ilvl w:val="3"/>
+          <w:numId w:val="18"/>
+        </w:numPr>
+        <w:spacing w:line="259" w:lineRule="auto"/>
+      </w:pPr>
+      <w:r>
+        <w:t xml:space="preserve">The game system must compare against the final hand of each player's hand and dealer to determine winners. </w:t>
+      </w:r>
+    </w:p>
+    <w:p>
+      <w:pPr>
+        <w:pStyle w:val="ListParagraph"/>
+        <w:numPr>
+          <w:ilvl w:val="3"/>
+          <w:numId w:val="18"/>
+        </w:numPr>
+        <w:spacing w:line="259" w:lineRule="auto"/>
+      </w:pPr>
+      <w:r>
+        <w:t>The system will remove a table from the list of available tables once there is no dealer present at a table.</w:t>
+      </w:r>
+    </w:p>
+    <w:p>
+      <w:pPr>
+        <w:pStyle w:val="ListParagraph"/>
+        <w:spacing w:line="259" w:lineRule="auto"/>
+        <w:ind w:left="2880"/>
+      </w:pPr>
+    </w:p>
+    <w:p>
+      <w:pPr>
+        <w:pStyle w:val="ListParagraph"/>
+        <w:ind w:left="2880"/>
+      </w:pPr>
+    </w:p>
+    <w:p>
+      <w:pPr>
+        <w:pStyle w:val="ListParagraph"/>
+        <w:numPr>
+          <w:ilvl w:val="2"/>
+          <w:numId w:val="18"/>
+        </w:numPr>
+        <w:rPr>
+          <w:b/>
+          <w:bCs/>
+          <w:sz w:val="24"/>
+          <w:szCs w:val="24"/>
+        </w:rPr>
+      </w:pPr>
+      <w:r>
+        <w:rPr>
+          <w:b/>
+          <w:bCs/>
+          <w:sz w:val="24"/>
+          <w:szCs w:val="24"/>
+        </w:rPr>
+        <w:t>Player Module Requirements:</w:t>
+      </w:r>
+    </w:p>
+    <w:p>
+      <w:pPr>
+        <w:pStyle w:val="ListParagraph"/>
+        <w:numPr>
+          <w:ilvl w:val="3"/>
+          <w:numId w:val="18"/>
+        </w:numPr>
+        <w:spacing w:line="259" w:lineRule="auto"/>
+      </w:pPr>
+      <w:r>
+        <w:t>Players are allowed to withdraw and deposit money into their account. Winnings are credited, and players can withdraw their funds at any time.</w:t>
+      </w:r>
+    </w:p>
+    <w:p>
+      <w:pPr>
+        <w:pStyle w:val="ListParagraph"/>
+        <w:numPr>
+          <w:ilvl w:val="3"/>
+          <w:numId w:val="18"/>
+        </w:numPr>
+        <w:spacing w:line="259" w:lineRule="auto"/>
+      </w:pPr>
+      <w:r>
+        <w:t>The player user account will include session management and player balance.</w:t>
+      </w:r>
+    </w:p>
+    <w:p>
+      <w:pPr>
+        <w:pStyle w:val="ListParagraph"/>
+        <w:numPr>
+          <w:ilvl w:val="3"/>
+          <w:numId w:val="18"/>
+        </w:numPr>
+        <w:spacing w:line="259" w:lineRule="auto"/>
+      </w:pPr>
+      <w:r>
+        <w:t>Players can only join a table if it doesn’t exceed the maximum number of players of 6 and must have available funds in their account.</w:t>
+      </w:r>
+    </w:p>
+    <w:p>
+      <w:pPr>
+        <w:pStyle w:val="ListParagraph"/>
+        <w:numPr>
+          <w:ilvl w:val="3"/>
+          <w:numId w:val="18"/>
+        </w:numPr>
+        <w:spacing w:line="259" w:lineRule="auto"/>
+      </w:pPr>
+      <w:r>
+        <w:t>Player must wait in the lobby until invited to join a table by dealer</w:t>
+      </w:r>
+    </w:p>
+    <w:p>
+      <w:pPr>
+        <w:pStyle w:val="ListParagraph"/>
+        <w:ind w:left="2880"/>
+      </w:pPr>
+    </w:p>
+    <w:p>
+      <w:pPr>
+        <w:pStyle w:val="ListParagraph"/>
+        <w:numPr>
+          <w:ilvl w:val="2"/>
+          <w:numId w:val="18"/>
+        </w:numPr>
+        <w:rPr>
+          <w:b/>
+          <w:bCs/>
+          <w:sz w:val="24"/>
+          <w:szCs w:val="24"/>
+        </w:rPr>
+      </w:pPr>
+      <w:r>
+        <w:rPr>
+          <w:b/>
+          <w:bCs/>
+          <w:sz w:val="24"/>
+          <w:szCs w:val="24"/>
+        </w:rPr>
+        <w:t>Dealer Module Requirements:</w:t>
+      </w:r>
+    </w:p>
+    <w:p>
+      <w:pPr>
+        <w:pStyle w:val="ListParagraph"/>
+        <w:numPr>
+          <w:ilvl w:val="3"/>
+          <w:numId w:val="18"/>
+        </w:numPr>
+      </w:pPr>
+      <w:r>
+        <w:rPr>
+          <w:color w:val="000000" w:themeColor="text1"/>
+        </w:rPr>
+        <w:lastRenderedPageBreak/>
+        <w:t>The dealer must play only after all players have completed their acts first.</w:t>
+      </w:r>
+    </w:p>
+    <w:p>
+      <w:pPr>
+        <w:pStyle w:val="ListParagraph"/>
+        <w:numPr>
+          <w:ilvl w:val="3"/>
+          <w:numId w:val="18"/>
+        </w:numPr>
+        <w:rPr>
+          <w:color w:val="000000" w:themeColor="text1"/>
+        </w:rPr>
+      </w:pPr>
+      <w:r>
+        <w:rPr>
+          <w:color w:val="000000" w:themeColor="text1"/>
+        </w:rPr>
+        <w:t>The dealer must hand out two cards for the players and themselves initially.</w:t>
+      </w:r>
+    </w:p>
+    <w:p>
+      <w:pPr>
+        <w:pStyle w:val="ListParagraph"/>
+        <w:numPr>
+          <w:ilvl w:val="3"/>
+          <w:numId w:val="18"/>
+        </w:numPr>
+        <w:rPr>
+          <w:color w:val="000000" w:themeColor="text1"/>
+        </w:rPr>
+      </w:pPr>
+      <w:r>
+        <w:rPr>
+          <w:color w:val="000000" w:themeColor="text1"/>
+        </w:rPr>
+        <w:t xml:space="preserve">For </w:t>
+      </w:r>
+      <w:proofErr w:type="gramStart"/>
+      <w:r>
+        <w:rPr>
+          <w:color w:val="000000" w:themeColor="text1"/>
+        </w:rPr>
+        <w:t>a fair</w:t>
+      </w:r>
+      <w:proofErr w:type="gramEnd"/>
+      <w:r>
+        <w:rPr>
+          <w:color w:val="000000" w:themeColor="text1"/>
+        </w:rPr>
+        <w:t xml:space="preserve"> play, the dealer must not make any out-of-game rule decisions.</w:t>
+      </w:r>
+    </w:p>
+    <w:p>
+      <w:pPr>
+        <w:pStyle w:val="ListParagraph"/>
+        <w:numPr>
+          <w:ilvl w:val="3"/>
+          <w:numId w:val="18"/>
+        </w:numPr>
+        <w:rPr>
+          <w:color w:val="000000" w:themeColor="text1"/>
+        </w:rPr>
+      </w:pPr>
+      <w:r>
+        <w:t>Dealers will not have the option of leaving a table while there is an active game in session.</w:t>
+      </w:r>
+    </w:p>
+    <w:p/>
+    <w:p>
+      <w:pPr>
+        <w:pStyle w:val="ListParagraph"/>
+        <w:ind w:left="2880"/>
+      </w:pPr>
+    </w:p>
+    <w:p>
+      <w:pPr>
+        <w:pStyle w:val="ListParagraph"/>
+        <w:numPr>
+          <w:ilvl w:val="2"/>
+          <w:numId w:val="18"/>
+        </w:numPr>
+        <w:rPr>
+          <w:b/>
+          <w:bCs/>
+        </w:rPr>
+      </w:pPr>
+      <w:r>
+        <w:rPr>
+          <w:b/>
+          <w:bCs/>
+          <w:sz w:val="24"/>
+          <w:szCs w:val="24"/>
+        </w:rPr>
         <w:t>Table Module Requirements:</w:t>
       </w:r>
     </w:p>
@@ -5464,14 +5411,14 @@
           <w:numId w:val="18"/>
         </w:numPr>
         <w:spacing w:line="259" w:lineRule="auto"/>
-        <w:rPr>
-          <w:sz w:val="20"/>
-          <w:szCs w:val="20"/>
-        </w:rPr>
-      </w:pPr>
-      <w:r>
-        <w:rPr/>
-        <w:t>In order for a game to start, there must be at least one player and exactly one dealer, with a maximum of six players.</w:t>
+      </w:pPr>
+      <w:proofErr w:type="gramStart"/>
+      <w:r>
+        <w:t>In order for</w:t>
+      </w:r>
+      <w:proofErr w:type="gramEnd"/>
+      <w:r>
+        <w:t xml:space="preserve"> a game to start, there must be at least one player and exactly one dealer, with a maximum of six players.</w:t>
       </w:r>
     </w:p>
     <w:p>
@@ -5495,10 +5442,8 @@
           <w:numId w:val="18"/>
         </w:numPr>
         <w:spacing w:line="259" w:lineRule="auto"/>
-        <w:rPr/>
-      </w:pPr>
-      <w:r>
-        <w:rPr/>
+      </w:pPr>
+      <w:r>
         <w:t>Each table will have a designated table limit, which includes a minimum and maximum betting limit per game.</w:t>
       </w:r>
     </w:p>
@@ -5519,16 +5464,16 @@
           <w:numId w:val="18"/>
         </w:numPr>
         <w:rPr>
-          <w:b w:val="1"/>
-          <w:bCs w:val="1"/>
+          <w:b/>
+          <w:bCs/>
           <w:sz w:val="24"/>
           <w:szCs w:val="24"/>
         </w:rPr>
       </w:pPr>
       <w:r>
         <w:rPr>
-          <w:b w:val="1"/>
-          <w:bCs w:val="1"/>
+          <w:b/>
+          <w:bCs/>
           <w:sz w:val="24"/>
           <w:szCs w:val="24"/>
         </w:rPr>
@@ -5558,7 +5503,15 @@
         <w:spacing w:line="259" w:lineRule="auto"/>
       </w:pPr>
       <w:r>
-        <w:t xml:space="preserve">The GUI must display real-time game data, which includes player actions, card draws, player bets, game payouts, game results, standing, hitting, busting, splitting, doubling down, and all other game actions. </w:t>
+        <w:t xml:space="preserve">The GUI must display real-time game data, which includes player actions, card draws, player bets, game </w:t>
+      </w:r>
+      <w:proofErr w:type="gramStart"/>
+      <w:r>
+        <w:t>payouts</w:t>
+      </w:r>
+      <w:proofErr w:type="gramEnd"/>
+      <w:r>
+        <w:t xml:space="preserve">, game results, standing, hitting, busting, splitting, doubling down, and all other game actions. </w:t>
       </w:r>
     </w:p>
     <w:p>
@@ -5647,7 +5600,21 @@
         <w:rPr>
           <w:color w:val="000000" w:themeColor="text1"/>
         </w:rPr>
-        <w:t>Before playing a game, the system must display game lobbies in order to view any available tables for the player to join.</w:t>
+        <w:t xml:space="preserve">Before playing a game, the system must display game lobbies </w:t>
+      </w:r>
+      <w:proofErr w:type="gramStart"/>
+      <w:r>
+        <w:rPr>
+          <w:color w:val="000000" w:themeColor="text1"/>
+        </w:rPr>
+        <w:t>in order to</w:t>
+      </w:r>
+      <w:proofErr w:type="gramEnd"/>
+      <w:r>
+        <w:rPr>
+          <w:color w:val="000000" w:themeColor="text1"/>
+        </w:rPr>
+        <w:t xml:space="preserve"> view any available tables for the player to join.</w:t>
       </w:r>
     </w:p>
     <w:p>
@@ -5666,16 +5633,16 @@
           <w:numId w:val="18"/>
         </w:numPr>
         <w:rPr>
-          <w:b w:val="1"/>
-          <w:bCs w:val="1"/>
+          <w:b/>
+          <w:bCs/>
           <w:sz w:val="24"/>
           <w:szCs w:val="24"/>
         </w:rPr>
       </w:pPr>
       <w:r>
         <w:rPr>
-          <w:b w:val="1"/>
-          <w:bCs w:val="1"/>
+          <w:b/>
+          <w:bCs/>
           <w:sz w:val="24"/>
           <w:szCs w:val="24"/>
         </w:rPr>
@@ -5695,7 +5662,35 @@
         <w:rPr>
           <w:color w:val="1A1A1A"/>
         </w:rPr>
-        <w:t>The game must verify the user’s username and password in order to login through internal authentication of the system.</w:t>
+        <w:t xml:space="preserve">The game must verify </w:t>
+      </w:r>
+      <w:proofErr w:type="gramStart"/>
+      <w:r>
+        <w:rPr>
+          <w:color w:val="1A1A1A"/>
+        </w:rPr>
+        <w:t>the</w:t>
+      </w:r>
+      <w:proofErr w:type="gramEnd"/>
+      <w:r>
+        <w:rPr>
+          <w:color w:val="1A1A1A"/>
+        </w:rPr>
+        <w:t xml:space="preserve"> user’s username and password </w:t>
+      </w:r>
+      <w:proofErr w:type="gramStart"/>
+      <w:r>
+        <w:rPr>
+          <w:color w:val="1A1A1A"/>
+        </w:rPr>
+        <w:t>in order to</w:t>
+      </w:r>
+      <w:proofErr w:type="gramEnd"/>
+      <w:r>
+        <w:rPr>
+          <w:color w:val="1A1A1A"/>
+        </w:rPr>
+        <w:t xml:space="preserve"> login through internal authentication of the system.</w:t>
       </w:r>
     </w:p>
     <w:p>
@@ -5746,7 +5741,15 @@
         <w:spacing w:line="259" w:lineRule="auto"/>
       </w:pPr>
       <w:r>
-        <w:t>The system must track all game status changes and alert the player in real time such as who won the hand and all other player and dealer hands.</w:t>
+        <w:t xml:space="preserve">The system must track all game status changes and alert the player in real time such as who won the hand and all other </w:t>
+      </w:r>
+      <w:proofErr w:type="gramStart"/>
+      <w:r>
+        <w:t>player</w:t>
+      </w:r>
+      <w:proofErr w:type="gramEnd"/>
+      <w:r>
+        <w:t xml:space="preserve"> and dealer hands.</w:t>
       </w:r>
     </w:p>
     <w:p>
@@ -5765,7 +5768,21 @@
         <w:rPr>
           <w:color w:val="1A1A1A"/>
         </w:rPr>
-        <w:t>The internal interface must support all possible player actions such as; hit, stand, double down, split, and leave game.</w:t>
+        <w:t xml:space="preserve">The internal interface must support all possible player actions such </w:t>
+      </w:r>
+      <w:proofErr w:type="gramStart"/>
+      <w:r>
+        <w:rPr>
+          <w:color w:val="1A1A1A"/>
+        </w:rPr>
+        <w:t>as;</w:t>
+      </w:r>
+      <w:proofErr w:type="gramEnd"/>
+      <w:r>
+        <w:rPr>
+          <w:color w:val="1A1A1A"/>
+        </w:rPr>
+        <w:t xml:space="preserve"> hit, stand, double down, split, and leave game.</w:t>
       </w:r>
     </w:p>
     <w:p>
@@ -5803,6 +5820,7 @@
         <w:rPr>
           <w:color w:val="1A1A1A"/>
         </w:rPr>
+        <w:lastRenderedPageBreak/>
         <w:t>The system must notify when the player doesn’t have sufficient funds that their betting request is rejected before the game starts</w:t>
       </w:r>
     </w:p>
@@ -5841,33 +5859,40 @@
         <w:rPr>
           <w:color w:val="1A1A1A"/>
         </w:rPr>
-        <w:t>The systems graphic user interface must receive data from the game engine in real time and display it for the user to see.</w:t>
+        <w:t xml:space="preserve">The </w:t>
+      </w:r>
+      <w:proofErr w:type="gramStart"/>
+      <w:r>
+        <w:rPr>
+          <w:color w:val="1A1A1A"/>
+        </w:rPr>
+        <w:t>systems</w:t>
+      </w:r>
+      <w:proofErr w:type="gramEnd"/>
+      <w:r>
+        <w:rPr>
+          <w:color w:val="1A1A1A"/>
+        </w:rPr>
+        <w:t xml:space="preserve"> graphic user interface must receive data from the game engine in real time and display it for the user to see.</w:t>
       </w:r>
     </w:p>
     <w:p>
       <w:pPr>
         <w:pStyle w:val="Heading1"/>
-        <w:rPr/>
-      </w:pPr>
-      <w:bookmarkStart w:name="__RefHeading___Toc19440738" w:id="15"/>
-      <w:bookmarkEnd w:id="15"/>
-      <w:r>
-        <w:rPr/>
+      </w:pPr>
+      <w:bookmarkStart w:id="6" w:name="__RefHeading___Toc19440738"/>
+      <w:bookmarkEnd w:id="6"/>
+      <w:r>
+        <w:lastRenderedPageBreak/>
         <w:t>Non-Functional Requirements</w:t>
       </w:r>
     </w:p>
-    <w:p>
-      <w:pPr>
-        <w:pStyle w:val="Normal"/>
-      </w:pPr>
-    </w:p>
+    <w:p/>
     <w:p>
       <w:pPr>
         <w:pStyle w:val="Heading2"/>
-        <w:rPr/>
-      </w:pPr>
-      <w:r>
-        <w:rPr/>
+      </w:pPr>
+      <w:r>
         <w:t>Security and Privacy Requirements</w:t>
       </w:r>
     </w:p>
@@ -5939,165 +5964,123 @@
       </w:pPr>
       <w:r>
         <w:rPr>
-          <w:b w:val="1"/>
-          <w:bCs w:val="1"/>
-          <w:color w:val="000000" w:themeColor="text1" w:themeTint="FF" w:themeShade="FF"/>
-        </w:rPr>
-        <w:t xml:space="preserve">Anti-Cheating: </w:t>
-      </w:r>
-      <w:r>
-        <w:rPr>
-          <w:color w:val="000000" w:themeColor="text1" w:themeTint="FF" w:themeShade="FF"/>
-        </w:rPr>
-        <w:t>The system must include anti-cheating in the game by using 3 decks of cards or a “shoe” for card counters and even reshuffle the deck when it is halfway also.</w:t>
-      </w:r>
-    </w:p>
-    <w:p>
-      <w:pPr>
-        <w:pStyle w:val="Heading2"/>
-        <w:rPr/>
-      </w:pPr>
-      <w:r>
-        <w:rPr/>
-        <w:t>Environmental Requirements</w:t>
-      </w:r>
-    </w:p>
-    <w:p>
-      <w:pPr>
-        <w:pStyle w:val="Paragraph2"/>
-        <w:numPr>
-          <w:ilvl w:val="2"/>
-          <w:numId w:val="18"/>
-        </w:numPr>
-        <w:spacing w:line="259" w:lineRule="auto"/>
-      </w:pPr>
-      <w:r>
-        <w:t>The system must be developed using the Java programming language that must be compatible with all platforms, including Windows, MacOS, and Linux.</w:t>
-      </w:r>
-    </w:p>
-    <w:p>
-      <w:pPr>
-        <w:pStyle w:val="Paragraph2"/>
-        <w:numPr>
-          <w:ilvl w:val="2"/>
-          <w:numId w:val="18"/>
-        </w:numPr>
-        <w:spacing w:line="259" w:lineRule="auto"/>
-      </w:pPr>
-      <w:r>
-        <w:t>The system must have consistent UI design from all screens, from the lobby menu to checking balance to the actual blackjack gameplay.</w:t>
-      </w:r>
-    </w:p>
-    <w:p>
-      <w:pPr>
-        <w:pStyle w:val="Paragraph2"/>
-        <w:numPr>
-          <w:ilvl w:val="2"/>
-          <w:numId w:val="18"/>
-        </w:numPr>
-        <w:spacing w:line="259" w:lineRule="auto"/>
-      </w:pPr>
-      <w:r>
-        <w:t>The system must operate over a TCP/IP, ensuring real-time gameplay between more than one player on different devices in the same network.</w:t>
-      </w:r>
-    </w:p>
-    <w:p>
-      <w:pPr>
-        <w:pStyle w:val="Paragraph2"/>
-        <w:numPr>
-          <w:ilvl w:val="2"/>
-          <w:numId w:val="18"/>
-        </w:numPr>
-        <w:spacing w:line="259" w:lineRule="auto"/>
-      </w:pPr>
-      <w:r>
-        <w:t>The system must be Java-based with a GUI which allows for the players to join virtual tables in order to play on the system</w:t>
-      </w:r>
-    </w:p>
-    <w:p>
-      <w:pPr>
-        <w:pStyle w:val="Paragraph2"/>
-        <w:numPr>
-          <w:ilvl w:val="2"/>
-          <w:numId w:val="18"/>
-        </w:numPr>
-        <w:spacing w:line="259" w:lineRule="auto"/>
-      </w:pPr>
-      <w:r>
-        <w:t>The system needs a stable internet connection to maintain real-life gameplay immersion; otherwise, there will be lag.</w:t>
-      </w:r>
-    </w:p>
-    <w:p/>
-    <w:p>
-      <w:pPr>
-        <w:pStyle w:val="Heading2"/>
-        <w:rPr/>
-      </w:pPr>
-      <w:r>
-        <w:rPr/>
-        <w:t>Performance Requirements</w:t>
-      </w:r>
-    </w:p>
-    <w:p>
-      <w:pPr>
-        <w:pStyle w:val="Paragraph2"/>
-        <w:numPr>
-          <w:ilvl w:val="2"/>
-          <w:numId w:val="18"/>
-        </w:numPr>
-        <w:spacing w:line="259" w:lineRule="auto"/>
-        <w:rPr>
-          <w:color w:val="000000" w:themeColor="text1"/>
-        </w:rPr>
-      </w:pPr>
-      <w:r>
-        <w:rPr>
-          <w:b w:val="1"/>
-          <w:bCs w:val="1"/>
-          <w:color w:val="000000" w:themeColor="text1" w:themeTint="FF" w:themeShade="FF"/>
-        </w:rPr>
-        <w:t xml:space="preserve">Immediate Response Time: </w:t>
-      </w:r>
-      <w:r>
-        <w:rPr>
-          <w:b w:val="0"/>
-          <w:bCs w:val="0"/>
-          <w:color w:val="000000" w:themeColor="text1" w:themeTint="FF" w:themeShade="FF"/>
-        </w:rPr>
-        <w:t>Any</w:t>
-      </w:r>
-      <w:r>
-        <w:rPr>
-          <w:color w:val="000000" w:themeColor="text1" w:themeTint="FF" w:themeShade="FF"/>
-        </w:rPr>
-        <w:t xml:space="preserve"> actions from the player in the lobby or in the game must be processed within 500 milliseconds so as to not break immersion.</w:t>
-      </w:r>
-    </w:p>
-    <w:p>
-      <w:pPr>
-        <w:pStyle w:val="Paragraph2"/>
-        <w:numPr>
-          <w:ilvl w:val="2"/>
-          <w:numId w:val="18"/>
-        </w:numPr>
-        <w:spacing w:line="259" w:lineRule="auto"/>
-        <w:rPr>
-          <w:color w:val="000000" w:themeColor="text1"/>
-        </w:rPr>
-      </w:pPr>
-      <w:r>
-        <w:rPr>
           <w:b/>
           <w:bCs/>
           <w:color w:val="000000" w:themeColor="text1"/>
         </w:rPr>
-        <w:t>Table Users:</w:t>
-      </w:r>
-      <w:r>
-        <w:rPr>
-          <w:color w:val="000000" w:themeColor="text1"/>
-        </w:rPr>
-        <w:t xml:space="preserve"> The system must be able to support 6 concurrent players in each table in maintaining real-time gameplay without performance issues.</w:t>
+        <w:t xml:space="preserve">Anti-Cheating: </w:t>
+      </w:r>
+      <w:r>
+        <w:rPr>
+          <w:color w:val="000000" w:themeColor="text1"/>
+        </w:rPr>
+        <w:t>The system must include anti-cheating in the game by using 3 decks of cards or a “shoe” for card counters and even reshuffle the deck when it is halfway also.</w:t>
+      </w:r>
+    </w:p>
+    <w:p>
+      <w:pPr>
+        <w:pStyle w:val="Heading2"/>
+      </w:pPr>
+      <w:r>
+        <w:t>Environmental Requirements</w:t>
+      </w:r>
+    </w:p>
+    <w:p>
+      <w:pPr>
+        <w:pStyle w:val="Paragraph2"/>
+        <w:numPr>
+          <w:ilvl w:val="2"/>
+          <w:numId w:val="18"/>
+        </w:numPr>
+        <w:spacing w:line="259" w:lineRule="auto"/>
+      </w:pPr>
+      <w:r>
+        <w:t>The system must be developed using the Java programming language that must be compatible with all platforms, including Windows, MacOS, and Linux.</w:t>
+      </w:r>
+    </w:p>
+    <w:p>
+      <w:pPr>
+        <w:pStyle w:val="Paragraph2"/>
+        <w:numPr>
+          <w:ilvl w:val="2"/>
+          <w:numId w:val="18"/>
+        </w:numPr>
+        <w:spacing w:line="259" w:lineRule="auto"/>
+      </w:pPr>
+      <w:r>
+        <w:t>The system must have consistent UI design from all screens, from the lobby menu to checking balance to the actual blackjack gameplay.</w:t>
+      </w:r>
+    </w:p>
+    <w:p>
+      <w:pPr>
+        <w:pStyle w:val="Paragraph2"/>
+        <w:numPr>
+          <w:ilvl w:val="2"/>
+          <w:numId w:val="18"/>
+        </w:numPr>
+        <w:spacing w:line="259" w:lineRule="auto"/>
+      </w:pPr>
+      <w:r>
+        <w:t>The system must operate over a TCP/IP, ensuring real-time gameplay between more than one player on different devices in the same network.</w:t>
+      </w:r>
+    </w:p>
+    <w:p>
+      <w:pPr>
+        <w:pStyle w:val="Paragraph2"/>
+        <w:numPr>
+          <w:ilvl w:val="2"/>
+          <w:numId w:val="18"/>
+        </w:numPr>
+        <w:spacing w:line="259" w:lineRule="auto"/>
+      </w:pPr>
+      <w:r>
+        <w:t xml:space="preserve">The system must be Java-based with a GUI which </w:t>
+      </w:r>
+      <w:proofErr w:type="gramStart"/>
+      <w:r>
+        <w:t>allows for</w:t>
+      </w:r>
+      <w:proofErr w:type="gramEnd"/>
+      <w:r>
+        <w:t xml:space="preserve"> the players to join virtual tables </w:t>
+      </w:r>
+      <w:proofErr w:type="gramStart"/>
+      <w:r>
+        <w:t>in order to</w:t>
+      </w:r>
+      <w:proofErr w:type="gramEnd"/>
+      <w:r>
+        <w:t xml:space="preserve"> play on the system</w:t>
+      </w:r>
+    </w:p>
+    <w:p>
+      <w:pPr>
+        <w:pStyle w:val="Paragraph2"/>
+        <w:numPr>
+          <w:ilvl w:val="2"/>
+          <w:numId w:val="18"/>
+        </w:numPr>
+        <w:spacing w:line="259" w:lineRule="auto"/>
+      </w:pPr>
+      <w:r>
+        <w:t xml:space="preserve">The system needs a stable internet connection to maintain real-life gameplay immersion; otherwise, there will be </w:t>
+      </w:r>
+      <w:proofErr w:type="gramStart"/>
+      <w:r>
+        <w:t>lag</w:t>
+      </w:r>
+      <w:proofErr w:type="gramEnd"/>
+      <w:r>
+        <w:t>.</w:t>
+      </w:r>
+    </w:p>
+    <w:p/>
+    <w:p>
+      <w:pPr>
+        <w:pStyle w:val="Heading2"/>
+      </w:pPr>
+      <w:r>
+        <w:t>Performance Requirements</w:t>
       </w:r>
     </w:p>
     <w:p>
@@ -6118,13 +6101,27 @@
           <w:bCs/>
           <w:color w:val="000000" w:themeColor="text1"/>
         </w:rPr>
-        <w:t>Casino Users:</w:t>
-      </w:r>
-      <w:r>
-        <w:rPr>
-          <w:color w:val="000000" w:themeColor="text1"/>
-        </w:rPr>
-        <w:t xml:space="preserve"> The system must be able to support a lobby or casino of multiple 6-person tables maintaining real-time gameplay without performance issues.</w:t>
+        <w:t xml:space="preserve">Immediate Response Time: </w:t>
+      </w:r>
+      <w:r>
+        <w:rPr>
+          <w:color w:val="000000" w:themeColor="text1"/>
+        </w:rPr>
+        <w:t xml:space="preserve">Any actions from the player in the lobby or in the game must be processed within 500 milliseconds </w:t>
+      </w:r>
+      <w:proofErr w:type="gramStart"/>
+      <w:r>
+        <w:rPr>
+          <w:color w:val="000000" w:themeColor="text1"/>
+        </w:rPr>
+        <w:t>so as to</w:t>
+      </w:r>
+      <w:proofErr w:type="gramEnd"/>
+      <w:r>
+        <w:rPr>
+          <w:color w:val="000000" w:themeColor="text1"/>
+        </w:rPr>
+        <w:t xml:space="preserve"> not break immersion.</w:t>
       </w:r>
     </w:p>
     <w:p>
@@ -6145,6 +6142,60 @@
           <w:bCs/>
           <w:color w:val="000000" w:themeColor="text1"/>
         </w:rPr>
+        <w:t>Table Users:</w:t>
+      </w:r>
+      <w:r>
+        <w:rPr>
+          <w:color w:val="000000" w:themeColor="text1"/>
+        </w:rPr>
+        <w:t xml:space="preserve"> The system must be able to support 6 concurrent players in each table in maintaining real-time gameplay without performance issues.</w:t>
+      </w:r>
+    </w:p>
+    <w:p>
+      <w:pPr>
+        <w:pStyle w:val="Paragraph2"/>
+        <w:numPr>
+          <w:ilvl w:val="2"/>
+          <w:numId w:val="18"/>
+        </w:numPr>
+        <w:spacing w:line="259" w:lineRule="auto"/>
+        <w:rPr>
+          <w:color w:val="000000" w:themeColor="text1"/>
+        </w:rPr>
+      </w:pPr>
+      <w:r>
+        <w:rPr>
+          <w:b/>
+          <w:bCs/>
+          <w:color w:val="000000" w:themeColor="text1"/>
+        </w:rPr>
+        <w:t>Casino Users:</w:t>
+      </w:r>
+      <w:r>
+        <w:rPr>
+          <w:color w:val="000000" w:themeColor="text1"/>
+        </w:rPr>
+        <w:t xml:space="preserve"> The system must be able to support a lobby or casino of multiple 6-person tables maintaining real-time gameplay without performance issues.</w:t>
+      </w:r>
+    </w:p>
+    <w:p>
+      <w:pPr>
+        <w:pStyle w:val="Paragraph2"/>
+        <w:numPr>
+          <w:ilvl w:val="2"/>
+          <w:numId w:val="18"/>
+        </w:numPr>
+        <w:spacing w:line="259" w:lineRule="auto"/>
+        <w:rPr>
+          <w:color w:val="000000" w:themeColor="text1"/>
+        </w:rPr>
+      </w:pPr>
+      <w:r>
+        <w:rPr>
+          <w:b/>
+          <w:bCs/>
+          <w:color w:val="000000" w:themeColor="text1"/>
+        </w:rPr>
         <w:t>Disconnecting Players:</w:t>
       </w:r>
       <w:r>
@@ -6162,14 +6213,14 @@
           <w:color w:val="7030A0"/>
         </w:rPr>
       </w:pPr>
-      <w:bookmarkStart w:name="REQBV5SS8" w:id="19"/>
+      <w:bookmarkStart w:id="7" w:name="REQBV5SS8"/>
       <w:r>
         <w:rPr>
           <w:color w:val="7030A0"/>
         </w:rPr>
         <w:t> </w:t>
       </w:r>
-      <w:bookmarkEnd w:id="19"/>
+      <w:bookmarkEnd w:id="7"/>
     </w:p>
     <w:p>
       <w:pPr>
@@ -6189,11 +6240,11 @@
     <w:p>
       <w:pPr>
         <w:sectPr>
-          <w:headerReference w:type="default" r:id="rId11"/>
-          <w:footerReference w:type="default" r:id="rId12"/>
-          <w:headerReference w:type="first" r:id="rId13"/>
-          <w:footerReference w:type="first" r:id="rId14"/>
-          <w:pgSz w:w="12240" w:h="15840" w:orient="portrait"/>
+          <w:headerReference w:type="default" r:id="rId12"/>
+          <w:footerReference w:type="default" r:id="rId13"/>
+          <w:headerReference w:type="first" r:id="rId14"/>
+          <w:footerReference w:type="first" r:id="rId15"/>
+          <w:pgSz w:w="12240" w:h="15840"/>
           <w:pgMar w:top="1440" w:right="1728" w:bottom="1800" w:left="1800" w:header="720" w:footer="1080" w:gutter="0"/>
           <w:pgNumType w:fmt="lowerRoman"/>
           <w:cols w:space="720"/>
@@ -6208,7 +6259,7 @@
       <w:pPr>
         <w:sectPr>
           <w:type w:val="continuous"/>
-          <w:pgSz w:w="12240" w:h="15840" w:orient="portrait"/>
+          <w:pgSz w:w="12240" w:h="15840"/>
           <w:pgMar w:top="1440" w:right="1800" w:bottom="1800" w:left="1800" w:header="720" w:footer="1080" w:gutter="0"/>
           <w:cols w:space="720"/>
           <w:formProt w:val="0"/>
@@ -6219,7 +6270,7 @@
     <w:p/>
     <w:sectPr>
       <w:type w:val="continuous"/>
-      <w:pgSz w:w="12240" w:h="15840" w:orient="portrait"/>
+      <w:pgSz w:w="12240" w:h="15840"/>
       <w:pgMar w:top="1440" w:right="1800" w:bottom="1800" w:left="1800" w:header="720" w:footer="1080" w:gutter="0"/>
       <w:cols w:space="720"/>
       <w:formProt w:val="0"/>
@@ -6272,7 +6323,7 @@
         <w:noProof/>
       </w:rPr>
       <w:pict w14:anchorId="0EB6F311">
-        <v:rect id="Frame1" style="position:absolute;margin-left:0;margin-top:.05pt;width:4.65pt;height:9.35pt;z-index:-251658239;visibility:visible;mso-wrap-distance-left:0;mso-wrap-distance-right:0;mso-position-horizontal:center;mso-position-horizontal-relative:margin" o:spid="_x0000_s1026" o:allowincell="f" filled="f" stroked="f" strokeweight="0" o:gfxdata="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">
+        <v:rect id="Frame1" o:spid="_x0000_s1026" style="position:absolute;margin-left:0;margin-top:.05pt;width:4.65pt;height:9.35pt;z-index:-251658239;visibility:visible;mso-wrap-distance-left:0;mso-wrap-distance-right:0;mso-position-horizontal:center;mso-position-horizontal-relative:margin" o:gfxdata="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" o:allowincell="f" filled="f" stroked="f" strokeweight="0">
           <v:textbox inset="0,0,0,0">
             <w:txbxContent>
               <w:p>
@@ -6336,7 +6387,7 @@
         <w:noProof/>
       </w:rPr>
       <w:pict w14:anchorId="4F0F99A4">
-        <v:rect id="Frame2" style="position:absolute;margin-left:0;margin-top:.05pt;width:5.65pt;height:1.8pt;z-index:-251658240;visibility:visible;mso-wrap-distance-left:0;mso-wrap-distance-right:0;mso-position-horizontal:center;mso-position-horizontal-relative:margin" o:spid="_x0000_s1025" o:allowincell="f" filled="f" stroked="f" strokeweight="0" o:gfxdata="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">
+        <v:rect id="Frame2" o:spid="_x0000_s1025" style="position:absolute;margin-left:0;margin-top:.05pt;width:5.65pt;height:1.8pt;z-index:-251658240;visibility:visible;mso-wrap-distance-left:0;mso-wrap-distance-right:0;mso-position-horizontal:center;mso-position-horizontal-relative:margin" o:gfxdata="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" o:allowincell="f" filled="f" stroked="f" strokeweight="0">
           <v:textbox inset="0,0,0,0">
             <w:txbxContent>
               <w:p>
@@ -6423,8 +6474,16 @@
       <w:rPr>
         <w:rStyle w:val="PageNumber"/>
       </w:rPr>
-      <w:t>iii</w:t>
+      <w:t>ii</w:t>
     </w:r>
+    <w:proofErr w:type="spellStart"/>
+    <w:r>
+      <w:rPr>
+        <w:rStyle w:val="PageNumber"/>
+      </w:rPr>
+      <w:t>i</w:t>
+    </w:r>
+    <w:proofErr w:type="spellEnd"/>
     <w:r>
       <w:rPr>
         <w:rStyle w:val="PageNumber"/>
@@ -6598,7 +6657,7 @@
         <w:ind w:left="1080" w:hanging="360"/>
       </w:pPr>
       <w:rPr>
-        <w:rFonts w:hint="default" w:ascii="Symbol" w:hAnsi="Symbol" w:eastAsia="Times New Roman" w:cs="Times New Roman"/>
+        <w:rFonts w:ascii="Symbol" w:eastAsia="Times New Roman" w:hAnsi="Symbol" w:cs="Times New Roman" w:hint="default"/>
       </w:rPr>
     </w:lvl>
     <w:lvl w:ilvl="1" w:tplc="04090003">
@@ -6610,7 +6669,7 @@
         <w:ind w:left="1800" w:hanging="360"/>
       </w:pPr>
       <w:rPr>
-        <w:rFonts w:hint="default" w:ascii="Courier New" w:hAnsi="Courier New" w:cs="Courier New"/>
+        <w:rFonts w:ascii="Courier New" w:hAnsi="Courier New" w:cs="Courier New" w:hint="default"/>
       </w:rPr>
     </w:lvl>
     <w:lvl w:ilvl="2" w:tplc="04090005">
@@ -6622,7 +6681,7 @@
         <w:ind w:left="2520" w:hanging="360"/>
       </w:pPr>
       <w:rPr>
-        <w:rFonts w:hint="default" w:ascii="Wingdings" w:hAnsi="Wingdings"/>
+        <w:rFonts w:ascii="Wingdings" w:hAnsi="Wingdings" w:hint="default"/>
       </w:rPr>
     </w:lvl>
     <w:lvl w:ilvl="3" w:tplc="04090001">
@@ -6634,7 +6693,7 @@
         <w:ind w:left="3240" w:hanging="360"/>
       </w:pPr>
       <w:rPr>
-        <w:rFonts w:hint="default" w:ascii="Symbol" w:hAnsi="Symbol"/>
+        <w:rFonts w:ascii="Symbol" w:hAnsi="Symbol" w:hint="default"/>
       </w:rPr>
     </w:lvl>
     <w:lvl w:ilvl="4" w:tplc="04090003">
@@ -6646,7 +6705,7 @@
         <w:ind w:left="3960" w:hanging="360"/>
       </w:pPr>
       <w:rPr>
-        <w:rFonts w:hint="default" w:ascii="Courier New" w:hAnsi="Courier New" w:cs="Courier New"/>
+        <w:rFonts w:ascii="Courier New" w:hAnsi="Courier New" w:cs="Courier New" w:hint="default"/>
       </w:rPr>
     </w:lvl>
     <w:lvl w:ilvl="5" w:tplc="04090005">
@@ -6658,7 +6717,7 @@
         <w:ind w:left="4680" w:hanging="360"/>
       </w:pPr>
       <w:rPr>
-        <w:rFonts w:hint="default" w:ascii="Wingdings" w:hAnsi="Wingdings"/>
+        <w:rFonts w:ascii="Wingdings" w:hAnsi="Wingdings" w:hint="default"/>
       </w:rPr>
     </w:lvl>
     <w:lvl w:ilvl="6" w:tplc="04090001">
@@ -6670,7 +6729,7 @@
         <w:ind w:left="5400" w:hanging="360"/>
       </w:pPr>
       <w:rPr>
-        <w:rFonts w:hint="default" w:ascii="Symbol" w:hAnsi="Symbol"/>
+        <w:rFonts w:ascii="Symbol" w:hAnsi="Symbol" w:hint="default"/>
       </w:rPr>
     </w:lvl>
     <w:lvl w:ilvl="7" w:tplc="04090003">
@@ -6682,7 +6741,7 @@
         <w:ind w:left="6120" w:hanging="360"/>
       </w:pPr>
       <w:rPr>
-        <w:rFonts w:hint="default" w:ascii="Courier New" w:hAnsi="Courier New" w:cs="Courier New"/>
+        <w:rFonts w:ascii="Courier New" w:hAnsi="Courier New" w:cs="Courier New" w:hint="default"/>
       </w:rPr>
     </w:lvl>
     <w:lvl w:ilvl="8" w:tplc="04090005">
@@ -6694,13 +6753,13 @@
         <w:ind w:left="6840" w:hanging="360"/>
       </w:pPr>
       <w:rPr>
-        <w:rFonts w:hint="default" w:ascii="Wingdings" w:hAnsi="Wingdings"/>
+        <w:rFonts w:ascii="Wingdings" w:hAnsi="Wingdings" w:hint="default"/>
       </w:rPr>
     </w:lvl>
   </w:abstractNum>
   <w:abstractNum w:abstractNumId="2" w15:restartNumberingAfterBreak="0">
     <w:nsid w:val="1D446353"/>
-    <w:multiLevelType w:val="hybridMultilevel"/>
+    <w:multiLevelType w:val="multilevel"/>
     <w:tmpl w:val="560455A0"/>
     <w:lvl w:ilvl="0">
       <w:start w:val="1"/>
@@ -6918,7 +6977,6 @@
     <w:tmpl w:val="FFFFFFFF"/>
     <w:lvl w:ilvl="0">
       <w:numFmt w:val="none"/>
-      <w:pStyle w:val="Heading3"/>
       <w:lvlText w:val=""/>
       <w:lvlJc w:val="left"/>
       <w:pPr>
@@ -7648,7 +7706,7 @@
         <w:ind w:left="720" w:hanging="360"/>
       </w:pPr>
       <w:rPr>
-        <w:rFonts w:hint="default" w:ascii="Symbol" w:hAnsi="Symbol" w:eastAsia="Times New Roman" w:cs="Times New Roman"/>
+        <w:rFonts w:ascii="Symbol" w:eastAsia="Times New Roman" w:hAnsi="Symbol" w:cs="Times New Roman" w:hint="default"/>
       </w:rPr>
     </w:lvl>
     <w:lvl w:ilvl="1" w:tplc="04090003">
@@ -7660,7 +7718,7 @@
         <w:ind w:left="1440" w:hanging="360"/>
       </w:pPr>
       <w:rPr>
-        <w:rFonts w:hint="default" w:ascii="Courier New" w:hAnsi="Courier New" w:cs="Courier New"/>
+        <w:rFonts w:ascii="Courier New" w:hAnsi="Courier New" w:cs="Courier New" w:hint="default"/>
       </w:rPr>
     </w:lvl>
     <w:lvl w:ilvl="2" w:tplc="04090005">
@@ -7672,7 +7730,7 @@
         <w:ind w:left="2160" w:hanging="360"/>
       </w:pPr>
       <w:rPr>
-        <w:rFonts w:hint="default" w:ascii="Wingdings" w:hAnsi="Wingdings"/>
+        <w:rFonts w:ascii="Wingdings" w:hAnsi="Wingdings" w:hint="default"/>
       </w:rPr>
     </w:lvl>
     <w:lvl w:ilvl="3" w:tplc="04090001">
@@ -7684,7 +7742,7 @@
         <w:ind w:left="2880" w:hanging="360"/>
       </w:pPr>
       <w:rPr>
-        <w:rFonts w:hint="default" w:ascii="Symbol" w:hAnsi="Symbol"/>
+        <w:rFonts w:ascii="Symbol" w:hAnsi="Symbol" w:hint="default"/>
       </w:rPr>
     </w:lvl>
     <w:lvl w:ilvl="4" w:tplc="04090003">
@@ -7696,7 +7754,7 @@
         <w:ind w:left="3600" w:hanging="360"/>
       </w:pPr>
       <w:rPr>
-        <w:rFonts w:hint="default" w:ascii="Courier New" w:hAnsi="Courier New" w:cs="Courier New"/>
+        <w:rFonts w:ascii="Courier New" w:hAnsi="Courier New" w:cs="Courier New" w:hint="default"/>
       </w:rPr>
     </w:lvl>
     <w:lvl w:ilvl="5" w:tplc="04090005">
@@ -7708,7 +7766,7 @@
         <w:ind w:left="4320" w:hanging="360"/>
       </w:pPr>
       <w:rPr>
-        <w:rFonts w:hint="default" w:ascii="Wingdings" w:hAnsi="Wingdings"/>
+        <w:rFonts w:ascii="Wingdings" w:hAnsi="Wingdings" w:hint="default"/>
       </w:rPr>
     </w:lvl>
     <w:lvl w:ilvl="6" w:tplc="04090001">
@@ -7720,7 +7778,7 @@
         <w:ind w:left="5040" w:hanging="360"/>
       </w:pPr>
       <w:rPr>
-        <w:rFonts w:hint="default" w:ascii="Symbol" w:hAnsi="Symbol"/>
+        <w:rFonts w:ascii="Symbol" w:hAnsi="Symbol" w:hint="default"/>
       </w:rPr>
     </w:lvl>
     <w:lvl w:ilvl="7" w:tplc="04090003">
@@ -7732,7 +7790,7 @@
         <w:ind w:left="5760" w:hanging="360"/>
       </w:pPr>
       <w:rPr>
-        <w:rFonts w:hint="default" w:ascii="Courier New" w:hAnsi="Courier New" w:cs="Courier New"/>
+        <w:rFonts w:ascii="Courier New" w:hAnsi="Courier New" w:cs="Courier New" w:hint="default"/>
       </w:rPr>
     </w:lvl>
     <w:lvl w:ilvl="8" w:tplc="04090005">
@@ -7744,7 +7802,7 @@
         <w:ind w:left="6480" w:hanging="360"/>
       </w:pPr>
       <w:rPr>
-        <w:rFonts w:hint="default" w:ascii="Wingdings" w:hAnsi="Wingdings"/>
+        <w:rFonts w:ascii="Wingdings" w:hAnsi="Wingdings" w:hint="default"/>
       </w:rPr>
     </w:lvl>
   </w:abstractNum>
@@ -8738,11 +8796,11 @@
 </file>
 
 <file path=word/styles.xml><?xml version="1.0" encoding="utf-8"?>
-<w:styles xmlns:wp14="http://schemas.microsoft.com/office/word/2010/wordprocessingDrawing" xmlns:mc="http://schemas.openxmlformats.org/markup-compatibility/2006" xmlns:r="http://schemas.openxmlformats.org/officeDocument/2006/relationships" xmlns:w="http://schemas.openxmlformats.org/wordprocessingml/2006/main" xmlns:w14="http://schemas.microsoft.com/office/word/2010/wordml" xmlns:w15="http://schemas.microsoft.com/office/word/2012/wordml" xmlns:w16cex="http://schemas.microsoft.com/office/word/2018/wordml/cex" xmlns:w16cid="http://schemas.microsoft.com/office/word/2016/wordml/cid" xmlns:w16="http://schemas.microsoft.com/office/word/2018/wordml" xmlns:w16du="http://schemas.microsoft.com/office/word/2023/wordml/word16du" xmlns:w16sdtdh="http://schemas.microsoft.com/office/word/2020/wordml/sdtdatahash" xmlns:w16sdtfl="http://schemas.microsoft.com/office/word/2024/wordml/sdtformatlock" xmlns:w16se="http://schemas.microsoft.com/office/word/2015/wordml/symex" mc:Ignorable="w14 w15 w16se w16cid w16 w16cex w16sdtdh w16sdtfl w16du wp14">
+<w:styles xmlns:mc="http://schemas.openxmlformats.org/markup-compatibility/2006" xmlns:r="http://schemas.openxmlformats.org/officeDocument/2006/relationships" xmlns:w="http://schemas.openxmlformats.org/wordprocessingml/2006/main" xmlns:w14="http://schemas.microsoft.com/office/word/2010/wordml" xmlns:w15="http://schemas.microsoft.com/office/word/2012/wordml" xmlns:w16cex="http://schemas.microsoft.com/office/word/2018/wordml/cex" xmlns:w16cid="http://schemas.microsoft.com/office/word/2016/wordml/cid" xmlns:w16="http://schemas.microsoft.com/office/word/2018/wordml" xmlns:w16du="http://schemas.microsoft.com/office/word/2023/wordml/word16du" xmlns:w16sdtdh="http://schemas.microsoft.com/office/word/2020/wordml/sdtdatahash" xmlns:w16sdtfl="http://schemas.microsoft.com/office/word/2024/wordml/sdtformatlock" xmlns:w16se="http://schemas.microsoft.com/office/word/2015/wordml/symex" mc:Ignorable="w14 w15 w16se w16cid w16 w16cex w16sdtdh w16sdtfl w16du">
   <w:docDefaults>
     <w:rPrDefault>
       <w:rPr>
-        <w:rFonts w:ascii="Liberation Serif" w:hAnsi="Liberation Serif" w:eastAsia="Noto Sans CJK SC" w:cs="Lohit Devanagari"/>
+        <w:rFonts w:ascii="Liberation Serif" w:eastAsia="Noto Sans CJK SC" w:hAnsi="Liberation Serif" w:cs="Lohit Devanagari"/>
         <w:sz w:val="24"/>
         <w:szCs w:val="24"/>
         <w:lang w:val="en-US" w:eastAsia="zh-CN" w:bidi="hi-IN"/>
@@ -8757,14 +8815,14 @@
   <w:latentStyles w:defLockedState="0" w:defUIPriority="99" w:defSemiHidden="0" w:defUnhideWhenUsed="0" w:defQFormat="0" w:count="376">
     <w:lsdException w:name="Normal" w:uiPriority="0" w:qFormat="1"/>
     <w:lsdException w:name="heading 1" w:uiPriority="9" w:qFormat="1"/>
-    <w:lsdException w:name="heading 2" w:uiPriority="9" w:semiHidden="1" w:unhideWhenUsed="1" w:qFormat="1"/>
-    <w:lsdException w:name="heading 3" w:uiPriority="9" w:semiHidden="1" w:unhideWhenUsed="1" w:qFormat="1"/>
-    <w:lsdException w:name="heading 4" w:uiPriority="9" w:semiHidden="1" w:unhideWhenUsed="1" w:qFormat="1"/>
-    <w:lsdException w:name="heading 5" w:uiPriority="9" w:semiHidden="1" w:unhideWhenUsed="1" w:qFormat="1"/>
-    <w:lsdException w:name="heading 6" w:uiPriority="9" w:semiHidden="1" w:unhideWhenUsed="1" w:qFormat="1"/>
-    <w:lsdException w:name="heading 7" w:uiPriority="9" w:semiHidden="1" w:unhideWhenUsed="1" w:qFormat="1"/>
-    <w:lsdException w:name="heading 8" w:uiPriority="9" w:semiHidden="1" w:unhideWhenUsed="1" w:qFormat="1"/>
-    <w:lsdException w:name="heading 9" w:uiPriority="9" w:semiHidden="1" w:unhideWhenUsed="1" w:qFormat="1"/>
+    <w:lsdException w:name="heading 2" w:semiHidden="1" w:uiPriority="9" w:unhideWhenUsed="1" w:qFormat="1"/>
+    <w:lsdException w:name="heading 3" w:semiHidden="1" w:uiPriority="9" w:unhideWhenUsed="1" w:qFormat="1"/>
+    <w:lsdException w:name="heading 4" w:semiHidden="1" w:uiPriority="9" w:unhideWhenUsed="1" w:qFormat="1"/>
+    <w:lsdException w:name="heading 5" w:semiHidden="1" w:uiPriority="9" w:unhideWhenUsed="1" w:qFormat="1"/>
+    <w:lsdException w:name="heading 6" w:semiHidden="1" w:uiPriority="9" w:unhideWhenUsed="1" w:qFormat="1"/>
+    <w:lsdException w:name="heading 7" w:semiHidden="1" w:uiPriority="9" w:unhideWhenUsed="1" w:qFormat="1"/>
+    <w:lsdException w:name="heading 8" w:semiHidden="1" w:uiPriority="9" w:unhideWhenUsed="1" w:qFormat="1"/>
+    <w:lsdException w:name="heading 9" w:semiHidden="1" w:uiPriority="9" w:unhideWhenUsed="1" w:qFormat="1"/>
     <w:lsdException w:name="index 1" w:semiHidden="1" w:unhideWhenUsed="1"/>
     <w:lsdException w:name="index 2" w:semiHidden="1" w:unhideWhenUsed="1"/>
     <w:lsdException w:name="index 3" w:semiHidden="1" w:unhideWhenUsed="1"/>
@@ -8774,22 +8832,22 @@
     <w:lsdException w:name="index 7" w:semiHidden="1" w:unhideWhenUsed="1"/>
     <w:lsdException w:name="index 8" w:semiHidden="1" w:unhideWhenUsed="1"/>
     <w:lsdException w:name="index 9" w:semiHidden="1" w:unhideWhenUsed="1"/>
-    <w:lsdException w:name="toc 1" w:uiPriority="39" w:semiHidden="1" w:unhideWhenUsed="1"/>
-    <w:lsdException w:name="toc 2" w:uiPriority="39" w:semiHidden="1" w:unhideWhenUsed="1"/>
-    <w:lsdException w:name="toc 3" w:uiPriority="39" w:semiHidden="1" w:unhideWhenUsed="1"/>
-    <w:lsdException w:name="toc 4" w:uiPriority="39" w:semiHidden="1" w:unhideWhenUsed="1"/>
-    <w:lsdException w:name="toc 5" w:uiPriority="39" w:semiHidden="1" w:unhideWhenUsed="1"/>
-    <w:lsdException w:name="toc 6" w:uiPriority="39" w:semiHidden="1" w:unhideWhenUsed="1"/>
-    <w:lsdException w:name="toc 7" w:uiPriority="39" w:semiHidden="1" w:unhideWhenUsed="1"/>
-    <w:lsdException w:name="toc 8" w:uiPriority="39" w:semiHidden="1" w:unhideWhenUsed="1"/>
-    <w:lsdException w:name="toc 9" w:uiPriority="39" w:semiHidden="1" w:unhideWhenUsed="1"/>
+    <w:lsdException w:name="toc 1" w:semiHidden="1" w:uiPriority="39" w:unhideWhenUsed="1"/>
+    <w:lsdException w:name="toc 2" w:semiHidden="1" w:uiPriority="39" w:unhideWhenUsed="1"/>
+    <w:lsdException w:name="toc 3" w:semiHidden="1" w:uiPriority="39" w:unhideWhenUsed="1"/>
+    <w:lsdException w:name="toc 4" w:semiHidden="1" w:uiPriority="39" w:unhideWhenUsed="1"/>
+    <w:lsdException w:name="toc 5" w:semiHidden="1" w:uiPriority="39" w:unhideWhenUsed="1"/>
+    <w:lsdException w:name="toc 6" w:semiHidden="1" w:uiPriority="39" w:unhideWhenUsed="1"/>
+    <w:lsdException w:name="toc 7" w:semiHidden="1" w:uiPriority="39" w:unhideWhenUsed="1"/>
+    <w:lsdException w:name="toc 8" w:semiHidden="1" w:uiPriority="39" w:unhideWhenUsed="1"/>
+    <w:lsdException w:name="toc 9" w:semiHidden="1" w:uiPriority="39" w:unhideWhenUsed="1"/>
     <w:lsdException w:name="Normal Indent" w:semiHidden="1" w:unhideWhenUsed="1"/>
     <w:lsdException w:name="footnote text" w:semiHidden="1" w:unhideWhenUsed="1"/>
     <w:lsdException w:name="annotation text" w:semiHidden="1" w:unhideWhenUsed="1"/>
     <w:lsdException w:name="header" w:semiHidden="1" w:unhideWhenUsed="1"/>
     <w:lsdException w:name="footer" w:semiHidden="1" w:unhideWhenUsed="1"/>
     <w:lsdException w:name="index heading" w:semiHidden="1" w:unhideWhenUsed="1"/>
-    <w:lsdException w:name="caption" w:uiPriority="35" w:semiHidden="1" w:unhideWhenUsed="1" w:qFormat="1"/>
+    <w:lsdException w:name="caption" w:semiHidden="1" w:uiPriority="35" w:unhideWhenUsed="1" w:qFormat="1"/>
     <w:lsdException w:name="table of figures" w:semiHidden="1" w:unhideWhenUsed="1"/>
     <w:lsdException w:name="envelope address" w:semiHidden="1" w:unhideWhenUsed="1"/>
     <w:lsdException w:name="envelope return" w:semiHidden="1" w:unhideWhenUsed="1"/>
@@ -8820,7 +8878,7 @@
     <w:lsdException w:name="Title" w:uiPriority="10" w:qFormat="1"/>
     <w:lsdException w:name="Closing" w:semiHidden="1" w:unhideWhenUsed="1"/>
     <w:lsdException w:name="Signature" w:semiHidden="1" w:unhideWhenUsed="1"/>
-    <w:lsdException w:name="Default Paragraph Font" w:uiPriority="1" w:semiHidden="1" w:unhideWhenUsed="1"/>
+    <w:lsdException w:name="Default Paragraph Font" w:semiHidden="1" w:uiPriority="1" w:unhideWhenUsed="1"/>
     <w:lsdException w:name="Body Text" w:semiHidden="1" w:unhideWhenUsed="1"/>
     <w:lsdException w:name="Body Text Indent" w:semiHidden="1" w:unhideWhenUsed="1"/>
     <w:lsdException w:name="List Continue" w:semiHidden="1" w:unhideWhenUsed="1"/>
@@ -9020,8 +9078,8 @@
     <w:lsdException w:name="Subtle Reference" w:uiPriority="31" w:qFormat="1"/>
     <w:lsdException w:name="Intense Reference" w:uiPriority="32" w:qFormat="1"/>
     <w:lsdException w:name="Book Title" w:uiPriority="33" w:qFormat="1"/>
-    <w:lsdException w:name="Bibliography" w:uiPriority="37" w:semiHidden="1" w:unhideWhenUsed="1"/>
-    <w:lsdException w:name="TOC Heading" w:uiPriority="39" w:semiHidden="1" w:unhideWhenUsed="1" w:qFormat="1"/>
+    <w:lsdException w:name="Bibliography" w:semiHidden="1" w:uiPriority="37" w:unhideWhenUsed="1"/>
+    <w:lsdException w:name="TOC Heading" w:semiHidden="1" w:uiPriority="39" w:unhideWhenUsed="1" w:qFormat="1"/>
     <w:lsdException w:name="Plain Table 1" w:uiPriority="41"/>
     <w:lsdException w:name="Plain Table 2" w:uiPriority="42"/>
     <w:lsdException w:name="Plain Table 3" w:uiPriority="43"/>
@@ -9132,11 +9190,11 @@
     <w:lsdException w:name="Unresolved Mention" w:semiHidden="1" w:unhideWhenUsed="1"/>
     <w:lsdException w:name="Smart Link" w:semiHidden="1" w:unhideWhenUsed="1"/>
   </w:latentStyles>
-  <w:style w:type="paragraph" w:styleId="Normal" w:default="1">
+  <w:style w:type="paragraph" w:default="1" w:styleId="Normal">
     <w:name w:val="Normal"/>
     <w:qFormat/>
     <w:rPr>
-      <w:rFonts w:ascii="Times New Roman" w:hAnsi="Times New Roman" w:eastAsia="Times New Roman" w:cs="Times New Roman"/>
+      <w:rFonts w:ascii="Times New Roman" w:eastAsia="Times New Roman" w:hAnsi="Times New Roman" w:cs="Times New Roman"/>
       <w:sz w:val="20"/>
       <w:szCs w:val="20"/>
       <w:lang w:bidi="ar-SA"/>
@@ -9155,10 +9213,10 @@
         <w:numId w:val="17"/>
       </w:numPr>
       <w:pBdr>
-        <w:top w:val="single" w:color="000000" w:sz="12" w:space="1"/>
-        <w:left w:val="single" w:color="000000" w:sz="12" w:space="1"/>
-        <w:bottom w:val="single" w:color="000000" w:sz="12" w:space="1"/>
-        <w:right w:val="single" w:color="000000" w:sz="12" w:space="1"/>
+        <w:top w:val="single" w:sz="12" w:space="1" w:color="000000"/>
+        <w:left w:val="single" w:sz="12" w:space="1" w:color="000000"/>
+        <w:bottom w:val="single" w:sz="12" w:space="1" w:color="000000"/>
+        <w:right w:val="single" w:sz="12" w:space="1" w:color="000000"/>
       </w:pBdr>
       <w:spacing w:after="60"/>
       <w:outlineLvl w:val="0"/>
@@ -9329,13 +9387,13 @@
       <w:sz w:val="18"/>
     </w:rPr>
   </w:style>
-  <w:style w:type="character" w:styleId="DefaultParagraphFont" w:default="1">
+  <w:style w:type="character" w:default="1" w:styleId="DefaultParagraphFont">
     <w:name w:val="Default Paragraph Font"/>
     <w:uiPriority w:val="1"/>
     <w:semiHidden/>
     <w:unhideWhenUsed/>
   </w:style>
-  <w:style w:type="table" w:styleId="TableNormal" w:default="1">
+  <w:style w:type="table" w:default="1" w:styleId="TableNormal">
     <w:name w:val="Normal Table"/>
     <w:uiPriority w:val="99"/>
     <w:semiHidden/>
@@ -9350,13 +9408,13 @@
       </w:tblCellMar>
     </w:tblPr>
   </w:style>
-  <w:style w:type="numbering" w:styleId="NoList" w:default="1">
+  <w:style w:type="numbering" w:default="1" w:styleId="NoList">
     <w:name w:val="No List"/>
     <w:uiPriority w:val="99"/>
     <w:semiHidden/>
     <w:unhideWhenUsed/>
   </w:style>
-  <w:style w:type="character" w:styleId="WW8Num1z0" w:customStyle="1">
+  <w:style w:type="character" w:customStyle="1" w:styleId="WW8Num1z0">
     <w:name w:val="WW8Num1z0"/>
     <w:qFormat/>
     <w:rPr>
@@ -9366,35 +9424,35 @@
       <w:lang w:val="en-US" w:bidi="en-US"/>
     </w:rPr>
   </w:style>
-  <w:style w:type="character" w:styleId="WW8Num1z1" w:customStyle="1">
+  <w:style w:type="character" w:customStyle="1" w:styleId="WW8Num1z1">
     <w:name w:val="WW8Num1z1"/>
     <w:qFormat/>
   </w:style>
-  <w:style w:type="character" w:styleId="WW8Num1z2" w:customStyle="1">
+  <w:style w:type="character" w:customStyle="1" w:styleId="WW8Num1z2">
     <w:name w:val="WW8Num1z2"/>
     <w:qFormat/>
   </w:style>
-  <w:style w:type="character" w:styleId="WW8Num1z3" w:customStyle="1">
+  <w:style w:type="character" w:customStyle="1" w:styleId="WW8Num1z3">
     <w:name w:val="WW8Num1z3"/>
     <w:qFormat/>
   </w:style>
-  <w:style w:type="character" w:styleId="WW8Num1z4" w:customStyle="1">
+  <w:style w:type="character" w:customStyle="1" w:styleId="WW8Num1z4">
     <w:name w:val="WW8Num1z4"/>
     <w:qFormat/>
   </w:style>
-  <w:style w:type="character" w:styleId="WW8Num1z5" w:customStyle="1">
+  <w:style w:type="character" w:customStyle="1" w:styleId="WW8Num1z5">
     <w:name w:val="WW8Num1z5"/>
     <w:qFormat/>
   </w:style>
-  <w:style w:type="character" w:styleId="WW8Num1z6" w:customStyle="1">
+  <w:style w:type="character" w:customStyle="1" w:styleId="WW8Num1z6">
     <w:name w:val="WW8Num1z6"/>
     <w:qFormat/>
   </w:style>
-  <w:style w:type="character" w:styleId="WW8Num1z7" w:customStyle="1">
+  <w:style w:type="character" w:customStyle="1" w:styleId="WW8Num1z7">
     <w:name w:val="WW8Num1z7"/>
     <w:qFormat/>
   </w:style>
-  <w:style w:type="character" w:styleId="WW8Num1z8" w:customStyle="1">
+  <w:style w:type="character" w:customStyle="1" w:styleId="WW8Num1z8">
     <w:name w:val="WW8Num1z8"/>
     <w:qFormat/>
   </w:style>
@@ -9409,11 +9467,11 @@
       <w:u w:val="single"/>
     </w:rPr>
   </w:style>
-  <w:style w:type="character" w:styleId="IndexLink" w:customStyle="1">
+  <w:style w:type="character" w:customStyle="1" w:styleId="IndexLink">
     <w:name w:val="Index Link"/>
     <w:qFormat/>
   </w:style>
-  <w:style w:type="paragraph" w:styleId="Heading" w:customStyle="1">
+  <w:style w:type="paragraph" w:customStyle="1" w:styleId="Heading">
     <w:name w:val="Heading"/>
     <w:basedOn w:val="Normal"/>
     <w:next w:val="BodyText"/>
@@ -9460,7 +9518,7 @@
       <w:szCs w:val="24"/>
     </w:rPr>
   </w:style>
-  <w:style w:type="paragraph" w:styleId="Index" w:customStyle="1">
+  <w:style w:type="paragraph" w:customStyle="1" w:styleId="Index">
     <w:name w:val="Index"/>
     <w:basedOn w:val="Normal"/>
     <w:qFormat/>
@@ -9471,7 +9529,7 @@
       <w:rFonts w:cs="Lohit Devanagari"/>
     </w:rPr>
   </w:style>
-  <w:style w:type="paragraph" w:styleId="Paragraph1" w:customStyle="1">
+  <w:style w:type="paragraph" w:customStyle="1" w:styleId="Paragraph1">
     <w:name w:val="Paragraph1"/>
     <w:basedOn w:val="Normal"/>
     <w:qFormat/>
@@ -9480,7 +9538,7 @@
       <w:jc w:val="both"/>
     </w:pPr>
   </w:style>
-  <w:style w:type="paragraph" w:styleId="Paragraph4" w:customStyle="1">
+  <w:style w:type="paragraph" w:customStyle="1" w:styleId="Paragraph4">
     <w:name w:val="Paragraph4"/>
     <w:basedOn w:val="Paragraph1"/>
     <w:qFormat/>
@@ -9488,7 +9546,7 @@
       <w:ind w:left="2880"/>
     </w:pPr>
   </w:style>
-  <w:style w:type="paragraph" w:styleId="Style2" w:customStyle="1">
+  <w:style w:type="paragraph" w:customStyle="1" w:styleId="Style2">
     <w:name w:val="Style2"/>
     <w:basedOn w:val="Paragraph1"/>
     <w:qFormat/>
@@ -9499,7 +9557,7 @@
       </w:tabs>
     </w:pPr>
   </w:style>
-  <w:style w:type="paragraph" w:styleId="Paragraph5" w:customStyle="1">
+  <w:style w:type="paragraph" w:customStyle="1" w:styleId="Paragraph5">
     <w:name w:val="Paragraph5"/>
     <w:basedOn w:val="Normal"/>
     <w:qFormat/>
@@ -9507,7 +9565,7 @@
       <w:ind w:left="3600"/>
     </w:pPr>
   </w:style>
-  <w:style w:type="paragraph" w:styleId="TableofContents" w:customStyle="1">
+  <w:style w:type="paragraph" w:customStyle="1" w:styleId="TableofContents">
     <w:name w:val="Table of Contents"/>
     <w:basedOn w:val="Normal"/>
     <w:qFormat/>
@@ -9563,7 +9621,7 @@
       <w:i/>
     </w:rPr>
   </w:style>
-  <w:style w:type="paragraph" w:styleId="Paragraph2" w:customStyle="1">
+  <w:style w:type="paragraph" w:customStyle="1" w:styleId="Paragraph2">
     <w:name w:val="Paragraph2"/>
     <w:basedOn w:val="Paragraph1"/>
     <w:qFormat/>
@@ -9571,7 +9629,7 @@
       <w:ind w:left="1440"/>
     </w:pPr>
   </w:style>
-  <w:style w:type="paragraph" w:styleId="Paragraph3" w:customStyle="1">
+  <w:style w:type="paragraph" w:customStyle="1" w:styleId="Paragraph3">
     <w:name w:val="Paragraph3"/>
     <w:basedOn w:val="Paragraph1"/>
     <w:qFormat/>
@@ -9579,7 +9637,7 @@
       <w:ind w:left="2160"/>
     </w:pPr>
   </w:style>
-  <w:style w:type="paragraph" w:styleId="HeaderandFooter" w:customStyle="1">
+  <w:style w:type="paragraph" w:customStyle="1" w:styleId="HeaderandFooter">
     <w:name w:val="Header and Footer"/>
     <w:basedOn w:val="Normal"/>
     <w:qFormat/>
@@ -9712,7 +9770,7 @@
       <w:sz w:val="36"/>
     </w:rPr>
   </w:style>
-  <w:style w:type="paragraph" w:styleId="RevHistory" w:customStyle="1">
+  <w:style w:type="paragraph" w:customStyle="1" w:styleId="RevHistory">
     <w:name w:val="RevHistory"/>
     <w:basedOn w:val="Normal"/>
     <w:qFormat/>
@@ -9726,7 +9784,7 @@
       <w:sz w:val="36"/>
     </w:rPr>
   </w:style>
-  <w:style w:type="paragraph" w:styleId="TableText" w:customStyle="1">
+  <w:style w:type="paragraph" w:customStyle="1" w:styleId="TableText">
     <w:name w:val="Table Text"/>
     <w:qFormat/>
     <w:pPr>
@@ -9734,7 +9792,7 @@
       <w:spacing w:before="40" w:after="40"/>
     </w:pPr>
     <w:rPr>
-      <w:rFonts w:ascii="Times New Roman" w:hAnsi="Times New Roman" w:eastAsia="Times New Roman" w:cs="Times New Roman"/>
+      <w:rFonts w:ascii="Times New Roman" w:eastAsia="Times New Roman" w:hAnsi="Times New Roman" w:cs="Times New Roman"/>
       <w:sz w:val="20"/>
       <w:szCs w:val="20"/>
       <w:lang w:bidi="ar-SA"/>
@@ -9747,7 +9805,7 @@
       <w:ind w:left="1440"/>
     </w:pPr>
   </w:style>
-  <w:style w:type="paragraph" w:styleId="TableContents" w:customStyle="1">
+  <w:style w:type="paragraph" w:customStyle="1" w:styleId="TableContents">
     <w:name w:val="Table Contents"/>
     <w:basedOn w:val="Normal"/>
     <w:qFormat/>
@@ -9755,7 +9813,7 @@
       <w:suppressLineNumbers/>
     </w:pPr>
   </w:style>
-  <w:style w:type="paragraph" w:styleId="TableHeading" w:customStyle="1">
+  <w:style w:type="paragraph" w:customStyle="1" w:styleId="TableHeading">
     <w:name w:val="Table Heading"/>
     <w:basedOn w:val="TableContents"/>
     <w:qFormat/>
@@ -9767,12 +9825,12 @@
       <w:bCs/>
     </w:rPr>
   </w:style>
-  <w:style w:type="paragraph" w:styleId="FrameContents" w:customStyle="1">
+  <w:style w:type="paragraph" w:customStyle="1" w:styleId="FrameContents">
     <w:name w:val="Frame Contents"/>
     <w:basedOn w:val="Normal"/>
     <w:qFormat/>
   </w:style>
-  <w:style w:type="paragraph" w:styleId="HeaderLeft" w:customStyle="1">
+  <w:style w:type="paragraph" w:customStyle="1" w:styleId="HeaderLeft">
     <w:name w:val="Header Left"/>
     <w:basedOn w:val="Normal"/>
     <w:qFormat/>
@@ -9784,7 +9842,7 @@
       </w:tabs>
     </w:pPr>
   </w:style>
-  <w:style w:type="numbering" w:styleId="WW8Num1" w:customStyle="1">
+  <w:style w:type="numbering" w:customStyle="1" w:styleId="WW8Num1">
     <w:name w:val="WW8Num1"/>
     <w:qFormat/>
   </w:style>
@@ -9811,20 +9869,20 @@
     <w:qFormat/>
     <w:rsid w:val="00090DA5"/>
     <w:rPr>
-      <w:rFonts w:ascii="Times New Roman" w:hAnsi="Times New Roman" w:eastAsia="Times New Roman" w:cs="Times New Roman"/>
+      <w:rFonts w:ascii="Times New Roman" w:eastAsia="Times New Roman" w:hAnsi="Times New Roman" w:cs="Times New Roman"/>
       <w:sz w:val="20"/>
       <w:szCs w:val="20"/>
       <w:lang w:bidi="ar-SA"/>
     </w:rPr>
   </w:style>
-  <w:style w:type="character" w:styleId="Heading2Char" w:customStyle="1">
+  <w:style w:type="character" w:customStyle="1" w:styleId="Heading2Char">
     <w:name w:val="Heading 2 Char"/>
     <w:basedOn w:val="DefaultParagraphFont"/>
     <w:link w:val="Heading2"/>
     <w:uiPriority w:val="9"/>
     <w:rsid w:val="0033020D"/>
     <w:rPr>
-      <w:rFonts w:ascii="Times New Roman" w:hAnsi="Times New Roman" w:eastAsia="Times New Roman" w:cs="Times New Roman"/>
+      <w:rFonts w:ascii="Times New Roman" w:eastAsia="Times New Roman" w:hAnsi="Times New Roman" w:cs="Times New Roman"/>
       <w:b/>
       <w:szCs w:val="20"/>
       <w:lang w:bidi="ar-SA"/>

</xml_diff>